<commit_message>
pierwsze modele dla partii
</commit_message>
<xml_diff>
--- a/02_konspekt/fragmenty pracy.docx
+++ b/02_konspekt/fragmenty pracy.docx
@@ -25,11 +25,9 @@
       <w:r>
         <w:t xml:space="preserve">Usunięcie wierszy z pustym </w:t>
       </w:r>
-      <w:proofErr w:type="spellStart"/>
       <w:r>
         <w:t>speech_raw</w:t>
       </w:r>
-      <w:proofErr w:type="spellEnd"/>
     </w:p>
     <w:p>
       <w:pPr>
@@ -110,7 +108,6 @@
       <w:r>
         <w:t>(</w:t>
       </w:r>
-      <w:proofErr w:type="spellStart"/>
       <w:r>
         <w:rPr>
           <w:i/>
@@ -118,7 +115,6 @@
         </w:rPr>
         <w:t>author_final</w:t>
       </w:r>
-      <w:proofErr w:type="spellEnd"/>
       <w:r>
         <w:t xml:space="preserve">) </w:t>
       </w:r>
@@ -131,7 +127,6 @@
       <w:r>
         <w:t xml:space="preserve"> </w:t>
       </w:r>
-      <w:proofErr w:type="spellStart"/>
       <w:r>
         <w:t>author</w:t>
       </w:r>
@@ -139,11 +134,7 @@
         <w:t>_final</w:t>
       </w:r>
       <w:r>
-        <w:t>.sql</w:t>
-      </w:r>
-      <w:proofErr w:type="spellEnd"/>
-      <w:r>
-        <w:t>):</w:t>
+        <w:t>.sql):</w:t>
       </w:r>
     </w:p>
     <w:p>
@@ -158,7 +149,6 @@
       <w:r>
         <w:t xml:space="preserve">Wiele wystąpień zaczyna się od schematu „Poseł Imię Nazwisko:”. Pierwsze występujące w takim kontekście imię i nazwisko przypisano jako dane autora z tekstu (kolumna </w:t>
       </w:r>
-      <w:proofErr w:type="spellStart"/>
       <w:r>
         <w:rPr>
           <w:i/>
@@ -166,7 +156,6 @@
         </w:rPr>
         <w:t>author_by_text</w:t>
       </w:r>
-      <w:proofErr w:type="spellEnd"/>
       <w:r>
         <w:t>).</w:t>
       </w:r>
@@ -199,7 +188,6 @@
       <w:r>
         <w:t xml:space="preserve">kolumna </w:t>
       </w:r>
-      <w:proofErr w:type="spellStart"/>
       <w:r>
         <w:rPr>
           <w:i/>
@@ -207,7 +195,6 @@
         </w:rPr>
         <w:t>author_by_id</w:t>
       </w:r>
-      <w:proofErr w:type="spellEnd"/>
       <w:r>
         <w:t>).</w:t>
       </w:r>
@@ -224,49 +211,36 @@
       <w:r>
         <w:t xml:space="preserve">Dla przypadków gdzie dla danego id, chociaż raz </w:t>
       </w:r>
-      <w:proofErr w:type="spellStart"/>
       <w:r>
         <w:rPr>
           <w:i/>
           <w:iCs/>
         </w:rPr>
-        <w:t>author_by_text</w:t>
-      </w:r>
-      <w:proofErr w:type="spellEnd"/>
+        <w:t xml:space="preserve">author_by_text </w:t>
+      </w:r>
+      <w:r>
+        <w:t xml:space="preserve">jest równe </w:t>
+      </w:r>
       <w:r>
         <w:rPr>
           <w:i/>
           <w:iCs/>
         </w:rPr>
-        <w:t xml:space="preserve"> </w:t>
-      </w:r>
-      <w:r>
-        <w:t xml:space="preserve">jest równe </w:t>
-      </w:r>
-      <w:proofErr w:type="spellStart"/>
+        <w:t>author_by_id</w:t>
+      </w:r>
+      <w:r>
+        <w:t>, przypisano te wartości</w:t>
+      </w:r>
+      <w:r>
+        <w:t xml:space="preserve"> jako </w:t>
+      </w:r>
       <w:r>
         <w:rPr>
           <w:i/>
           <w:iCs/>
         </w:rPr>
-        <w:t>author_by_id</w:t>
-      </w:r>
-      <w:proofErr w:type="spellEnd"/>
-      <w:r>
-        <w:t>, przypisano te wartości</w:t>
-      </w:r>
-      <w:r>
-        <w:t xml:space="preserve"> jako </w:t>
-      </w:r>
-      <w:proofErr w:type="spellStart"/>
-      <w:r>
-        <w:rPr>
-          <w:i/>
-          <w:iCs/>
-        </w:rPr>
         <w:t>author_final</w:t>
       </w:r>
-      <w:proofErr w:type="spellEnd"/>
       <w:r>
         <w:t>.</w:t>
       </w:r>
@@ -286,7 +260,6 @@
       <w:r>
         <w:t xml:space="preserve">a wartość </w:t>
       </w:r>
-      <w:proofErr w:type="spellStart"/>
       <w:r>
         <w:rPr>
           <w:i/>
@@ -294,11 +267,9 @@
         </w:rPr>
         <w:t>author_by_text</w:t>
       </w:r>
-      <w:proofErr w:type="spellEnd"/>
       <w:r>
         <w:t xml:space="preserve"> pojawia się najczęściej w obrębie danego id. Jeśli wartość była niepusta, została przypisana jako </w:t>
       </w:r>
-      <w:proofErr w:type="spellStart"/>
       <w:r>
         <w:rPr>
           <w:i/>
@@ -306,7 +277,6 @@
         </w:rPr>
         <w:t>author_final</w:t>
       </w:r>
-      <w:proofErr w:type="spellEnd"/>
       <w:r>
         <w:t>.</w:t>
       </w:r>
@@ -323,7 +293,6 @@
       <w:r>
         <w:t xml:space="preserve">Pozostałe przypadki to takie, gdzie najczęściej pole </w:t>
       </w:r>
-      <w:proofErr w:type="spellStart"/>
       <w:r>
         <w:rPr>
           <w:i/>
@@ -331,7 +300,6 @@
         </w:rPr>
         <w:t>author_by_text</w:t>
       </w:r>
-      <w:proofErr w:type="spellEnd"/>
       <w:r>
         <w:t xml:space="preserve"> było puste, tj. w tekście wystąpienia nie występowało zestawienie „Poseł Imię Nazwisko:”. Wynika to z różnej postaci plików  transkrypcją – dla części z nich fragmenty pogrubione na poniższym obrazku nie znalazły się w tekście dostępnym w bazie.</w:t>
       </w:r>
@@ -410,7 +378,6 @@
       <w:r>
         <w:t xml:space="preserve">Po zastosowaniu powyższych kroków w bazie brakowało przypisania </w:t>
       </w:r>
-      <w:proofErr w:type="spellStart"/>
       <w:r>
         <w:rPr>
           <w:i/>
@@ -418,7 +385,6 @@
         </w:rPr>
         <w:t>author_final</w:t>
       </w:r>
-      <w:proofErr w:type="spellEnd"/>
       <w:r>
         <w:t xml:space="preserve"> dla </w:t>
       </w:r>
@@ -450,15 +416,7 @@
         </w:numPr>
       </w:pPr>
       <w:r>
-        <w:t>Czyszczenie fragmentów przemówień (</w:t>
-      </w:r>
-      <w:proofErr w:type="spellStart"/>
-      <w:r>
-        <w:t>Python</w:t>
-      </w:r>
-      <w:proofErr w:type="spellEnd"/>
-      <w:r>
-        <w:t>)</w:t>
+        <w:t>Czyszczenie fragmentów przemówień (Python)</w:t>
       </w:r>
     </w:p>
     <w:p>
@@ -759,15 +717,7 @@
         <w:t xml:space="preserve"> ma przypisanego autora.</w:t>
       </w:r>
       <w:r>
-        <w:t xml:space="preserve"> Oba zestawy </w:t>
-      </w:r>
-      <w:proofErr w:type="spellStart"/>
-      <w:r>
-        <w:t>tesktów</w:t>
-      </w:r>
-      <w:proofErr w:type="spellEnd"/>
-      <w:r>
-        <w:t xml:space="preserve"> z różnym poziomem oczyszczenia będą stosowane w różnych analizach.</w:t>
+        <w:t xml:space="preserve"> Oba zestawy tesktów z różnym poziomem oczyszczenia będą stosowane w różnych analizach.</w:t>
       </w:r>
     </w:p>
     <w:p>
@@ -782,15 +732,7 @@
         <w:t>Łączenie fragmentów przemówień</w:t>
       </w:r>
       <w:r>
-        <w:t xml:space="preserve"> (</w:t>
-      </w:r>
-      <w:proofErr w:type="spellStart"/>
-      <w:r>
-        <w:t>python</w:t>
-      </w:r>
-      <w:proofErr w:type="spellEnd"/>
-      <w:r>
-        <w:t>)</w:t>
+        <w:t xml:space="preserve"> (python)</w:t>
       </w:r>
     </w:p>
     <w:p>
@@ -843,44 +785,23 @@
           <w:i/>
           <w:iCs/>
         </w:rPr>
-        <w:t>‘stop-</w:t>
-      </w:r>
-      <w:proofErr w:type="spellStart"/>
+        <w:t>‘stop-words’</w:t>
+      </w:r>
+      <w:r>
+        <w:t xml:space="preserve"> </w:t>
+      </w:r>
+      <w:r>
+        <w:t xml:space="preserve">analizowano częstości w celu weryfikacji i rozszerzenia listy </w:t>
+      </w:r>
       <w:r>
         <w:rPr>
           <w:i/>
           <w:iCs/>
         </w:rPr>
-        <w:t>words</w:t>
-      </w:r>
-      <w:proofErr w:type="spellEnd"/>
-      <w:r>
-        <w:rPr>
-          <w:i/>
-          <w:iCs/>
-        </w:rPr>
-        <w:t>’</w:t>
-      </w:r>
-      <w:r>
-        <w:t xml:space="preserve"> </w:t>
-      </w:r>
-      <w:r>
-        <w:t xml:space="preserve">analizowano częstości w celu weryfikacji i rozszerzenia listy </w:t>
-      </w:r>
-      <w:r>
-        <w:rPr>
-          <w:i/>
-          <w:iCs/>
-        </w:rPr>
         <w:t>‘stop-</w:t>
       </w:r>
-      <w:proofErr w:type="spellStart"/>
-      <w:r>
-        <w:t>words</w:t>
-      </w:r>
-      <w:proofErr w:type="spellEnd"/>
-      <w:r>
-        <w:t>’</w:t>
+      <w:r>
+        <w:t>words’</w:t>
       </w:r>
       <w:r>
         <w:t>. W wyniku analizy dodanie do niej następujące elementy, ze względu na niską wartość informacyjną i ryzyko wprowadzenia  zaburzeń do dalszych analiz:</w:t>
@@ -1015,13 +936,8 @@
         <w:t> mln słów. P</w:t>
       </w:r>
       <w:r>
-        <w:t xml:space="preserve">rzed </w:t>
-      </w:r>
-      <w:proofErr w:type="spellStart"/>
-      <w:r>
-        <w:t>lematyzacją</w:t>
-      </w:r>
-      <w:proofErr w:type="spellEnd"/>
+        <w:t>rzed lematyzacją</w:t>
+      </w:r>
       <w:r>
         <w:t xml:space="preserve"> w korpusie występuje </w:t>
       </w:r>
@@ -1100,7 +1016,6 @@
           <w:szCs w:val="21"/>
         </w:rPr>
       </w:pPr>
-      <w:proofErr w:type="spellStart"/>
       <w:r>
         <w:rPr>
           <w:color w:val="000000"/>
@@ -1109,7 +1024,6 @@
         </w:rPr>
         <w:t>babette</w:t>
       </w:r>
-      <w:proofErr w:type="spellEnd"/>
     </w:p>
     <w:p>
       <w:pPr>
@@ -1560,7 +1474,6 @@
                 <w:lang w:eastAsia="pl-PL"/>
               </w:rPr>
             </w:pPr>
-            <w:proofErr w:type="spellStart"/>
             <w:r>
               <w:rPr>
                 <w:rFonts w:ascii="Helvetica" w:eastAsia="Times New Roman" w:hAnsi="Helvetica" w:cs="Helvetica"/>
@@ -1573,7 +1486,6 @@
               </w:rPr>
               <w:t>author_final</w:t>
             </w:r>
-            <w:proofErr w:type="spellEnd"/>
           </w:p>
         </w:tc>
         <w:tc>
@@ -1639,7 +1551,6 @@
               </w:rPr>
               <w:t xml:space="preserve"> </w:t>
             </w:r>
-            <w:proofErr w:type="spellStart"/>
             <w:r>
               <w:rPr>
                 <w:rFonts w:ascii="Helvetica" w:eastAsia="Times New Roman" w:hAnsi="Helvetica" w:cs="Helvetica"/>
@@ -1664,7 +1575,6 @@
               </w:rPr>
               <w:t>ów</w:t>
             </w:r>
-            <w:proofErr w:type="spellEnd"/>
           </w:p>
         </w:tc>
         <w:tc>
@@ -2369,7 +2279,6 @@
                 <w:lang w:eastAsia="pl-PL"/>
               </w:rPr>
             </w:pPr>
-            <w:proofErr w:type="spellStart"/>
             <w:r>
               <w:rPr>
                 <w:rFonts w:ascii="Helvetica" w:eastAsia="Times New Roman" w:hAnsi="Helvetica" w:cs="Helvetica"/>
@@ -2382,7 +2291,6 @@
               </w:rPr>
               <w:t>author_final</w:t>
             </w:r>
-            <w:proofErr w:type="spellEnd"/>
           </w:p>
         </w:tc>
         <w:tc>
@@ -2448,7 +2356,6 @@
               </w:rPr>
               <w:t xml:space="preserve"> </w:t>
             </w:r>
-            <w:proofErr w:type="spellStart"/>
             <w:r>
               <w:rPr>
                 <w:rFonts w:ascii="Helvetica" w:eastAsia="Times New Roman" w:hAnsi="Helvetica" w:cs="Helvetica"/>
@@ -2473,7 +2380,6 @@
               </w:rPr>
               <w:t>ów</w:t>
             </w:r>
-            <w:proofErr w:type="spellEnd"/>
           </w:p>
         </w:tc>
         <w:tc>
@@ -3146,31 +3052,7 @@
         <w:ind w:left="0"/>
       </w:pPr>
       <w:r>
-        <w:t>P(</w:t>
-      </w:r>
-      <w:proofErr w:type="spellStart"/>
-      <w:r>
-        <w:t>zaliczeniowa|praca</w:t>
-      </w:r>
-      <w:proofErr w:type="spellEnd"/>
-      <w:r>
-        <w:t xml:space="preserve">) = </w:t>
-      </w:r>
-      <w:proofErr w:type="spellStart"/>
-      <w:r>
-        <w:t>cnt</w:t>
-      </w:r>
-      <w:proofErr w:type="spellEnd"/>
-      <w:r>
-        <w:t>(„praca zaliczeniowa”)/</w:t>
-      </w:r>
-      <w:proofErr w:type="spellStart"/>
-      <w:r>
-        <w:t>cnt</w:t>
-      </w:r>
-      <w:proofErr w:type="spellEnd"/>
-      <w:r>
-        <w:t>(„praca ___”)</w:t>
+        <w:t>P(zaliczeniowa|praca) = cnt(„praca zaliczeniowa”)/cnt(„praca ___”)</w:t>
       </w:r>
     </w:p>
     <w:p>
@@ -3179,26 +3061,10 @@
         <w:ind w:left="0"/>
       </w:pPr>
       <w:r>
-        <w:t xml:space="preserve">Gdzie ___ </w:t>
-      </w:r>
-      <w:proofErr w:type="spellStart"/>
-      <w:r>
-        <w:t>oznaca</w:t>
-      </w:r>
-      <w:proofErr w:type="spellEnd"/>
-      <w:r>
-        <w:t xml:space="preserve"> dowolne słowo</w:t>
-      </w:r>
-      <w:r>
-        <w:t xml:space="preserve"> a liczniki „</w:t>
-      </w:r>
-      <w:proofErr w:type="spellStart"/>
-      <w:r>
-        <w:t>cnt</w:t>
-      </w:r>
-      <w:proofErr w:type="spellEnd"/>
-      <w:r>
-        <w:t>” zostały wygenerowane na korpusie, na którym trenowano model.</w:t>
+        <w:t>Gdzie ___ oznaca dowolne słowo</w:t>
+      </w:r>
+      <w:r>
+        <w:t xml:space="preserve"> a liczniki „cnt” zostały wygenerowane na korpusie, na którym trenowano model.</w:t>
       </w:r>
     </w:p>
     <w:p>
@@ -3283,15 +3149,7 @@
         <w:t xml:space="preserve">Aby </w:t>
       </w:r>
       <w:r>
-        <w:t xml:space="preserve">uprościć i zautomatyzować konstrukcję modeli, przygotowano klasę </w:t>
-      </w:r>
-      <w:proofErr w:type="spellStart"/>
-      <w:r>
-        <w:t>ng_models</w:t>
-      </w:r>
-      <w:proofErr w:type="spellEnd"/>
-      <w:r>
-        <w:t xml:space="preserve"> (ng_models.py). Obiekt tej klasy jest modelem n-gramowym utworzonym zgodnie z przekazanymi parametrami </w:t>
+        <w:t xml:space="preserve">uprościć i zautomatyzować konstrukcję modeli, przygotowano klasę ng_models (ng_models.py). Obiekt tej klasy jest modelem n-gramowym utworzonym zgodnie z przekazanymi parametrami </w:t>
       </w:r>
       <w:r>
         <w:rPr>
@@ -3303,7 +3161,6 @@
       <w:r>
         <w:t xml:space="preserve"> oraz </w:t>
       </w:r>
-      <w:proofErr w:type="spellStart"/>
       <w:r>
         <w:rPr>
           <w:i/>
@@ -3311,11 +3168,9 @@
         </w:rPr>
         <w:t>corpus</w:t>
       </w:r>
-      <w:proofErr w:type="spellEnd"/>
       <w:r>
         <w:t xml:space="preserve">. Tworzenie modelu odbywa się z uwzględnieniem znaków specjalnych oznaczających początek i koniec zdania. Podczas jego konstrukcji następuje przetworzenie korpusu metodą </w:t>
       </w:r>
-      <w:proofErr w:type="spellStart"/>
       <w:r>
         <w:rPr>
           <w:i/>
@@ -3323,7 +3178,6 @@
         </w:rPr>
         <w:t>process_text</w:t>
       </w:r>
-      <w:proofErr w:type="spellEnd"/>
       <w:r>
         <w:t>, która m.in. usuwa znaki specjalne, duże litery, wielokrotne spacje.</w:t>
       </w:r>
@@ -3332,7 +3186,6 @@
       <w:r>
         <w:t xml:space="preserve">Za generowanie wypowiedzi odpowiada metoda </w:t>
       </w:r>
-      <w:proofErr w:type="spellStart"/>
       <w:r>
         <w:rPr>
           <w:b/>
@@ -3347,7 +3200,6 @@
         </w:rPr>
         <w:t>enerate</w:t>
       </w:r>
-      <w:proofErr w:type="spellEnd"/>
       <w:r>
         <w:t xml:space="preserve"> pozwalająca generować sekwencje zdań zadanej długości. Metoda zaczyna od losowego słowa z listy słów pojawiających się na początku zdań. Każde zdanie generowane jest oddzielnie do momentu aż zostanie wylosowany znacznik końca zdania, lub zostanie przekroczony parametr ograniczający długość zdania.</w:t>
       </w:r>
@@ -3401,23 +3253,7 @@
         <w:t xml:space="preserve"> wygenerowane z parametrami </w:t>
       </w:r>
       <w:r>
-        <w:t>(</w:t>
-      </w:r>
-      <w:proofErr w:type="spellStart"/>
-      <w:r>
-        <w:t>steps</w:t>
-      </w:r>
-      <w:proofErr w:type="spellEnd"/>
-      <w:r>
-        <w:t xml:space="preserve">=10, </w:t>
-      </w:r>
-      <w:proofErr w:type="spellStart"/>
-      <w:r>
-        <w:t>max_sent</w:t>
-      </w:r>
-      <w:proofErr w:type="spellEnd"/>
-      <w:r>
-        <w:t>=10)</w:t>
+        <w:t>(steps=10, max_sent=10)</w:t>
       </w:r>
       <w:r>
         <w:t>:</w:t>
@@ -3479,23 +3315,7 @@
         <w:t xml:space="preserve">Przykładowe przemówienie dla modelu 1-gramowego wygenerowane z parametrami </w:t>
       </w:r>
       <w:r>
-        <w:t>(</w:t>
-      </w:r>
-      <w:proofErr w:type="spellStart"/>
-      <w:r>
-        <w:t>steps</w:t>
-      </w:r>
-      <w:proofErr w:type="spellEnd"/>
-      <w:r>
-        <w:t xml:space="preserve">=10, </w:t>
-      </w:r>
-      <w:proofErr w:type="spellStart"/>
-      <w:r>
-        <w:t>max_sent</w:t>
-      </w:r>
-      <w:proofErr w:type="spellEnd"/>
-      <w:r>
-        <w:t>=</w:t>
+        <w:t>(steps=10, max_sent=</w:t>
       </w:r>
       <w:r>
         <w:t>20</w:t>
@@ -3547,29 +3367,7 @@
           <w:szCs w:val="21"/>
           <w:lang w:eastAsia="pl-PL"/>
         </w:rPr>
-        <w:t xml:space="preserve">'Natomiast takich uchwał dotyczących kwestii warunków prawnych w budowie. Szanowny panie marszałku. Pierwsza. W rozporządzeniu rady sądownictwa dopiero na swoich kompetencji i. To kolejny projekt i szczególnej państwowej służby ochrony państwa. W takiej potrzeby zwiększania środków europejskich demokratów formułuje wnioski. Szanowni państwo dzisiaj o szczególne znaczenie specjalnych jest wierną. Powiedzieliśmy do spółki na stworzenie nowej rezerwy zostanie skazany. Panie marszałku. Manipulowanie tą wersją projektu skłania do kilkuletnich zaniedbań i. Pierwszy pracę. Dopiero w związku z przeznaczeniem a przede wszystkim informacyjne. To proszę państwa dla poszczególnych powiatów oraz zniesienie ograniczeń. Przypuszczam że każda ze strony młodzieży oraz upoważnienie na. Później próbuje ogarnąć tej sprawie wyjścia naprzeciw wspomnę np. Można było. Potrzeba uchwalenia zaproponowanego przez radę ministrów. Jej do pana ministra </w:t>
-      </w:r>
-      <w:proofErr w:type="spellStart"/>
-      <w:r>
-        <w:rPr>
-          <w:rFonts w:ascii="Courier New" w:eastAsia="Times New Roman" w:hAnsi="Courier New" w:cs="Courier New"/>
-          <w:color w:val="000000"/>
-          <w:sz w:val="21"/>
-          <w:szCs w:val="21"/>
-          <w:lang w:eastAsia="pl-PL"/>
-        </w:rPr>
-        <w:t>tchórzewskiego</w:t>
-      </w:r>
-      <w:proofErr w:type="spellEnd"/>
-      <w:r>
-        <w:rPr>
-          <w:rFonts w:ascii="Courier New" w:eastAsia="Times New Roman" w:hAnsi="Courier New" w:cs="Courier New"/>
-          <w:color w:val="000000"/>
-          <w:sz w:val="21"/>
-          <w:szCs w:val="21"/>
-          <w:lang w:eastAsia="pl-PL"/>
-        </w:rPr>
-        <w:t xml:space="preserve"> byłego likwidatora majątku zagrożonego. Wprowadza tę izbę nie udało mi wiadomo że albo. Wysoki sejmie.'</w:t>
+        <w:t>'Natomiast takich uchwał dotyczących kwestii warunków prawnych w budowie. Szanowny panie marszałku. Pierwsza. W rozporządzeniu rady sądownictwa dopiero na swoich kompetencji i. To kolejny projekt i szczególnej państwowej służby ochrony państwa. W takiej potrzeby zwiększania środków europejskich demokratów formułuje wnioski. Szanowni państwo dzisiaj o szczególne znaczenie specjalnych jest wierną. Powiedzieliśmy do spółki na stworzenie nowej rezerwy zostanie skazany. Panie marszałku. Manipulowanie tą wersją projektu skłania do kilkuletnich zaniedbań i. Pierwszy pracę. Dopiero w związku z przeznaczeniem a przede wszystkim informacyjne. To proszę państwa dla poszczególnych powiatów oraz zniesienie ograniczeń. Przypuszczam że każda ze strony młodzieży oraz upoważnienie na. Później próbuje ogarnąć tej sprawie wyjścia naprzeciw wspomnę np. Można było. Potrzeba uchwalenia zaproponowanego przez radę ministrów. Jej do pana ministra tchórzewskiego byłego likwidatora majątku zagrożonego. Wprowadza tę izbę nie udało mi wiadomo że albo. Wysoki sejmie.'</w:t>
       </w:r>
     </w:p>
     <w:p>
@@ -3602,29 +3400,13 @@
         <w:t xml:space="preserve">wygenerowane z parametrami </w:t>
       </w:r>
       <w:r>
-        <w:t>(</w:t>
-      </w:r>
-      <w:proofErr w:type="spellStart"/>
-      <w:r>
-        <w:t>steps</w:t>
-      </w:r>
-      <w:proofErr w:type="spellEnd"/>
-      <w:r>
-        <w:t>=</w:t>
+        <w:t>(steps=</w:t>
       </w:r>
       <w:r>
         <w:t>10</w:t>
       </w:r>
       <w:r>
-        <w:t xml:space="preserve">, </w:t>
-      </w:r>
-      <w:proofErr w:type="spellStart"/>
-      <w:r>
-        <w:t>max_sent</w:t>
-      </w:r>
-      <w:proofErr w:type="spellEnd"/>
-      <w:r>
-        <w:t>=10)</w:t>
+        <w:t>, max_sent=10)</w:t>
       </w:r>
       <w:r>
         <w:t>:</w:t>
@@ -3711,29 +3493,13 @@
         <w:t xml:space="preserve">Przykładowe przemówienie dla modelu 2-gramowego wygenerowane z parametrami </w:t>
       </w:r>
       <w:r>
-        <w:t>(</w:t>
-      </w:r>
-      <w:proofErr w:type="spellStart"/>
-      <w:r>
-        <w:t>steps</w:t>
-      </w:r>
-      <w:proofErr w:type="spellEnd"/>
-      <w:r>
-        <w:t>=</w:t>
+        <w:t>(steps=</w:t>
       </w:r>
       <w:r>
         <w:t>10</w:t>
       </w:r>
       <w:r>
-        <w:t xml:space="preserve">, </w:t>
-      </w:r>
-      <w:proofErr w:type="spellStart"/>
-      <w:r>
-        <w:t>max_sent</w:t>
-      </w:r>
-      <w:proofErr w:type="spellEnd"/>
-      <w:r>
-        <w:t>=</w:t>
+        <w:t>, max_sent=</w:t>
       </w:r>
       <w:r>
         <w:t>20</w:t>
@@ -3785,9 +3551,8 @@
           <w:szCs w:val="21"/>
           <w:lang w:eastAsia="pl-PL"/>
         </w:rPr>
-        <w:t xml:space="preserve">'Chciałbym wykreślić ze sprawozdania... Powoli zanika a mogła to być może wykorzystawszy także niezły poziom techniczno-technologiczny jest znacznie lepszy niż ten który złożył przysięgę. Jednak prenumerować przez pocztę przez swoich i dlatego nie ma powodu do jakichkolwiek sytuacji które mogą naruszać wolności wykonywania zawodu. Czy zrewaloryzowana ale też o rozruchu. Nie </w:t>
-      </w:r>
-      <w:proofErr w:type="spellStart"/>
+        <w:t xml:space="preserve">'Chciałbym wykreślić ze sprawozdania... Powoli zanika a mogła to być może wykorzystawszy także niezły poziom techniczno-technologiczny jest znacznie lepszy niż ten który złożył przysięgę. Jednak prenumerować przez pocztę przez swoich i dlatego nie ma powodu do jakichkolwiek sytuacji które mogą naruszać wolności wykonywania zawodu. Czy zrewaloryzowana ale też o rozruchu. Nie ustosunkował.właśnie do tego że komitet badań naukowych lub organizacji społecznej o czym mówił pan prezes socha był łaskaw pan. To przekształcane w pracowniczy program emerytalny jest instytucją samofinansującą się która jest w pełni popiera i w imieniu posłów z. </w:t>
+      </w:r>
       <w:r>
         <w:rPr>
           <w:rFonts w:ascii="Courier New" w:eastAsia="Times New Roman" w:hAnsi="Courier New" w:cs="Courier New"/>
@@ -3796,27 +3561,6 @@
           <w:szCs w:val="21"/>
           <w:lang w:eastAsia="pl-PL"/>
         </w:rPr>
-        <w:t>ustosunkował.właśnie</w:t>
-      </w:r>
-      <w:proofErr w:type="spellEnd"/>
-      <w:r>
-        <w:rPr>
-          <w:rFonts w:ascii="Courier New" w:eastAsia="Times New Roman" w:hAnsi="Courier New" w:cs="Courier New"/>
-          <w:color w:val="000000"/>
-          <w:sz w:val="21"/>
-          <w:szCs w:val="21"/>
-          <w:lang w:eastAsia="pl-PL"/>
-        </w:rPr>
-        <w:t xml:space="preserve"> do tego że komitet badań naukowych lub organizacji społecznej o czym mówił pan prezes socha był łaskaw pan. To przekształcane w pracowniczy program emerytalny jest instytucją samofinansującą się która jest w pełni popiera i w imieniu posłów z. </w:t>
-      </w:r>
-      <w:r>
-        <w:rPr>
-          <w:rFonts w:ascii="Courier New" w:eastAsia="Times New Roman" w:hAnsi="Courier New" w:cs="Courier New"/>
-          <w:color w:val="000000"/>
-          <w:sz w:val="21"/>
-          <w:szCs w:val="21"/>
-          <w:lang w:eastAsia="pl-PL"/>
-        </w:rPr>
         <w:lastRenderedPageBreak/>
         <w:t>Będziemy kontrolować waszą działalność trybunał stanu który decyzją sejmu termin ten wydaje się tu toczy będzie miała zastosowanie w postępowaniu. Nie ochronę uprawnień najemców i dzierżawców które już dzisiaj plagi społecznej. Mówię wewnętrzna organizacja tego ratownictwa także. Gdyby obecne napięcia między przedstawicielami ministerstwa skarbu czy po przyjęciu będzie miała jedno pytanie: co pani poruszyła są prawnie chronione.'</w:t>
       </w:r>
@@ -3855,29 +3599,13 @@
         <w:t xml:space="preserve">Przykładowy tekst wygenerowany z parametrami </w:t>
       </w:r>
       <w:r>
-        <w:t>(</w:t>
-      </w:r>
-      <w:proofErr w:type="spellStart"/>
-      <w:r>
-        <w:t>steps</w:t>
-      </w:r>
-      <w:proofErr w:type="spellEnd"/>
-      <w:r>
-        <w:t>=</w:t>
+        <w:t>(steps=</w:t>
       </w:r>
       <w:r>
         <w:t>10</w:t>
       </w:r>
       <w:r>
-        <w:t xml:space="preserve">, </w:t>
-      </w:r>
-      <w:proofErr w:type="spellStart"/>
-      <w:r>
-        <w:t>max_sent</w:t>
-      </w:r>
-      <w:proofErr w:type="spellEnd"/>
-      <w:r>
-        <w:t>=10)</w:t>
+        <w:t>, max_sent=10)</w:t>
       </w:r>
       <w:r>
         <w:t>:</w:t>
@@ -4136,13 +3864,8 @@
       <w:r>
         <w:t xml:space="preserve">Mamy również możliwość przeanalizowania spójności danej sekwencji z modelem. Tj. jak prawdopodobne jest, że dane zdanie pochodzi z danego modelu. Można to szacować za pomocą wartości </w:t>
       </w:r>
-      <w:proofErr w:type="spellStart"/>
-      <w:r>
-        <w:t>perplexity</w:t>
-      </w:r>
-      <w:proofErr w:type="spellEnd"/>
-      <w:r>
-        <w:t xml:space="preserve">, która </w:t>
+      <w:r>
+        <w:t xml:space="preserve">perplexity, która </w:t>
       </w:r>
       <w:r>
         <w:t xml:space="preserve">generalnie służy do oceny </w:t>
@@ -4223,7 +3946,6 @@
         </w:rPr>
         <w:t>(</w:t>
       </w:r>
-      <w:proofErr w:type="spellStart"/>
       <w:r>
         <w:rPr>
           <w:rStyle w:val="mi"/>
@@ -4252,7 +3974,6 @@
         </w:rPr>
         <w:t>test</w:t>
       </w:r>
-      <w:proofErr w:type="spellEnd"/>
       <w:r>
         <w:rPr>
           <w:rStyle w:val="mo"/>
@@ -4325,33 +4046,7 @@
           <w:bdr w:val="none" w:sz="0" w:space="0" w:color="auto" w:frame="1"/>
           <w:shd w:val="clear" w:color="auto" w:fill="FFFFFF"/>
         </w:rPr>
-        <w:t> </w:t>
-      </w:r>
-      <w:proofErr w:type="spellStart"/>
-      <w:r>
-        <w:rPr>
-          <w:rStyle w:val="mtext"/>
-          <w:rFonts w:ascii="MathJax_Main" w:hAnsi="MathJax_Main" w:cs="Arial"/>
-          <w:color w:val="1F1F1F"/>
-          <w:sz w:val="26"/>
-          <w:szCs w:val="26"/>
-          <w:bdr w:val="none" w:sz="0" w:space="0" w:color="auto" w:frame="1"/>
-          <w:shd w:val="clear" w:color="auto" w:fill="FFFFFF"/>
-        </w:rPr>
-        <w:t>where</w:t>
-      </w:r>
-      <w:proofErr w:type="spellEnd"/>
-      <w:r>
-        <w:rPr>
-          <w:rStyle w:val="mtext"/>
-          <w:rFonts w:ascii="MathJax_Main" w:hAnsi="MathJax_Main" w:cs="Arial"/>
-          <w:color w:val="1F1F1F"/>
-          <w:sz w:val="26"/>
-          <w:szCs w:val="26"/>
-          <w:bdr w:val="none" w:sz="0" w:space="0" w:color="auto" w:frame="1"/>
-          <w:shd w:val="clear" w:color="auto" w:fill="FFFFFF"/>
-        </w:rPr>
-        <w:t> </w:t>
+        <w:t> where </w:t>
       </w:r>
       <w:r>
         <w:rPr>
@@ -4379,7 +4074,6 @@
         </w:rPr>
         <w:t>(</w:t>
       </w:r>
-      <w:proofErr w:type="spellStart"/>
       <w:r>
         <w:rPr>
           <w:rStyle w:val="mi"/>
@@ -4408,7 +4102,6 @@
         </w:rPr>
         <w:t>test</w:t>
       </w:r>
-      <w:proofErr w:type="spellEnd"/>
       <w:r>
         <w:rPr>
           <w:rStyle w:val="mo"/>
@@ -4723,9 +4416,20 @@
           <w:szCs w:val="22"/>
           <w:lang w:eastAsia="en-US"/>
         </w:rPr>
-        <w:t xml:space="preserve">Gdzie N jest długością zdania testowanego. Liczniki i indeksowanie są tak dopasowane aby uwzględniać pozycję początkową i końcową wyrazu w zdaniu poprzez uwzględnianiu w analizach dodatkowych </w:t>
-      </w:r>
-      <w:proofErr w:type="spellStart"/>
+        <w:t>Gdzie N jest długością zdania testowanego. Liczniki i indeksowanie są tak dopasowane aby uwzględniać pozycję początkową i końcową wyrazu w zdaniu poprzez uwzględnianiu w analizach dodatkowych tokenów oznaczających początek i koniec zdania.</w:t>
+      </w:r>
+    </w:p>
+    <w:p>
+      <w:pPr>
+        <w:pStyle w:val="NormalnyWeb"/>
+        <w:spacing w:before="0" w:beforeAutospacing="0" w:after="300" w:afterAutospacing="0" w:line="315" w:lineRule="atLeast"/>
+        <w:jc w:val="both"/>
+        <w:rPr>
+          <w:rFonts w:ascii="Arial" w:hAnsi="Arial" w:cs="Arial"/>
+          <w:sz w:val="21"/>
+          <w:szCs w:val="21"/>
+        </w:rPr>
+      </w:pPr>
       <w:r>
         <w:rPr>
           <w:rFonts w:asciiTheme="minorHAnsi" w:eastAsiaTheme="minorHAnsi" w:hAnsiTheme="minorHAnsi" w:cstheme="minorBidi"/>
@@ -4733,9 +4437,8 @@
           <w:szCs w:val="22"/>
           <w:lang w:eastAsia="en-US"/>
         </w:rPr>
-        <w:t>tokenów</w:t>
-      </w:r>
-      <w:proofErr w:type="spellEnd"/>
+        <w:t xml:space="preserve">Aby zaadresować kwestię zerowania się iloczynu w przypadku pojawienia się n-gramów spoza korpusu, na którym trenowano model, wprowadza się różne metody wygładzania tej miary. </w:t>
+      </w:r>
       <w:r>
         <w:rPr>
           <w:rFonts w:asciiTheme="minorHAnsi" w:eastAsiaTheme="minorHAnsi" w:hAnsiTheme="minorHAnsi" w:cstheme="minorBidi"/>
@@ -4743,57 +4446,7 @@
           <w:szCs w:val="22"/>
           <w:lang w:eastAsia="en-US"/>
         </w:rPr>
-        <w:t xml:space="preserve"> oznaczających początek i koniec zdania.</w:t>
-      </w:r>
-    </w:p>
-    <w:p>
-      <w:pPr>
-        <w:pStyle w:val="NormalnyWeb"/>
-        <w:spacing w:before="0" w:beforeAutospacing="0" w:after="300" w:afterAutospacing="0" w:line="315" w:lineRule="atLeast"/>
-        <w:jc w:val="both"/>
-        <w:rPr>
-          <w:rFonts w:ascii="Arial" w:hAnsi="Arial" w:cs="Arial"/>
-          <w:sz w:val="21"/>
-          <w:szCs w:val="21"/>
-        </w:rPr>
-      </w:pPr>
-      <w:r>
-        <w:rPr>
-          <w:rFonts w:asciiTheme="minorHAnsi" w:eastAsiaTheme="minorHAnsi" w:hAnsiTheme="minorHAnsi" w:cstheme="minorBidi"/>
-          <w:sz w:val="22"/>
-          <w:szCs w:val="22"/>
-          <w:lang w:eastAsia="en-US"/>
-        </w:rPr>
-        <w:t xml:space="preserve">Aby zaadresować kwestię zerowania się iloczynu w przypadku pojawienia się n-gramów spoza korpusu, na którym trenowano model, wprowadza się różne metody wygładzania tej miary. </w:t>
-      </w:r>
-      <w:r>
-        <w:rPr>
-          <w:rFonts w:asciiTheme="minorHAnsi" w:eastAsiaTheme="minorHAnsi" w:hAnsiTheme="minorHAnsi" w:cstheme="minorBidi"/>
-          <w:sz w:val="22"/>
-          <w:szCs w:val="22"/>
-          <w:lang w:eastAsia="en-US"/>
-        </w:rPr>
-        <w:t xml:space="preserve">Tutaj zastosujemy „add-1 </w:t>
-      </w:r>
-      <w:proofErr w:type="spellStart"/>
-      <w:r>
-        <w:rPr>
-          <w:rFonts w:asciiTheme="minorHAnsi" w:eastAsiaTheme="minorHAnsi" w:hAnsiTheme="minorHAnsi" w:cstheme="minorBidi"/>
-          <w:sz w:val="22"/>
-          <w:szCs w:val="22"/>
-          <w:lang w:eastAsia="en-US"/>
-        </w:rPr>
-        <w:t>smoothing</w:t>
-      </w:r>
-      <w:proofErr w:type="spellEnd"/>
-      <w:r>
-        <w:rPr>
-          <w:rFonts w:asciiTheme="minorHAnsi" w:eastAsiaTheme="minorHAnsi" w:hAnsiTheme="minorHAnsi" w:cstheme="minorBidi"/>
-          <w:sz w:val="22"/>
-          <w:szCs w:val="22"/>
-          <w:lang w:eastAsia="en-US"/>
-        </w:rPr>
-        <w:t>”, która modyfikuje kalkulację pojedynczych prawdopodobieństw</w:t>
+        <w:t>Tutaj zastosujemy „add-1 smoothing”, która modyfikuje kalkulację pojedynczych prawdopodobieństw</w:t>
       </w:r>
       <w:r>
         <w:rPr>
@@ -4843,7 +4496,6 @@
         </w:rPr>
         <w:t>(</w:t>
       </w:r>
-      <w:proofErr w:type="spellStart"/>
       <w:r>
         <w:rPr>
           <w:rStyle w:val="mord"/>
@@ -4864,7 +4516,6 @@
         </w:rPr>
         <w:t>i</w:t>
       </w:r>
-      <w:proofErr w:type="spellEnd"/>
       <w:r>
         <w:rPr>
           <w:rStyle w:val="vlist-s"/>
@@ -5362,7 +5013,6 @@
         </w:rPr>
         <w:t xml:space="preserve">Za kalkulację tej wielkości odpowiada metoda </w:t>
       </w:r>
-      <w:proofErr w:type="spellStart"/>
       <w:r>
         <w:rPr>
           <w:rFonts w:asciiTheme="minorHAnsi" w:eastAsiaTheme="minorHAnsi" w:hAnsiTheme="minorHAnsi" w:cstheme="minorBidi"/>
@@ -5374,7 +5024,6 @@
         </w:rPr>
         <w:t>perplexity</w:t>
       </w:r>
-      <w:proofErr w:type="spellEnd"/>
       <w:r>
         <w:rPr>
           <w:rFonts w:asciiTheme="minorHAnsi" w:eastAsiaTheme="minorHAnsi" w:hAnsiTheme="minorHAnsi" w:cstheme="minorBidi"/>
@@ -5384,7 +5033,6 @@
         </w:rPr>
         <w:t xml:space="preserve"> zaimplementowana dla klasy </w:t>
       </w:r>
-      <w:proofErr w:type="spellStart"/>
       <w:r>
         <w:rPr>
           <w:rFonts w:asciiTheme="minorHAnsi" w:eastAsiaTheme="minorHAnsi" w:hAnsiTheme="minorHAnsi" w:cstheme="minorBidi"/>
@@ -5396,7 +5044,6 @@
         </w:rPr>
         <w:t>ng_models</w:t>
       </w:r>
-      <w:proofErr w:type="spellEnd"/>
       <w:r>
         <w:rPr>
           <w:rFonts w:asciiTheme="minorHAnsi" w:eastAsiaTheme="minorHAnsi" w:hAnsiTheme="minorHAnsi" w:cstheme="minorBidi"/>
@@ -5555,6 +5202,18 @@
       </w:pPr>
       <w:r>
         <w:lastRenderedPageBreak/>
+        <w:t>Modele per osoba</w:t>
+      </w:r>
+    </w:p>
+    <w:p>
+      <w:pPr>
+        <w:pStyle w:val="Nagwek1"/>
+        <w:numPr>
+          <w:ilvl w:val="2"/>
+          <w:numId w:val="6"/>
+        </w:numPr>
+      </w:pPr>
+      <w:r>
         <w:t xml:space="preserve">Badanie prawdopodobieństwa danego zdania w zależności od autora wystąpienia </w:t>
       </w:r>
     </w:p>
@@ -5631,15 +5290,7 @@
         <w:t>Na szaro zaznaczone są osoby, ze stosunkowo dużym zbiorem danych uczących.</w:t>
       </w:r>
       <w:r>
-        <w:t xml:space="preserve"> Widać, że ma to istotny wpływ w sytuacjach gdy oceniane są zdania „mało prawdopodobne”. Wówczas w kalkulacji prawdopodobieństwa ciągu wyrazów pojawiają się bardzo małe wartości, co z kolei przekłada się na wysokie </w:t>
-      </w:r>
-      <w:proofErr w:type="spellStart"/>
-      <w:r>
-        <w:t>perplexity</w:t>
-      </w:r>
-      <w:proofErr w:type="spellEnd"/>
-      <w:r>
-        <w:t>.</w:t>
+        <w:t xml:space="preserve"> Widać, że ma to istotny wpływ w sytuacjach gdy oceniane są zdania „mało prawdopodobne”. Wówczas w kalkulacji prawdopodobieństwa ciągu wyrazów pojawiają się bardzo małe wartości, co z kolei przekłada się na wysokie perplexity.</w:t>
       </w:r>
       <w:r>
         <w:t xml:space="preserve"> Ogółem prawdopodobieństwa mają podobne trendy dla wszystkich autorów, ale warto zauważyć zaburzenie kolejności pomiędzy zdaniami „Demokracja jest najlepszym systemem politycznym” a „Zupełnie przypadkowy układ pięciu słów”.</w:t>
@@ -5692,11 +5343,12 @@
       <w:pPr>
         <w:pStyle w:val="Nagwek1"/>
         <w:numPr>
-          <w:ilvl w:val="1"/>
+          <w:ilvl w:val="2"/>
           <w:numId w:val="6"/>
         </w:numPr>
       </w:pPr>
       <w:r>
+        <w:lastRenderedPageBreak/>
         <w:t xml:space="preserve">Budowa wypowiedzi w oparciu o maksymalizację prawdopodobieństwa </w:t>
       </w:r>
     </w:p>
@@ -5707,21 +5359,11 @@
     </w:p>
     <w:p>
       <w:r>
-        <w:lastRenderedPageBreak/>
         <w:t xml:space="preserve">Znając prawdopodobieństwa następowania kolejnych słów po sobie, można spróbować zbudować zdanie </w:t>
       </w:r>
       <w:r>
-        <w:t xml:space="preserve">minimalizujące wartość </w:t>
-      </w:r>
-      <w:proofErr w:type="spellStart"/>
-      <w:r>
-        <w:t>perplexity</w:t>
-      </w:r>
-      <w:proofErr w:type="spellEnd"/>
-      <w:r>
-        <w:t xml:space="preserve">, tj. maksymalizujące prawdopodobieństwo „zobaczenia go w modelu”. W tym celu rozszerzono klasę </w:t>
-      </w:r>
-      <w:proofErr w:type="spellStart"/>
+        <w:t xml:space="preserve">minimalizujące wartość perplexity, tj. maksymalizujące prawdopodobieństwo „zobaczenia go w modelu”. W tym celu rozszerzono klasę </w:t>
+      </w:r>
       <w:r>
         <w:rPr>
           <w:i/>
@@ -5729,11 +5371,9 @@
         </w:rPr>
         <w:t>ng_models</w:t>
       </w:r>
-      <w:proofErr w:type="spellEnd"/>
       <w:r>
         <w:t xml:space="preserve"> o metodę </w:t>
       </w:r>
-      <w:proofErr w:type="spellStart"/>
       <w:r>
         <w:rPr>
           <w:i/>
@@ -5741,7 +5381,6 @@
         </w:rPr>
         <w:t>mprob_sent</w:t>
       </w:r>
-      <w:proofErr w:type="spellEnd"/>
       <w:r>
         <w:t>.</w:t>
       </w:r>
@@ -5751,8 +5390,6 @@
       <w:r>
         <w:t xml:space="preserve"> </w:t>
       </w:r>
-      <w:bookmarkStart w:id="0" w:name="_GoBack"/>
-      <w:bookmarkEnd w:id="0"/>
     </w:p>
     <w:p>
       <w:r>
@@ -5998,12 +5635,15 @@
     <w:p/>
     <w:p>
       <w:r>
+        <w:lastRenderedPageBreak/>
         <w:t>W przypadku, gdy do metody nie zostanie przekazane pierwsze słowo, generowanie rozpocznie się od słowa, które najczęściej pojawia się jako pierwsze w zdaniach w danym korpusie. Dla modeli budowanych dla pojedynczych mówców są ta zdania m.in.:</w:t>
       </w:r>
     </w:p>
     <w:p>
       <w:r>
-        <w:lastRenderedPageBreak/>
+        <w:rPr>
+          <w:noProof/>
+        </w:rPr>
         <w:drawing>
           <wp:inline distT="0" distB="0" distL="0" distR="0">
             <wp:extent cx="5760720" cy="3940810"/>
@@ -6058,20 +5698,1118 @@
       <w:r>
         <w:t>Długość otrzymanych zdań jest bezpośrednią pochodną skłonności do zapętlania się słów w danym korpusie.</w:t>
       </w:r>
-    </w:p>
+      <w:r>
+        <w:t xml:space="preserve"> Widać, że dla większości najczęstszym słowem jest „w”.</w:t>
+      </w:r>
+    </w:p>
+    <w:p>
+      <w:r>
+        <w:t>Jako alternatywną metodę, która mogłaby wpłynąć na „urozmaicenie” generowanych zdać, rozważano usunięcie z korpusu tzw. Stop-words, czyli nieinformacyjnych słów, które mają wysoką częstotliwość występowania w zdaniu.</w:t>
+      </w:r>
+      <w:r>
+        <w:t xml:space="preserve"> To jednak mogłoby generować zdania nienaturalne w swojej gramatyce oraz </w:t>
+      </w:r>
+    </w:p>
+    <w:p>
+      <w:pPr>
+        <w:pStyle w:val="Nagwek1"/>
+        <w:numPr>
+          <w:ilvl w:val="1"/>
+          <w:numId w:val="6"/>
+        </w:numPr>
+      </w:pPr>
+      <w:r>
+        <w:t xml:space="preserve">Modele </w:t>
+      </w:r>
+      <w:r>
+        <w:t>dla partii</w:t>
+      </w:r>
+    </w:p>
+    <w:p>
+      <w:r>
+        <w:t>Ponieważ modele budowane dla pojedynczych osób wydawały się budowane na zbyt małych korpusach, powtórzono analizy grupując autorów wg najnowszego przypisania do partii</w:t>
+      </w:r>
+      <w:r>
+        <w:t xml:space="preserve"> (SQL)</w:t>
+      </w:r>
+      <w:r>
+        <w:t>.</w:t>
+      </w:r>
+      <w:r>
+        <w:t xml:space="preserve"> </w:t>
+      </w:r>
+      <w:r>
+        <w:t>Liczności słów w korpusie dla głównych partii wyglądają następująco:</w:t>
+      </w:r>
+    </w:p>
+    <w:tbl>
+      <w:tblPr>
+        <w:tblW w:w="0" w:type="auto"/>
+        <w:jc w:val="center"/>
+        <w:tblCellMar>
+          <w:left w:w="70" w:type="dxa"/>
+          <w:right w:w="70" w:type="dxa"/>
+        </w:tblCellMar>
+        <w:tblLook w:val="04A0" w:firstRow="1" w:lastRow="0" w:firstColumn="1" w:lastColumn="0" w:noHBand="0" w:noVBand="1"/>
+      </w:tblPr>
+      <w:tblGrid>
+        <w:gridCol w:w="2621"/>
+        <w:gridCol w:w="1692"/>
+        <w:gridCol w:w="1041"/>
+      </w:tblGrid>
+      <w:tr>
+        <w:trPr>
+          <w:trHeight w:val="450"/>
+          <w:jc w:val="center"/>
+        </w:trPr>
+        <w:tc>
+          <w:tcPr>
+            <w:tcW w:w="0" w:type="auto"/>
+            <w:tcBorders>
+              <w:top w:val="single" w:sz="4" w:space="0" w:color="auto"/>
+              <w:left w:val="single" w:sz="4" w:space="0" w:color="auto"/>
+              <w:bottom w:val="nil"/>
+              <w:right w:val="single" w:sz="4" w:space="0" w:color="auto"/>
+            </w:tcBorders>
+            <w:shd w:val="clear" w:color="000000" w:fill="FFFFFF"/>
+            <w:vAlign w:val="center"/>
+            <w:hideMark/>
+          </w:tcPr>
+          <w:p>
+            <w:pPr>
+              <w:spacing w:after="0" w:line="240" w:lineRule="auto"/>
+              <w:jc w:val="right"/>
+              <w:rPr>
+                <w:rFonts w:ascii="Arial" w:eastAsia="Times New Roman" w:hAnsi="Arial" w:cs="Arial"/>
+                <w:b/>
+                <w:bCs/>
+                <w:color w:val="000000"/>
+                <w:sz w:val="18"/>
+                <w:szCs w:val="18"/>
+                <w:lang w:eastAsia="pl-PL"/>
+              </w:rPr>
+            </w:pPr>
+            <w:r>
+              <w:rPr>
+                <w:rFonts w:ascii="Arial" w:eastAsia="Times New Roman" w:hAnsi="Arial" w:cs="Arial"/>
+                <w:b/>
+                <w:bCs/>
+                <w:color w:val="000000"/>
+                <w:sz w:val="18"/>
+                <w:szCs w:val="18"/>
+                <w:lang w:eastAsia="pl-PL"/>
+              </w:rPr>
+              <w:t>partia</w:t>
+            </w:r>
+          </w:p>
+        </w:tc>
+        <w:tc>
+          <w:tcPr>
+            <w:tcW w:w="0" w:type="auto"/>
+            <w:tcBorders>
+              <w:top w:val="single" w:sz="4" w:space="0" w:color="auto"/>
+              <w:left w:val="nil"/>
+              <w:bottom w:val="nil"/>
+              <w:right w:val="single" w:sz="4" w:space="0" w:color="auto"/>
+            </w:tcBorders>
+            <w:shd w:val="clear" w:color="000000" w:fill="FFFFFF"/>
+            <w:vAlign w:val="center"/>
+            <w:hideMark/>
+          </w:tcPr>
+          <w:p>
+            <w:pPr>
+              <w:spacing w:after="0" w:line="240" w:lineRule="auto"/>
+              <w:jc w:val="right"/>
+              <w:rPr>
+                <w:rFonts w:ascii="Arial" w:eastAsia="Times New Roman" w:hAnsi="Arial" w:cs="Arial"/>
+                <w:b/>
+                <w:bCs/>
+                <w:color w:val="000000"/>
+                <w:sz w:val="18"/>
+                <w:szCs w:val="18"/>
+                <w:lang w:eastAsia="pl-PL"/>
+              </w:rPr>
+            </w:pPr>
+            <w:r>
+              <w:rPr>
+                <w:rFonts w:ascii="Arial" w:eastAsia="Times New Roman" w:hAnsi="Arial" w:cs="Arial"/>
+                <w:b/>
+                <w:bCs/>
+                <w:color w:val="000000"/>
+                <w:sz w:val="18"/>
+                <w:szCs w:val="18"/>
+                <w:lang w:eastAsia="pl-PL"/>
+              </w:rPr>
+              <w:t>liczba_sl_raw</w:t>
+            </w:r>
+          </w:p>
+        </w:tc>
+        <w:tc>
+          <w:tcPr>
+            <w:tcW w:w="0" w:type="auto"/>
+            <w:tcBorders>
+              <w:top w:val="single" w:sz="4" w:space="0" w:color="auto"/>
+              <w:left w:val="nil"/>
+              <w:bottom w:val="nil"/>
+              <w:right w:val="single" w:sz="4" w:space="0" w:color="auto"/>
+            </w:tcBorders>
+            <w:shd w:val="clear" w:color="000000" w:fill="FFFFFF"/>
+            <w:vAlign w:val="center"/>
+            <w:hideMark/>
+          </w:tcPr>
+          <w:p>
+            <w:pPr>
+              <w:spacing w:after="0" w:line="240" w:lineRule="auto"/>
+              <w:jc w:val="right"/>
+              <w:rPr>
+                <w:rFonts w:ascii="Arial" w:eastAsia="Times New Roman" w:hAnsi="Arial" w:cs="Arial"/>
+                <w:b/>
+                <w:bCs/>
+                <w:color w:val="000000"/>
+                <w:sz w:val="18"/>
+                <w:szCs w:val="18"/>
+                <w:lang w:eastAsia="pl-PL"/>
+              </w:rPr>
+            </w:pPr>
+            <w:r>
+              <w:rPr>
+                <w:rFonts w:ascii="Arial" w:eastAsia="Times New Roman" w:hAnsi="Arial" w:cs="Arial"/>
+                <w:b/>
+                <w:bCs/>
+                <w:color w:val="000000"/>
+                <w:sz w:val="18"/>
+                <w:szCs w:val="18"/>
+                <w:lang w:eastAsia="pl-PL"/>
+              </w:rPr>
+              <w:t>date_</w:t>
+            </w:r>
+          </w:p>
+        </w:tc>
+      </w:tr>
+      <w:tr>
+        <w:trPr>
+          <w:trHeight w:val="300"/>
+          <w:jc w:val="center"/>
+        </w:trPr>
+        <w:tc>
+          <w:tcPr>
+            <w:tcW w:w="0" w:type="auto"/>
+            <w:tcBorders>
+              <w:top w:val="single" w:sz="4" w:space="0" w:color="auto"/>
+              <w:left w:val="single" w:sz="4" w:space="0" w:color="auto"/>
+              <w:bottom w:val="single" w:sz="4" w:space="0" w:color="auto"/>
+              <w:right w:val="single" w:sz="4" w:space="0" w:color="auto"/>
+            </w:tcBorders>
+            <w:shd w:val="clear" w:color="000000" w:fill="F5F5F5"/>
+            <w:vAlign w:val="center"/>
+            <w:hideMark/>
+          </w:tcPr>
+          <w:p>
+            <w:pPr>
+              <w:spacing w:after="0" w:line="240" w:lineRule="auto"/>
+              <w:jc w:val="right"/>
+              <w:rPr>
+                <w:rFonts w:ascii="Arial" w:eastAsia="Times New Roman" w:hAnsi="Arial" w:cs="Arial"/>
+                <w:color w:val="000000"/>
+                <w:sz w:val="18"/>
+                <w:szCs w:val="18"/>
+                <w:lang w:eastAsia="pl-PL"/>
+              </w:rPr>
+            </w:pPr>
+            <w:r>
+              <w:rPr>
+                <w:rFonts w:ascii="Arial" w:eastAsia="Times New Roman" w:hAnsi="Arial" w:cs="Arial"/>
+                <w:color w:val="000000"/>
+                <w:sz w:val="18"/>
+                <w:szCs w:val="18"/>
+                <w:lang w:eastAsia="pl-PL"/>
+              </w:rPr>
+              <w:t>Prawo i Sprawiedliwość</w:t>
+            </w:r>
+          </w:p>
+        </w:tc>
+        <w:tc>
+          <w:tcPr>
+            <w:tcW w:w="0" w:type="auto"/>
+            <w:tcBorders>
+              <w:top w:val="single" w:sz="4" w:space="0" w:color="auto"/>
+              <w:left w:val="nil"/>
+              <w:bottom w:val="single" w:sz="4" w:space="0" w:color="auto"/>
+              <w:right w:val="single" w:sz="4" w:space="0" w:color="auto"/>
+            </w:tcBorders>
+            <w:shd w:val="clear" w:color="000000" w:fill="F5F5F5"/>
+            <w:vAlign w:val="center"/>
+            <w:hideMark/>
+          </w:tcPr>
+          <w:p>
+            <w:pPr>
+              <w:spacing w:after="0" w:line="240" w:lineRule="auto"/>
+              <w:jc w:val="right"/>
+              <w:rPr>
+                <w:rFonts w:ascii="Arial" w:eastAsia="Times New Roman" w:hAnsi="Arial" w:cs="Arial"/>
+                <w:color w:val="000000"/>
+                <w:sz w:val="18"/>
+                <w:szCs w:val="18"/>
+                <w:lang w:eastAsia="pl-PL"/>
+              </w:rPr>
+            </w:pPr>
+            <w:r>
+              <w:rPr>
+                <w:rFonts w:ascii="Arial" w:eastAsia="Times New Roman" w:hAnsi="Arial" w:cs="Arial"/>
+                <w:color w:val="000000"/>
+                <w:sz w:val="18"/>
+                <w:szCs w:val="18"/>
+                <w:lang w:eastAsia="pl-PL"/>
+              </w:rPr>
+              <w:t xml:space="preserve">             12 409 825 </w:t>
+            </w:r>
+          </w:p>
+        </w:tc>
+        <w:tc>
+          <w:tcPr>
+            <w:tcW w:w="0" w:type="auto"/>
+            <w:tcBorders>
+              <w:top w:val="single" w:sz="4" w:space="0" w:color="auto"/>
+              <w:left w:val="nil"/>
+              <w:bottom w:val="single" w:sz="4" w:space="0" w:color="auto"/>
+              <w:right w:val="single" w:sz="4" w:space="0" w:color="auto"/>
+            </w:tcBorders>
+            <w:shd w:val="clear" w:color="000000" w:fill="F5F5F5"/>
+            <w:vAlign w:val="center"/>
+            <w:hideMark/>
+          </w:tcPr>
+          <w:p>
+            <w:pPr>
+              <w:spacing w:after="0" w:line="240" w:lineRule="auto"/>
+              <w:jc w:val="right"/>
+              <w:rPr>
+                <w:rFonts w:ascii="Arial" w:eastAsia="Times New Roman" w:hAnsi="Arial" w:cs="Arial"/>
+                <w:color w:val="000000"/>
+                <w:sz w:val="18"/>
+                <w:szCs w:val="18"/>
+                <w:lang w:eastAsia="pl-PL"/>
+              </w:rPr>
+            </w:pPr>
+            <w:r>
+              <w:rPr>
+                <w:rFonts w:ascii="Arial" w:eastAsia="Times New Roman" w:hAnsi="Arial" w:cs="Arial"/>
+                <w:color w:val="000000"/>
+                <w:sz w:val="18"/>
+                <w:szCs w:val="18"/>
+                <w:lang w:eastAsia="pl-PL"/>
+              </w:rPr>
+              <w:t xml:space="preserve">       31 630 </w:t>
+            </w:r>
+          </w:p>
+        </w:tc>
+      </w:tr>
+      <w:tr>
+        <w:trPr>
+          <w:trHeight w:val="480"/>
+          <w:jc w:val="center"/>
+        </w:trPr>
+        <w:tc>
+          <w:tcPr>
+            <w:tcW w:w="0" w:type="auto"/>
+            <w:tcBorders>
+              <w:top w:val="nil"/>
+              <w:left w:val="single" w:sz="4" w:space="0" w:color="auto"/>
+              <w:bottom w:val="single" w:sz="4" w:space="0" w:color="auto"/>
+              <w:right w:val="single" w:sz="4" w:space="0" w:color="auto"/>
+            </w:tcBorders>
+            <w:shd w:val="clear" w:color="000000" w:fill="FFFFFF"/>
+            <w:vAlign w:val="center"/>
+            <w:hideMark/>
+          </w:tcPr>
+          <w:p>
+            <w:pPr>
+              <w:spacing w:after="0" w:line="240" w:lineRule="auto"/>
+              <w:jc w:val="right"/>
+              <w:rPr>
+                <w:rFonts w:ascii="Arial" w:eastAsia="Times New Roman" w:hAnsi="Arial" w:cs="Arial"/>
+                <w:color w:val="000000"/>
+                <w:sz w:val="18"/>
+                <w:szCs w:val="18"/>
+                <w:lang w:eastAsia="pl-PL"/>
+              </w:rPr>
+            </w:pPr>
+            <w:r>
+              <w:rPr>
+                <w:rFonts w:ascii="Arial" w:eastAsia="Times New Roman" w:hAnsi="Arial" w:cs="Arial"/>
+                <w:color w:val="000000"/>
+                <w:sz w:val="18"/>
+                <w:szCs w:val="18"/>
+                <w:lang w:eastAsia="pl-PL"/>
+              </w:rPr>
+              <w:t>Sojusz Lewicy Demokratycznej</w:t>
+            </w:r>
+          </w:p>
+        </w:tc>
+        <w:tc>
+          <w:tcPr>
+            <w:tcW w:w="0" w:type="auto"/>
+            <w:tcBorders>
+              <w:top w:val="nil"/>
+              <w:left w:val="nil"/>
+              <w:bottom w:val="single" w:sz="4" w:space="0" w:color="auto"/>
+              <w:right w:val="single" w:sz="4" w:space="0" w:color="auto"/>
+            </w:tcBorders>
+            <w:shd w:val="clear" w:color="000000" w:fill="FFFFFF"/>
+            <w:vAlign w:val="center"/>
+            <w:hideMark/>
+          </w:tcPr>
+          <w:p>
+            <w:pPr>
+              <w:spacing w:after="0" w:line="240" w:lineRule="auto"/>
+              <w:jc w:val="right"/>
+              <w:rPr>
+                <w:rFonts w:ascii="Arial" w:eastAsia="Times New Roman" w:hAnsi="Arial" w:cs="Arial"/>
+                <w:color w:val="000000"/>
+                <w:sz w:val="18"/>
+                <w:szCs w:val="18"/>
+                <w:lang w:eastAsia="pl-PL"/>
+              </w:rPr>
+            </w:pPr>
+            <w:r>
+              <w:rPr>
+                <w:rFonts w:ascii="Arial" w:eastAsia="Times New Roman" w:hAnsi="Arial" w:cs="Arial"/>
+                <w:color w:val="000000"/>
+                <w:sz w:val="18"/>
+                <w:szCs w:val="18"/>
+                <w:lang w:eastAsia="pl-PL"/>
+              </w:rPr>
+              <w:t xml:space="preserve">             13 143 036 </w:t>
+            </w:r>
+          </w:p>
+        </w:tc>
+        <w:tc>
+          <w:tcPr>
+            <w:tcW w:w="0" w:type="auto"/>
+            <w:tcBorders>
+              <w:top w:val="nil"/>
+              <w:left w:val="nil"/>
+              <w:bottom w:val="single" w:sz="4" w:space="0" w:color="auto"/>
+              <w:right w:val="single" w:sz="4" w:space="0" w:color="auto"/>
+            </w:tcBorders>
+            <w:shd w:val="clear" w:color="000000" w:fill="FFFFFF"/>
+            <w:vAlign w:val="center"/>
+            <w:hideMark/>
+          </w:tcPr>
+          <w:p>
+            <w:pPr>
+              <w:spacing w:after="0" w:line="240" w:lineRule="auto"/>
+              <w:jc w:val="right"/>
+              <w:rPr>
+                <w:rFonts w:ascii="Arial" w:eastAsia="Times New Roman" w:hAnsi="Arial" w:cs="Arial"/>
+                <w:color w:val="000000"/>
+                <w:sz w:val="18"/>
+                <w:szCs w:val="18"/>
+                <w:lang w:eastAsia="pl-PL"/>
+              </w:rPr>
+            </w:pPr>
+            <w:r>
+              <w:rPr>
+                <w:rFonts w:ascii="Arial" w:eastAsia="Times New Roman" w:hAnsi="Arial" w:cs="Arial"/>
+                <w:color w:val="000000"/>
+                <w:sz w:val="18"/>
+                <w:szCs w:val="18"/>
+                <w:lang w:eastAsia="pl-PL"/>
+              </w:rPr>
+              <w:t xml:space="preserve">       27 129 </w:t>
+            </w:r>
+          </w:p>
+        </w:tc>
+      </w:tr>
+      <w:tr>
+        <w:trPr>
+          <w:trHeight w:val="300"/>
+          <w:jc w:val="center"/>
+        </w:trPr>
+        <w:tc>
+          <w:tcPr>
+            <w:tcW w:w="0" w:type="auto"/>
+            <w:tcBorders>
+              <w:top w:val="nil"/>
+              <w:left w:val="single" w:sz="4" w:space="0" w:color="auto"/>
+              <w:bottom w:val="single" w:sz="4" w:space="0" w:color="auto"/>
+              <w:right w:val="single" w:sz="4" w:space="0" w:color="auto"/>
+            </w:tcBorders>
+            <w:shd w:val="clear" w:color="000000" w:fill="F5F5F5"/>
+            <w:vAlign w:val="center"/>
+            <w:hideMark/>
+          </w:tcPr>
+          <w:p>
+            <w:pPr>
+              <w:spacing w:after="0" w:line="240" w:lineRule="auto"/>
+              <w:jc w:val="right"/>
+              <w:rPr>
+                <w:rFonts w:ascii="Arial" w:eastAsia="Times New Roman" w:hAnsi="Arial" w:cs="Arial"/>
+                <w:color w:val="000000"/>
+                <w:sz w:val="18"/>
+                <w:szCs w:val="18"/>
+                <w:lang w:eastAsia="pl-PL"/>
+              </w:rPr>
+            </w:pPr>
+            <w:r>
+              <w:rPr>
+                <w:rFonts w:ascii="Arial" w:eastAsia="Times New Roman" w:hAnsi="Arial" w:cs="Arial"/>
+                <w:color w:val="000000"/>
+                <w:sz w:val="18"/>
+                <w:szCs w:val="18"/>
+                <w:lang w:eastAsia="pl-PL"/>
+              </w:rPr>
+              <w:t>Platforma Obywatelska</w:t>
+            </w:r>
+          </w:p>
+        </w:tc>
+        <w:tc>
+          <w:tcPr>
+            <w:tcW w:w="0" w:type="auto"/>
+            <w:tcBorders>
+              <w:top w:val="nil"/>
+              <w:left w:val="nil"/>
+              <w:bottom w:val="single" w:sz="4" w:space="0" w:color="auto"/>
+              <w:right w:val="single" w:sz="4" w:space="0" w:color="auto"/>
+            </w:tcBorders>
+            <w:shd w:val="clear" w:color="000000" w:fill="F5F5F5"/>
+            <w:vAlign w:val="center"/>
+            <w:hideMark/>
+          </w:tcPr>
+          <w:p>
+            <w:pPr>
+              <w:spacing w:after="0" w:line="240" w:lineRule="auto"/>
+              <w:jc w:val="right"/>
+              <w:rPr>
+                <w:rFonts w:ascii="Arial" w:eastAsia="Times New Roman" w:hAnsi="Arial" w:cs="Arial"/>
+                <w:color w:val="000000"/>
+                <w:sz w:val="18"/>
+                <w:szCs w:val="18"/>
+                <w:lang w:eastAsia="pl-PL"/>
+              </w:rPr>
+            </w:pPr>
+            <w:r>
+              <w:rPr>
+                <w:rFonts w:ascii="Arial" w:eastAsia="Times New Roman" w:hAnsi="Arial" w:cs="Arial"/>
+                <w:color w:val="000000"/>
+                <w:sz w:val="18"/>
+                <w:szCs w:val="18"/>
+                <w:lang w:eastAsia="pl-PL"/>
+              </w:rPr>
+              <w:t xml:space="preserve">               9 438 332 </w:t>
+            </w:r>
+          </w:p>
+        </w:tc>
+        <w:tc>
+          <w:tcPr>
+            <w:tcW w:w="0" w:type="auto"/>
+            <w:tcBorders>
+              <w:top w:val="nil"/>
+              <w:left w:val="nil"/>
+              <w:bottom w:val="single" w:sz="4" w:space="0" w:color="auto"/>
+              <w:right w:val="single" w:sz="4" w:space="0" w:color="auto"/>
+            </w:tcBorders>
+            <w:shd w:val="clear" w:color="000000" w:fill="F5F5F5"/>
+            <w:vAlign w:val="center"/>
+            <w:hideMark/>
+          </w:tcPr>
+          <w:p>
+            <w:pPr>
+              <w:spacing w:after="0" w:line="240" w:lineRule="auto"/>
+              <w:jc w:val="right"/>
+              <w:rPr>
+                <w:rFonts w:ascii="Arial" w:eastAsia="Times New Roman" w:hAnsi="Arial" w:cs="Arial"/>
+                <w:color w:val="000000"/>
+                <w:sz w:val="18"/>
+                <w:szCs w:val="18"/>
+                <w:lang w:eastAsia="pl-PL"/>
+              </w:rPr>
+            </w:pPr>
+            <w:r>
+              <w:rPr>
+                <w:rFonts w:ascii="Arial" w:eastAsia="Times New Roman" w:hAnsi="Arial" w:cs="Arial"/>
+                <w:color w:val="000000"/>
+                <w:sz w:val="18"/>
+                <w:szCs w:val="18"/>
+                <w:lang w:eastAsia="pl-PL"/>
+              </w:rPr>
+              <w:t xml:space="preserve">       24 977 </w:t>
+            </w:r>
+          </w:p>
+        </w:tc>
+      </w:tr>
+      <w:tr>
+        <w:trPr>
+          <w:trHeight w:val="480"/>
+          <w:jc w:val="center"/>
+        </w:trPr>
+        <w:tc>
+          <w:tcPr>
+            <w:tcW w:w="0" w:type="auto"/>
+            <w:tcBorders>
+              <w:top w:val="nil"/>
+              <w:left w:val="single" w:sz="4" w:space="0" w:color="auto"/>
+              <w:bottom w:val="single" w:sz="4" w:space="0" w:color="auto"/>
+              <w:right w:val="single" w:sz="4" w:space="0" w:color="auto"/>
+            </w:tcBorders>
+            <w:shd w:val="clear" w:color="000000" w:fill="FFFFFF"/>
+            <w:vAlign w:val="center"/>
+            <w:hideMark/>
+          </w:tcPr>
+          <w:p>
+            <w:pPr>
+              <w:spacing w:after="0" w:line="240" w:lineRule="auto"/>
+              <w:jc w:val="right"/>
+              <w:rPr>
+                <w:rFonts w:ascii="Arial" w:eastAsia="Times New Roman" w:hAnsi="Arial" w:cs="Arial"/>
+                <w:color w:val="000000"/>
+                <w:sz w:val="18"/>
+                <w:szCs w:val="18"/>
+                <w:lang w:eastAsia="pl-PL"/>
+              </w:rPr>
+            </w:pPr>
+            <w:r>
+              <w:rPr>
+                <w:rFonts w:ascii="Arial" w:eastAsia="Times New Roman" w:hAnsi="Arial" w:cs="Arial"/>
+                <w:color w:val="000000"/>
+                <w:sz w:val="18"/>
+                <w:szCs w:val="18"/>
+                <w:lang w:eastAsia="pl-PL"/>
+              </w:rPr>
+              <w:t>Polskie Stronnictwo Ludowe</w:t>
+            </w:r>
+          </w:p>
+        </w:tc>
+        <w:tc>
+          <w:tcPr>
+            <w:tcW w:w="0" w:type="auto"/>
+            <w:tcBorders>
+              <w:top w:val="nil"/>
+              <w:left w:val="nil"/>
+              <w:bottom w:val="single" w:sz="4" w:space="0" w:color="auto"/>
+              <w:right w:val="single" w:sz="4" w:space="0" w:color="auto"/>
+            </w:tcBorders>
+            <w:shd w:val="clear" w:color="000000" w:fill="FFFFFF"/>
+            <w:vAlign w:val="center"/>
+            <w:hideMark/>
+          </w:tcPr>
+          <w:p>
+            <w:pPr>
+              <w:spacing w:after="0" w:line="240" w:lineRule="auto"/>
+              <w:jc w:val="right"/>
+              <w:rPr>
+                <w:rFonts w:ascii="Arial" w:eastAsia="Times New Roman" w:hAnsi="Arial" w:cs="Arial"/>
+                <w:color w:val="000000"/>
+                <w:sz w:val="18"/>
+                <w:szCs w:val="18"/>
+                <w:lang w:eastAsia="pl-PL"/>
+              </w:rPr>
+            </w:pPr>
+            <w:r>
+              <w:rPr>
+                <w:rFonts w:ascii="Arial" w:eastAsia="Times New Roman" w:hAnsi="Arial" w:cs="Arial"/>
+                <w:color w:val="000000"/>
+                <w:sz w:val="18"/>
+                <w:szCs w:val="18"/>
+                <w:lang w:eastAsia="pl-PL"/>
+              </w:rPr>
+              <w:t xml:space="preserve">               8 256 113 </w:t>
+            </w:r>
+          </w:p>
+        </w:tc>
+        <w:tc>
+          <w:tcPr>
+            <w:tcW w:w="0" w:type="auto"/>
+            <w:tcBorders>
+              <w:top w:val="nil"/>
+              <w:left w:val="nil"/>
+              <w:bottom w:val="single" w:sz="4" w:space="0" w:color="auto"/>
+              <w:right w:val="single" w:sz="4" w:space="0" w:color="auto"/>
+            </w:tcBorders>
+            <w:shd w:val="clear" w:color="000000" w:fill="FFFFFF"/>
+            <w:vAlign w:val="center"/>
+            <w:hideMark/>
+          </w:tcPr>
+          <w:p>
+            <w:pPr>
+              <w:spacing w:after="0" w:line="240" w:lineRule="auto"/>
+              <w:jc w:val="right"/>
+              <w:rPr>
+                <w:rFonts w:ascii="Arial" w:eastAsia="Times New Roman" w:hAnsi="Arial" w:cs="Arial"/>
+                <w:color w:val="000000"/>
+                <w:sz w:val="18"/>
+                <w:szCs w:val="18"/>
+                <w:lang w:eastAsia="pl-PL"/>
+              </w:rPr>
+            </w:pPr>
+            <w:r>
+              <w:rPr>
+                <w:rFonts w:ascii="Arial" w:eastAsia="Times New Roman" w:hAnsi="Arial" w:cs="Arial"/>
+                <w:color w:val="000000"/>
+                <w:sz w:val="18"/>
+                <w:szCs w:val="18"/>
+                <w:lang w:eastAsia="pl-PL"/>
+              </w:rPr>
+              <w:t xml:space="preserve">       17 851 </w:t>
+            </w:r>
+          </w:p>
+        </w:tc>
+      </w:tr>
+      <w:tr>
+        <w:trPr>
+          <w:trHeight w:val="300"/>
+          <w:jc w:val="center"/>
+        </w:trPr>
+        <w:tc>
+          <w:tcPr>
+            <w:tcW w:w="0" w:type="auto"/>
+            <w:tcBorders>
+              <w:top w:val="nil"/>
+              <w:left w:val="single" w:sz="4" w:space="0" w:color="auto"/>
+              <w:bottom w:val="single" w:sz="4" w:space="0" w:color="auto"/>
+              <w:right w:val="single" w:sz="4" w:space="0" w:color="auto"/>
+            </w:tcBorders>
+            <w:shd w:val="clear" w:color="000000" w:fill="F5F5F5"/>
+            <w:vAlign w:val="center"/>
+            <w:hideMark/>
+          </w:tcPr>
+          <w:p>
+            <w:pPr>
+              <w:spacing w:after="0" w:line="240" w:lineRule="auto"/>
+              <w:jc w:val="right"/>
+              <w:rPr>
+                <w:rFonts w:ascii="Arial" w:eastAsia="Times New Roman" w:hAnsi="Arial" w:cs="Arial"/>
+                <w:color w:val="000000"/>
+                <w:sz w:val="18"/>
+                <w:szCs w:val="18"/>
+                <w:lang w:eastAsia="pl-PL"/>
+              </w:rPr>
+            </w:pPr>
+            <w:r>
+              <w:rPr>
+                <w:rFonts w:ascii="Arial" w:eastAsia="Times New Roman" w:hAnsi="Arial" w:cs="Arial"/>
+                <w:color w:val="000000"/>
+                <w:sz w:val="18"/>
+                <w:szCs w:val="18"/>
+                <w:lang w:eastAsia="pl-PL"/>
+              </w:rPr>
+              <w:t>posłowie niezrzeszeni</w:t>
+            </w:r>
+          </w:p>
+        </w:tc>
+        <w:tc>
+          <w:tcPr>
+            <w:tcW w:w="0" w:type="auto"/>
+            <w:tcBorders>
+              <w:top w:val="nil"/>
+              <w:left w:val="nil"/>
+              <w:bottom w:val="single" w:sz="4" w:space="0" w:color="auto"/>
+              <w:right w:val="single" w:sz="4" w:space="0" w:color="auto"/>
+            </w:tcBorders>
+            <w:shd w:val="clear" w:color="000000" w:fill="F5F5F5"/>
+            <w:vAlign w:val="center"/>
+            <w:hideMark/>
+          </w:tcPr>
+          <w:p>
+            <w:pPr>
+              <w:spacing w:after="0" w:line="240" w:lineRule="auto"/>
+              <w:jc w:val="right"/>
+              <w:rPr>
+                <w:rFonts w:ascii="Arial" w:eastAsia="Times New Roman" w:hAnsi="Arial" w:cs="Arial"/>
+                <w:color w:val="000000"/>
+                <w:sz w:val="18"/>
+                <w:szCs w:val="18"/>
+                <w:lang w:eastAsia="pl-PL"/>
+              </w:rPr>
+            </w:pPr>
+            <w:r>
+              <w:rPr>
+                <w:rFonts w:ascii="Arial" w:eastAsia="Times New Roman" w:hAnsi="Arial" w:cs="Arial"/>
+                <w:color w:val="000000"/>
+                <w:sz w:val="18"/>
+                <w:szCs w:val="18"/>
+                <w:lang w:eastAsia="pl-PL"/>
+              </w:rPr>
+              <w:t xml:space="preserve">               3 735 227 </w:t>
+            </w:r>
+          </w:p>
+        </w:tc>
+        <w:tc>
+          <w:tcPr>
+            <w:tcW w:w="0" w:type="auto"/>
+            <w:tcBorders>
+              <w:top w:val="nil"/>
+              <w:left w:val="nil"/>
+              <w:bottom w:val="single" w:sz="4" w:space="0" w:color="auto"/>
+              <w:right w:val="single" w:sz="4" w:space="0" w:color="auto"/>
+            </w:tcBorders>
+            <w:shd w:val="clear" w:color="000000" w:fill="F5F5F5"/>
+            <w:vAlign w:val="center"/>
+            <w:hideMark/>
+          </w:tcPr>
+          <w:p>
+            <w:pPr>
+              <w:spacing w:after="0" w:line="240" w:lineRule="auto"/>
+              <w:jc w:val="right"/>
+              <w:rPr>
+                <w:rFonts w:ascii="Arial" w:eastAsia="Times New Roman" w:hAnsi="Arial" w:cs="Arial"/>
+                <w:color w:val="000000"/>
+                <w:sz w:val="18"/>
+                <w:szCs w:val="18"/>
+                <w:lang w:eastAsia="pl-PL"/>
+              </w:rPr>
+            </w:pPr>
+            <w:r>
+              <w:rPr>
+                <w:rFonts w:ascii="Arial" w:eastAsia="Times New Roman" w:hAnsi="Arial" w:cs="Arial"/>
+                <w:color w:val="000000"/>
+                <w:sz w:val="18"/>
+                <w:szCs w:val="18"/>
+                <w:lang w:eastAsia="pl-PL"/>
+              </w:rPr>
+              <w:t xml:space="preserve">         7 358 </w:t>
+            </w:r>
+          </w:p>
+        </w:tc>
+      </w:tr>
+      <w:tr>
+        <w:trPr>
+          <w:trHeight w:val="300"/>
+          <w:jc w:val="center"/>
+        </w:trPr>
+        <w:tc>
+          <w:tcPr>
+            <w:tcW w:w="0" w:type="auto"/>
+            <w:tcBorders>
+              <w:top w:val="nil"/>
+              <w:left w:val="single" w:sz="4" w:space="0" w:color="auto"/>
+              <w:bottom w:val="single" w:sz="4" w:space="0" w:color="auto"/>
+              <w:right w:val="single" w:sz="4" w:space="0" w:color="auto"/>
+            </w:tcBorders>
+            <w:shd w:val="clear" w:color="000000" w:fill="FFFFFF"/>
+            <w:vAlign w:val="center"/>
+            <w:hideMark/>
+          </w:tcPr>
+          <w:p>
+            <w:pPr>
+              <w:spacing w:after="0" w:line="240" w:lineRule="auto"/>
+              <w:jc w:val="right"/>
+              <w:rPr>
+                <w:rFonts w:ascii="Arial" w:eastAsia="Times New Roman" w:hAnsi="Arial" w:cs="Arial"/>
+                <w:color w:val="000000"/>
+                <w:sz w:val="18"/>
+                <w:szCs w:val="18"/>
+                <w:lang w:eastAsia="pl-PL"/>
+              </w:rPr>
+            </w:pPr>
+            <w:r>
+              <w:rPr>
+                <w:rFonts w:ascii="Arial" w:eastAsia="Times New Roman" w:hAnsi="Arial" w:cs="Arial"/>
+                <w:color w:val="000000"/>
+                <w:sz w:val="18"/>
+                <w:szCs w:val="18"/>
+                <w:lang w:eastAsia="pl-PL"/>
+              </w:rPr>
+              <w:t>Akcja Wyborcza Solidarność</w:t>
+            </w:r>
+          </w:p>
+        </w:tc>
+        <w:tc>
+          <w:tcPr>
+            <w:tcW w:w="0" w:type="auto"/>
+            <w:tcBorders>
+              <w:top w:val="nil"/>
+              <w:left w:val="nil"/>
+              <w:bottom w:val="single" w:sz="4" w:space="0" w:color="auto"/>
+              <w:right w:val="single" w:sz="4" w:space="0" w:color="auto"/>
+            </w:tcBorders>
+            <w:shd w:val="clear" w:color="000000" w:fill="FFFFFF"/>
+            <w:vAlign w:val="center"/>
+            <w:hideMark/>
+          </w:tcPr>
+          <w:p>
+            <w:pPr>
+              <w:spacing w:after="0" w:line="240" w:lineRule="auto"/>
+              <w:jc w:val="right"/>
+              <w:rPr>
+                <w:rFonts w:ascii="Arial" w:eastAsia="Times New Roman" w:hAnsi="Arial" w:cs="Arial"/>
+                <w:color w:val="000000"/>
+                <w:sz w:val="18"/>
+                <w:szCs w:val="18"/>
+                <w:lang w:eastAsia="pl-PL"/>
+              </w:rPr>
+            </w:pPr>
+            <w:r>
+              <w:rPr>
+                <w:rFonts w:ascii="Arial" w:eastAsia="Times New Roman" w:hAnsi="Arial" w:cs="Arial"/>
+                <w:color w:val="000000"/>
+                <w:sz w:val="18"/>
+                <w:szCs w:val="18"/>
+                <w:lang w:eastAsia="pl-PL"/>
+              </w:rPr>
+              <w:t xml:space="preserve">               3 304 864 </w:t>
+            </w:r>
+          </w:p>
+        </w:tc>
+        <w:tc>
+          <w:tcPr>
+            <w:tcW w:w="0" w:type="auto"/>
+            <w:tcBorders>
+              <w:top w:val="nil"/>
+              <w:left w:val="nil"/>
+              <w:bottom w:val="single" w:sz="4" w:space="0" w:color="auto"/>
+              <w:right w:val="single" w:sz="4" w:space="0" w:color="auto"/>
+            </w:tcBorders>
+            <w:shd w:val="clear" w:color="000000" w:fill="FFFFFF"/>
+            <w:vAlign w:val="center"/>
+            <w:hideMark/>
+          </w:tcPr>
+          <w:p>
+            <w:pPr>
+              <w:spacing w:after="0" w:line="240" w:lineRule="auto"/>
+              <w:jc w:val="right"/>
+              <w:rPr>
+                <w:rFonts w:ascii="Arial" w:eastAsia="Times New Roman" w:hAnsi="Arial" w:cs="Arial"/>
+                <w:color w:val="000000"/>
+                <w:sz w:val="18"/>
+                <w:szCs w:val="18"/>
+                <w:lang w:eastAsia="pl-PL"/>
+              </w:rPr>
+            </w:pPr>
+            <w:r>
+              <w:rPr>
+                <w:rFonts w:ascii="Arial" w:eastAsia="Times New Roman" w:hAnsi="Arial" w:cs="Arial"/>
+                <w:color w:val="000000"/>
+                <w:sz w:val="18"/>
+                <w:szCs w:val="18"/>
+                <w:lang w:eastAsia="pl-PL"/>
+              </w:rPr>
+              <w:t xml:space="preserve">         5 642 </w:t>
+            </w:r>
+          </w:p>
+        </w:tc>
+      </w:tr>
+      <w:tr>
+        <w:trPr>
+          <w:trHeight w:val="300"/>
+          <w:jc w:val="center"/>
+        </w:trPr>
+        <w:tc>
+          <w:tcPr>
+            <w:tcW w:w="0" w:type="auto"/>
+            <w:tcBorders>
+              <w:top w:val="nil"/>
+              <w:left w:val="single" w:sz="4" w:space="0" w:color="auto"/>
+              <w:bottom w:val="single" w:sz="4" w:space="0" w:color="auto"/>
+              <w:right w:val="single" w:sz="4" w:space="0" w:color="auto"/>
+            </w:tcBorders>
+            <w:shd w:val="clear" w:color="000000" w:fill="FFFFFF"/>
+            <w:vAlign w:val="center"/>
+            <w:hideMark/>
+          </w:tcPr>
+          <w:p>
+            <w:pPr>
+              <w:spacing w:after="0" w:line="240" w:lineRule="auto"/>
+              <w:jc w:val="right"/>
+              <w:rPr>
+                <w:rFonts w:ascii="Arial" w:eastAsia="Times New Roman" w:hAnsi="Arial" w:cs="Arial"/>
+                <w:color w:val="000000"/>
+                <w:sz w:val="18"/>
+                <w:szCs w:val="18"/>
+                <w:lang w:eastAsia="pl-PL"/>
+              </w:rPr>
+            </w:pPr>
+            <w:r>
+              <w:rPr>
+                <w:rFonts w:ascii="Arial" w:eastAsia="Times New Roman" w:hAnsi="Arial" w:cs="Arial"/>
+                <w:color w:val="000000"/>
+                <w:sz w:val="18"/>
+                <w:szCs w:val="18"/>
+                <w:lang w:eastAsia="pl-PL"/>
+              </w:rPr>
+              <w:lastRenderedPageBreak/>
+              <w:t>Samoobrona</w:t>
+            </w:r>
+          </w:p>
+        </w:tc>
+        <w:tc>
+          <w:tcPr>
+            <w:tcW w:w="0" w:type="auto"/>
+            <w:tcBorders>
+              <w:top w:val="nil"/>
+              <w:left w:val="nil"/>
+              <w:bottom w:val="single" w:sz="4" w:space="0" w:color="auto"/>
+              <w:right w:val="single" w:sz="4" w:space="0" w:color="auto"/>
+            </w:tcBorders>
+            <w:shd w:val="clear" w:color="000000" w:fill="FFFFFF"/>
+            <w:vAlign w:val="center"/>
+            <w:hideMark/>
+          </w:tcPr>
+          <w:p>
+            <w:pPr>
+              <w:spacing w:after="0" w:line="240" w:lineRule="auto"/>
+              <w:jc w:val="right"/>
+              <w:rPr>
+                <w:rFonts w:ascii="Arial" w:eastAsia="Times New Roman" w:hAnsi="Arial" w:cs="Arial"/>
+                <w:color w:val="000000"/>
+                <w:sz w:val="18"/>
+                <w:szCs w:val="18"/>
+                <w:lang w:eastAsia="pl-PL"/>
+              </w:rPr>
+            </w:pPr>
+            <w:r>
+              <w:rPr>
+                <w:rFonts w:ascii="Arial" w:eastAsia="Times New Roman" w:hAnsi="Arial" w:cs="Arial"/>
+                <w:color w:val="000000"/>
+                <w:sz w:val="18"/>
+                <w:szCs w:val="18"/>
+                <w:lang w:eastAsia="pl-PL"/>
+              </w:rPr>
+              <w:t xml:space="preserve">               2 027 951 </w:t>
+            </w:r>
+          </w:p>
+        </w:tc>
+        <w:tc>
+          <w:tcPr>
+            <w:tcW w:w="0" w:type="auto"/>
+            <w:tcBorders>
+              <w:top w:val="nil"/>
+              <w:left w:val="nil"/>
+              <w:bottom w:val="single" w:sz="4" w:space="0" w:color="auto"/>
+              <w:right w:val="single" w:sz="4" w:space="0" w:color="auto"/>
+            </w:tcBorders>
+            <w:shd w:val="clear" w:color="000000" w:fill="FFFFFF"/>
+            <w:vAlign w:val="center"/>
+            <w:hideMark/>
+          </w:tcPr>
+          <w:p>
+            <w:pPr>
+              <w:spacing w:after="0" w:line="240" w:lineRule="auto"/>
+              <w:jc w:val="right"/>
+              <w:rPr>
+                <w:rFonts w:ascii="Arial" w:eastAsia="Times New Roman" w:hAnsi="Arial" w:cs="Arial"/>
+                <w:color w:val="000000"/>
+                <w:sz w:val="18"/>
+                <w:szCs w:val="18"/>
+                <w:lang w:eastAsia="pl-PL"/>
+              </w:rPr>
+            </w:pPr>
+            <w:r>
+              <w:rPr>
+                <w:rFonts w:ascii="Arial" w:eastAsia="Times New Roman" w:hAnsi="Arial" w:cs="Arial"/>
+                <w:color w:val="000000"/>
+                <w:sz w:val="18"/>
+                <w:szCs w:val="18"/>
+                <w:lang w:eastAsia="pl-PL"/>
+              </w:rPr>
+              <w:t xml:space="preserve">         4 407 </w:t>
+            </w:r>
+          </w:p>
+        </w:tc>
+      </w:tr>
+    </w:tbl>
     <w:p/>
+    <w:p>
+      <w:r>
+        <w:t>Wartości są istotnie wyższe, oczekiwane się więc ciekawsze wyniki.</w:t>
+      </w:r>
+      <w:r>
+        <w:t xml:space="preserve"> W pierwszej kolejności sprawdzimy jaki jest czas generowania modeli z zależności od stopnia złożenia i wygenerujemy wyniki.</w:t>
+      </w:r>
+    </w:p>
+    <w:p>
+      <w:pPr>
+        <w:pStyle w:val="Nagwek1"/>
+        <w:numPr>
+          <w:ilvl w:val="2"/>
+          <w:numId w:val="6"/>
+        </w:numPr>
+      </w:pPr>
+      <w:r>
+        <w:t>Generowanie przemówień dla partii</w:t>
+      </w:r>
+    </w:p>
     <w:p/>
     <w:p>
-      <w:r>
-        <w:t xml:space="preserve">Jakoś usunięcie stop </w:t>
-      </w:r>
-      <w:proofErr w:type="spellStart"/>
-      <w:r>
-        <w:t>wordów</w:t>
-      </w:r>
-      <w:proofErr w:type="spellEnd"/>
-      <w:r>
-        <w:t>?</w:t>
+      <w:pPr>
+        <w:pStyle w:val="Nagwek1"/>
+        <w:numPr>
+          <w:ilvl w:val="2"/>
+          <w:numId w:val="6"/>
+        </w:numPr>
+      </w:pPr>
+      <w:r>
+        <w:t>Badanie prawdopodobieństwa danego zdania w zależności od partii</w:t>
+      </w:r>
+    </w:p>
+    <w:p>
+      <w:r>
+        <w:t>Dla modeli 1-gramowych.</w:t>
+      </w:r>
+      <w:bookmarkStart w:id="0" w:name="_GoBack"/>
+      <w:bookmarkEnd w:id="0"/>
+    </w:p>
+    <w:p>
+      <w:r>
+        <w:drawing>
+          <wp:inline distT="0" distB="0" distL="0" distR="0">
+            <wp:extent cx="5562600" cy="2676525"/>
+            <wp:effectExtent l="0" t="0" r="0" b="9525"/>
+            <wp:docPr id="10" name="Obraz 10"/>
+            <wp:cNvGraphicFramePr>
+              <a:graphicFrameLocks xmlns:a="http://schemas.openxmlformats.org/drawingml/2006/main" noChangeAspect="1"/>
+            </wp:cNvGraphicFramePr>
+            <a:graphic xmlns:a="http://schemas.openxmlformats.org/drawingml/2006/main">
+              <a:graphicData uri="http://schemas.openxmlformats.org/drawingml/2006/picture">
+                <pic:pic xmlns:pic="http://schemas.openxmlformats.org/drawingml/2006/picture">
+                  <pic:nvPicPr>
+                    <pic:cNvPr id="0" name="Picture 1"/>
+                    <pic:cNvPicPr>
+                      <a:picLocks noChangeAspect="1" noChangeArrowheads="1"/>
+                    </pic:cNvPicPr>
+                  </pic:nvPicPr>
+                  <pic:blipFill>
+                    <a:blip r:embed="rId14">
+                      <a:extLst>
+                        <a:ext uri="{28A0092B-C50C-407E-A947-70E740481C1C}">
+                          <a14:useLocalDpi xmlns:a14="http://schemas.microsoft.com/office/drawing/2010/main" val="0"/>
+                        </a:ext>
+                      </a:extLst>
+                    </a:blip>
+                    <a:srcRect/>
+                    <a:stretch>
+                      <a:fillRect/>
+                    </a:stretch>
+                  </pic:blipFill>
+                  <pic:spPr bwMode="auto">
+                    <a:xfrm>
+                      <a:off x="0" y="0"/>
+                      <a:ext cx="5562600" cy="2676525"/>
+                    </a:xfrm>
+                    <a:prstGeom prst="rect">
+                      <a:avLst/>
+                    </a:prstGeom>
+                    <a:noFill/>
+                    <a:ln>
+                      <a:noFill/>
+                    </a:ln>
+                  </pic:spPr>
+                </pic:pic>
+              </a:graphicData>
+            </a:graphic>
+          </wp:inline>
+        </w:drawing>
+      </w:r>
+    </w:p>
+    <w:p>
+      <w:pPr>
+        <w:pStyle w:val="Nagwek1"/>
+        <w:numPr>
+          <w:ilvl w:val="2"/>
+          <w:numId w:val="6"/>
+        </w:numPr>
+      </w:pPr>
+      <w:r>
+        <w:t>Najbardziej prawdopodobne zdanie dla partii</w:t>
       </w:r>
     </w:p>
     <w:sectPr>
@@ -6173,6 +6911,119 @@
     </w:lvl>
   </w:abstractNum>
   <w:abstractNum w:abstractNumId="1" w15:restartNumberingAfterBreak="0">
+    <w:nsid w:val="0AA05F57"/>
+    <w:multiLevelType w:val="multilevel"/>
+    <w:tmpl w:val="CC903EC2"/>
+    <w:lvl w:ilvl="0">
+      <w:start w:val="1"/>
+      <w:numFmt w:val="decimal"/>
+      <w:lvlText w:val="%1."/>
+      <w:lvlJc w:val="left"/>
+      <w:pPr>
+        <w:ind w:left="360" w:hanging="360"/>
+      </w:pPr>
+      <w:rPr>
+        <w:rFonts w:hint="default"/>
+      </w:rPr>
+    </w:lvl>
+    <w:lvl w:ilvl="1">
+      <w:start w:val="1"/>
+      <w:numFmt w:val="decimal"/>
+      <w:lvlText w:val="%1.%2."/>
+      <w:lvlJc w:val="left"/>
+      <w:pPr>
+        <w:ind w:left="720" w:hanging="360"/>
+      </w:pPr>
+      <w:rPr>
+        <w:rFonts w:hint="default"/>
+      </w:rPr>
+    </w:lvl>
+    <w:lvl w:ilvl="2">
+      <w:start w:val="1"/>
+      <w:numFmt w:val="decimal"/>
+      <w:lvlText w:val="%1.%2.%3."/>
+      <w:lvlJc w:val="left"/>
+      <w:pPr>
+        <w:ind w:left="1440" w:hanging="720"/>
+      </w:pPr>
+      <w:rPr>
+        <w:rFonts w:hint="default"/>
+      </w:rPr>
+    </w:lvl>
+    <w:lvl w:ilvl="3">
+      <w:start w:val="1"/>
+      <w:numFmt w:val="decimal"/>
+      <w:lvlText w:val="%1.%2.%3.%4."/>
+      <w:lvlJc w:val="left"/>
+      <w:pPr>
+        <w:ind w:left="1800" w:hanging="720"/>
+      </w:pPr>
+      <w:rPr>
+        <w:rFonts w:hint="default"/>
+      </w:rPr>
+    </w:lvl>
+    <w:lvl w:ilvl="4">
+      <w:start w:val="1"/>
+      <w:numFmt w:val="decimal"/>
+      <w:lvlText w:val="%1.%2.%3.%4.%5."/>
+      <w:lvlJc w:val="left"/>
+      <w:pPr>
+        <w:ind w:left="2520" w:hanging="1080"/>
+      </w:pPr>
+      <w:rPr>
+        <w:rFonts w:hint="default"/>
+      </w:rPr>
+    </w:lvl>
+    <w:lvl w:ilvl="5">
+      <w:start w:val="1"/>
+      <w:numFmt w:val="decimal"/>
+      <w:lvlText w:val="%1.%2.%3.%4.%5.%6."/>
+      <w:lvlJc w:val="left"/>
+      <w:pPr>
+        <w:ind w:left="2880" w:hanging="1080"/>
+      </w:pPr>
+      <w:rPr>
+        <w:rFonts w:hint="default"/>
+      </w:rPr>
+    </w:lvl>
+    <w:lvl w:ilvl="6">
+      <w:start w:val="1"/>
+      <w:numFmt w:val="decimal"/>
+      <w:lvlText w:val="%1.%2.%3.%4.%5.%6.%7."/>
+      <w:lvlJc w:val="left"/>
+      <w:pPr>
+        <w:ind w:left="3600" w:hanging="1440"/>
+      </w:pPr>
+      <w:rPr>
+        <w:rFonts w:hint="default"/>
+      </w:rPr>
+    </w:lvl>
+    <w:lvl w:ilvl="7">
+      <w:start w:val="1"/>
+      <w:numFmt w:val="decimal"/>
+      <w:lvlText w:val="%1.%2.%3.%4.%5.%6.%7.%8."/>
+      <w:lvlJc w:val="left"/>
+      <w:pPr>
+        <w:ind w:left="3960" w:hanging="1440"/>
+      </w:pPr>
+      <w:rPr>
+        <w:rFonts w:hint="default"/>
+      </w:rPr>
+    </w:lvl>
+    <w:lvl w:ilvl="8">
+      <w:start w:val="1"/>
+      <w:numFmt w:val="decimal"/>
+      <w:lvlText w:val="%1.%2.%3.%4.%5.%6.%7.%8.%9."/>
+      <w:lvlJc w:val="left"/>
+      <w:pPr>
+        <w:ind w:left="4680" w:hanging="1800"/>
+      </w:pPr>
+      <w:rPr>
+        <w:rFonts w:hint="default"/>
+      </w:rPr>
+    </w:lvl>
+  </w:abstractNum>
+  <w:abstractNum w:abstractNumId="2" w15:restartNumberingAfterBreak="0">
     <w:nsid w:val="166A22D7"/>
     <w:multiLevelType w:val="hybridMultilevel"/>
     <w:tmpl w:val="334A1DC6"/>
@@ -6261,7 +7112,7 @@
       </w:pPr>
     </w:lvl>
   </w:abstractNum>
-  <w:abstractNum w:abstractNumId="2" w15:restartNumberingAfterBreak="0">
+  <w:abstractNum w:abstractNumId="3" w15:restartNumberingAfterBreak="0">
     <w:nsid w:val="31263E51"/>
     <w:multiLevelType w:val="multilevel"/>
     <w:tmpl w:val="CC903EC2"/>
@@ -6374,7 +7225,7 @@
       </w:rPr>
     </w:lvl>
   </w:abstractNum>
-  <w:abstractNum w:abstractNumId="3" w15:restartNumberingAfterBreak="0">
+  <w:abstractNum w:abstractNumId="4" w15:restartNumberingAfterBreak="0">
     <w:nsid w:val="39E94E53"/>
     <w:multiLevelType w:val="hybridMultilevel"/>
     <w:tmpl w:val="F564B6F2"/>
@@ -6487,7 +7338,7 @@
       </w:rPr>
     </w:lvl>
   </w:abstractNum>
-  <w:abstractNum w:abstractNumId="4" w15:restartNumberingAfterBreak="0">
+  <w:abstractNum w:abstractNumId="5" w15:restartNumberingAfterBreak="0">
     <w:nsid w:val="482E4949"/>
     <w:multiLevelType w:val="multilevel"/>
     <w:tmpl w:val="CC903EC2"/>
@@ -6600,7 +7451,7 @@
       </w:rPr>
     </w:lvl>
   </w:abstractNum>
-  <w:abstractNum w:abstractNumId="5" w15:restartNumberingAfterBreak="0">
+  <w:abstractNum w:abstractNumId="6" w15:restartNumberingAfterBreak="0">
     <w:nsid w:val="59972F06"/>
     <w:multiLevelType w:val="multilevel"/>
     <w:tmpl w:val="CC903EC2"/>
@@ -6713,7 +7564,7 @@
       </w:rPr>
     </w:lvl>
   </w:abstractNum>
-  <w:abstractNum w:abstractNumId="6" w15:restartNumberingAfterBreak="0">
+  <w:abstractNum w:abstractNumId="7" w15:restartNumberingAfterBreak="0">
     <w:nsid w:val="7C952CFD"/>
     <w:multiLevelType w:val="multilevel"/>
     <w:tmpl w:val="28B27A1A"/>
@@ -6862,7 +7713,7 @@
       </w:rPr>
     </w:lvl>
   </w:abstractNum>
-  <w:abstractNum w:abstractNumId="7" w15:restartNumberingAfterBreak="0">
+  <w:abstractNum w:abstractNumId="8" w15:restartNumberingAfterBreak="0">
     <w:nsid w:val="7E3621E3"/>
     <w:multiLevelType w:val="hybridMultilevel"/>
     <w:tmpl w:val="4D7AC9F4"/>
@@ -6979,25 +7830,28 @@
     <w:abstractNumId w:val="0"/>
   </w:num>
   <w:num w:numId="2">
-    <w:abstractNumId w:val="1"/>
+    <w:abstractNumId w:val="2"/>
   </w:num>
   <w:num w:numId="3">
+    <w:abstractNumId w:val="4"/>
+  </w:num>
+  <w:num w:numId="4">
+    <w:abstractNumId w:val="8"/>
+  </w:num>
+  <w:num w:numId="5">
+    <w:abstractNumId w:val="7"/>
+  </w:num>
+  <w:num w:numId="6">
     <w:abstractNumId w:val="3"/>
   </w:num>
-  <w:num w:numId="4">
-    <w:abstractNumId w:val="7"/>
+  <w:num w:numId="7">
+    <w:abstractNumId w:val="5"/>
   </w:num>
-  <w:num w:numId="5">
+  <w:num w:numId="8">
     <w:abstractNumId w:val="6"/>
   </w:num>
-  <w:num w:numId="6">
-    <w:abstractNumId w:val="2"/>
-  </w:num>
-  <w:num w:numId="7">
-    <w:abstractNumId w:val="4"/>
-  </w:num>
-  <w:num w:numId="8">
-    <w:abstractNumId w:val="5"/>
+  <w:num w:numId="9">
+    <w:abstractNumId w:val="1"/>
   </w:num>
 </w:numbering>
 </file>

</xml_diff>

<commit_message>
generator i perplexity dla partii
</commit_message>
<xml_diff>
--- a/02_konspekt/fragmenty pracy.docx
+++ b/02_konspekt/fragmenty pracy.docx
@@ -1,6 +1,6 @@
 
 <file path=word/document.xml><?xml version="1.0" encoding="utf-8"?>
-<w:document xmlns:wpc="http://schemas.microsoft.com/office/word/2010/wordprocessingCanvas" xmlns:cx="http://schemas.microsoft.com/office/drawing/2014/chartex" xmlns:cx1="http://schemas.microsoft.com/office/drawing/2015/9/8/chartex" xmlns:cx2="http://schemas.microsoft.com/office/drawing/2015/10/21/chartex" xmlns:cx3="http://schemas.microsoft.com/office/drawing/2016/5/9/chartex" xmlns:cx4="http://schemas.microsoft.com/office/drawing/2016/5/10/chartex" xmlns:cx5="http://schemas.microsoft.com/office/drawing/2016/5/11/chartex" xmlns:cx6="http://schemas.microsoft.com/office/drawing/2016/5/12/chartex" xmlns:cx7="http://schemas.microsoft.com/office/drawing/2016/5/13/chartex" xmlns:cx8="http://schemas.microsoft.com/office/drawing/2016/5/14/chartex" xmlns:mc="http://schemas.openxmlformats.org/markup-compatibility/2006" xmlns:aink="http://schemas.microsoft.com/office/drawing/2016/ink" xmlns:am3d="http://schemas.microsoft.com/office/drawing/2017/model3d" xmlns:o="urn:schemas-microsoft-com:office:office" xmlns:r="http://schemas.openxmlformats.org/officeDocument/2006/relationships" xmlns:m="http://schemas.openxmlformats.org/officeDocument/2006/math" xmlns:v="urn:schemas-microsoft-com:vml" xmlns:wp14="http://schemas.microsoft.com/office/word/2010/wordprocessingDrawing" xmlns:wp="http://schemas.openxmlformats.org/drawingml/2006/wordprocessingDrawing" xmlns:w10="urn:schemas-microsoft-com:office:word" xmlns:w="http://schemas.openxmlformats.org/wordprocessingml/2006/main" xmlns:w14="http://schemas.microsoft.com/office/word/2010/wordml" xmlns:w15="http://schemas.microsoft.com/office/word/2012/wordml" xmlns:w16cex="http://schemas.microsoft.com/office/word/2018/wordml/cex" xmlns:w16cid="http://schemas.microsoft.com/office/word/2016/wordml/cid" xmlns:w16="http://schemas.microsoft.com/office/word/2018/wordml" xmlns:w16se="http://schemas.microsoft.com/office/word/2015/wordml/symex" xmlns:wpg="http://schemas.microsoft.com/office/word/2010/wordprocessingGroup" xmlns:wpi="http://schemas.microsoft.com/office/word/2010/wordprocessingInk" xmlns:wne="http://schemas.microsoft.com/office/word/2006/wordml" xmlns:wps="http://schemas.microsoft.com/office/word/2010/wordprocessingShape" mc:Ignorable="w14 w15 w16se w16cid w16 w16cex wp14">
+<w:document xmlns:wpc="http://schemas.microsoft.com/office/word/2010/wordprocessingCanvas" xmlns:cx="http://schemas.microsoft.com/office/drawing/2014/chartex" xmlns:cx1="http://schemas.microsoft.com/office/drawing/2015/9/8/chartex" xmlns:cx2="http://schemas.microsoft.com/office/drawing/2015/10/21/chartex" xmlns:cx3="http://schemas.microsoft.com/office/drawing/2016/5/9/chartex" xmlns:cx4="http://schemas.microsoft.com/office/drawing/2016/5/10/chartex" xmlns:cx5="http://schemas.microsoft.com/office/drawing/2016/5/11/chartex" xmlns:cx6="http://schemas.microsoft.com/office/drawing/2016/5/12/chartex" xmlns:cx7="http://schemas.microsoft.com/office/drawing/2016/5/13/chartex" xmlns:cx8="http://schemas.microsoft.com/office/drawing/2016/5/14/chartex" xmlns:mc="http://schemas.openxmlformats.org/markup-compatibility/2006" xmlns:aink="http://schemas.microsoft.com/office/drawing/2016/ink" xmlns:am3d="http://schemas.microsoft.com/office/drawing/2017/model3d" xmlns:o="urn:schemas-microsoft-com:office:office" xmlns:r="http://schemas.openxmlformats.org/officeDocument/2006/relationships" xmlns:m="http://schemas.openxmlformats.org/officeDocument/2006/math" xmlns:v="urn:schemas-microsoft-com:vml" xmlns:wp14="http://schemas.microsoft.com/office/word/2010/wordprocessingDrawing" xmlns:wp="http://schemas.openxmlformats.org/drawingml/2006/wordprocessingDrawing" xmlns:w10="urn:schemas-microsoft-com:office:word" xmlns:w="http://schemas.openxmlformats.org/wordprocessingml/2006/main" xmlns:w14="http://schemas.microsoft.com/office/word/2010/wordml" xmlns:w15="http://schemas.microsoft.com/office/word/2012/wordml" xmlns:w16cid="http://schemas.microsoft.com/office/word/2016/wordml/cid" xmlns:w16se="http://schemas.microsoft.com/office/word/2015/wordml/symex" xmlns:wpg="http://schemas.microsoft.com/office/word/2010/wordprocessingGroup" xmlns:wpi="http://schemas.microsoft.com/office/word/2010/wordprocessingInk" xmlns:wne="http://schemas.microsoft.com/office/word/2006/wordml" xmlns:wps="http://schemas.microsoft.com/office/word/2010/wordprocessingShape" mc:Ignorable="w14 w15 w16se w16cid wp14">
   <w:body>
     <w:p>
       <w:pPr>
@@ -314,7 +314,7 @@
           <w:noProof/>
         </w:rPr>
         <w:drawing>
-          <wp:inline distT="0" distB="0" distL="0" distR="0" wp14:anchorId="664B8F65" wp14:editId="68D7A618">
+          <wp:inline distT="0" distB="0" distL="0" distR="0" wp14:anchorId="043A22C7" wp14:editId="4554DE58">
             <wp:extent cx="3209925" cy="1628775"/>
             <wp:effectExtent l="0" t="0" r="9525" b="9525"/>
             <wp:docPr id="1" name="Obraz 1"/>
@@ -3671,7 +3671,7 @@
           <w:noProof/>
         </w:rPr>
         <w:drawing>
-          <wp:inline distT="0" distB="0" distL="0" distR="0" wp14:anchorId="2FD4E4BA" wp14:editId="56F073D2">
+          <wp:inline distT="0" distB="0" distL="0" distR="0" wp14:anchorId="63E2BCB2" wp14:editId="0C6DD3A1">
             <wp:extent cx="5048250" cy="1924050"/>
             <wp:effectExtent l="0" t="0" r="0" b="0"/>
             <wp:docPr id="2" name="Obraz 2"/>
@@ -3714,7 +3714,7 @@
         </w:rPr>
         <w:lastRenderedPageBreak/>
         <w:drawing>
-          <wp:inline distT="0" distB="0" distL="0" distR="0" wp14:anchorId="469E07C5" wp14:editId="5830BD98">
+          <wp:inline distT="0" distB="0" distL="0" distR="0" wp14:anchorId="6C5C8E98" wp14:editId="35D74585">
             <wp:extent cx="4552950" cy="771525"/>
             <wp:effectExtent l="0" t="0" r="0" b="9525"/>
             <wp:docPr id="3" name="Obraz 3"/>
@@ -3756,7 +3756,7 @@
           <w:noProof/>
         </w:rPr>
         <w:drawing>
-          <wp:inline distT="0" distB="0" distL="0" distR="0" wp14:anchorId="54BD7BD9" wp14:editId="2A757748">
+          <wp:inline distT="0" distB="0" distL="0" distR="0" wp14:anchorId="1E92D32A" wp14:editId="01BBAF8E">
             <wp:extent cx="4238625" cy="809625"/>
             <wp:effectExtent l="0" t="0" r="9525" b="9525"/>
             <wp:docPr id="4" name="Obraz 4"/>
@@ -3798,7 +3798,7 @@
           <w:noProof/>
         </w:rPr>
         <w:drawing>
-          <wp:inline distT="0" distB="0" distL="0" distR="0" wp14:anchorId="6060B325" wp14:editId="681ABE2F">
+          <wp:inline distT="0" distB="0" distL="0" distR="0" wp14:anchorId="184A7E08" wp14:editId="7CD1A929">
             <wp:extent cx="4714875" cy="800100"/>
             <wp:effectExtent l="0" t="0" r="9525" b="0"/>
             <wp:docPr id="5" name="Obraz 5"/>
@@ -5236,7 +5236,7 @@
           <w:noProof/>
         </w:rPr>
         <w:drawing>
-          <wp:inline distT="0" distB="0" distL="0" distR="0">
+          <wp:inline distT="0" distB="0" distL="0" distR="0" wp14:anchorId="125379D7" wp14:editId="2775EEF8">
             <wp:extent cx="5753100" cy="3057525"/>
             <wp:effectExtent l="0" t="0" r="0" b="9525"/>
             <wp:docPr id="7" name="Obraz 7"/>
@@ -5304,6 +5304,70 @@
     </w:p>
     <w:p>
       <w:r>
+        <w:t xml:space="preserve">Poniższy wykres pokazuje rozrzut wartości zależny od modelu, który pokazuje, że przy tak małych zbiorach uczących, trudno jest porównywać wartości pomiędzy </w:t>
+      </w:r>
+      <w:r>
+        <w:t>modelami.</w:t>
+      </w:r>
+    </w:p>
+    <w:p>
+      <w:pPr>
+        <w:jc w:val="center"/>
+      </w:pPr>
+      <w:r>
+        <w:rPr>
+          <w:noProof/>
+        </w:rPr>
+        <w:lastRenderedPageBreak/>
+        <w:drawing>
+          <wp:inline distT="0" distB="0" distL="0" distR="0" wp14:anchorId="094AA62D" wp14:editId="2AB56A8A">
+            <wp:extent cx="3197176" cy="2557386"/>
+            <wp:effectExtent l="0" t="0" r="3810" b="0"/>
+            <wp:docPr id="13" name="Obraz 13"/>
+            <wp:cNvGraphicFramePr>
+              <a:graphicFrameLocks xmlns:a="http://schemas.openxmlformats.org/drawingml/2006/main" noChangeAspect="1"/>
+            </wp:cNvGraphicFramePr>
+            <a:graphic xmlns:a="http://schemas.openxmlformats.org/drawingml/2006/main">
+              <a:graphicData uri="http://schemas.openxmlformats.org/drawingml/2006/picture">
+                <pic:pic xmlns:pic="http://schemas.openxmlformats.org/drawingml/2006/picture">
+                  <pic:nvPicPr>
+                    <pic:cNvPr id="0" name="Picture 4"/>
+                    <pic:cNvPicPr>
+                      <a:picLocks noChangeAspect="1" noChangeArrowheads="1"/>
+                    </pic:cNvPicPr>
+                  </pic:nvPicPr>
+                  <pic:blipFill>
+                    <a:blip r:embed="rId11">
+                      <a:extLst>
+                        <a:ext uri="{28A0092B-C50C-407E-A947-70E740481C1C}">
+                          <a14:useLocalDpi xmlns:a14="http://schemas.microsoft.com/office/drawing/2010/main" val="0"/>
+                        </a:ext>
+                      </a:extLst>
+                    </a:blip>
+                    <a:srcRect/>
+                    <a:stretch>
+                      <a:fillRect/>
+                    </a:stretch>
+                  </pic:blipFill>
+                  <pic:spPr bwMode="auto">
+                    <a:xfrm>
+                      <a:off x="0" y="0"/>
+                      <a:ext cx="3212569" cy="2569699"/>
+                    </a:xfrm>
+                    <a:prstGeom prst="rect">
+                      <a:avLst/>
+                    </a:prstGeom>
+                    <a:noFill/>
+                  </pic:spPr>
+                </pic:pic>
+              </a:graphicData>
+            </a:graphic>
+          </wp:inline>
+        </w:drawing>
+      </w:r>
+    </w:p>
+    <w:p>
+      <w:r>
         <w:t xml:space="preserve">Niemniej przeglądając słowniki dla poszczególnych modeli budowanych w ten sposób, widać, że </w:t>
       </w:r>
       <w:r>
@@ -5326,17 +5390,6 @@
       </w:r>
       <w:r>
         <w:t>modeli budowanych na korpusach o istotnie różnej liczności.</w:t>
-      </w:r>
-    </w:p>
-    <w:p>
-      <w:r>
-        <w:rPr>
-          <w:highlight w:val="yellow"/>
-        </w:rPr>
-        <w:t>Do konsultacji – czy ma sens modyfikacja miary aby wyniki można było porównywać?</w:t>
-      </w:r>
-      <w:r>
-        <w:t xml:space="preserve"> Nie.</w:t>
       </w:r>
     </w:p>
     <w:p>
@@ -5348,7 +5401,6 @@
         </w:numPr>
       </w:pPr>
       <w:r>
-        <w:lastRenderedPageBreak/>
         <w:t xml:space="preserve">Budowa wypowiedzi w oparciu o maksymalizację prawdopodobieństwa </w:t>
       </w:r>
     </w:p>
@@ -5414,7 +5466,7 @@
           <w:noProof/>
         </w:rPr>
         <w:drawing>
-          <wp:inline distT="0" distB="0" distL="0" distR="0" wp14:anchorId="3DCD3030" wp14:editId="5FFFFEDC">
+          <wp:inline distT="0" distB="0" distL="0" distR="0" wp14:anchorId="725D6CF8" wp14:editId="052A4DE0">
             <wp:extent cx="5760720" cy="532130"/>
             <wp:effectExtent l="0" t="0" r="0" b="1270"/>
             <wp:docPr id="6" name="Obraz 6"/>
@@ -5429,7 +5481,7 @@
                     <pic:cNvPicPr/>
                   </pic:nvPicPr>
                   <pic:blipFill>
-                    <a:blip r:embed="rId11"/>
+                    <a:blip r:embed="rId12"/>
                     <a:stretch>
                       <a:fillRect/>
                     </a:stretch>
@@ -5484,8 +5536,9 @@
         <w:rPr>
           <w:noProof/>
         </w:rPr>
+        <w:lastRenderedPageBreak/>
         <w:drawing>
-          <wp:inline distT="0" distB="0" distL="0" distR="0" wp14:anchorId="61A921BE" wp14:editId="0BB1BBC1">
+          <wp:inline distT="0" distB="0" distL="0" distR="0" wp14:anchorId="42FA2D84" wp14:editId="12B10210">
             <wp:extent cx="5514975" cy="1409700"/>
             <wp:effectExtent l="0" t="0" r="9525" b="0"/>
             <wp:docPr id="8" name="Obraz 8"/>
@@ -5500,7 +5553,7 @@
                     <pic:cNvPicPr/>
                   </pic:nvPicPr>
                   <pic:blipFill>
-                    <a:blip r:embed="rId12"/>
+                    <a:blip r:embed="rId13"/>
                     <a:stretch>
                       <a:fillRect/>
                     </a:stretch>
@@ -5635,7 +5688,6 @@
     <w:p/>
     <w:p>
       <w:r>
-        <w:lastRenderedPageBreak/>
         <w:t>W przypadku, gdy do metody nie zostanie przekazane pierwsze słowo, generowanie rozpocznie się od słowa, które najczęściej pojawia się jako pierwsze w zdaniach w danym korpusie. Dla modeli budowanych dla pojedynczych mówców są ta zdania m.in.:</w:t>
       </w:r>
     </w:p>
@@ -5645,7 +5697,7 @@
           <w:noProof/>
         </w:rPr>
         <w:drawing>
-          <wp:inline distT="0" distB="0" distL="0" distR="0">
+          <wp:inline distT="0" distB="0" distL="0" distR="0" wp14:anchorId="2BA8E2E0" wp14:editId="091474A9">
             <wp:extent cx="5760720" cy="3940810"/>
             <wp:effectExtent l="0" t="0" r="0" b="2540"/>
             <wp:docPr id="9" name="Obraz 9"/>
@@ -5662,7 +5714,7 @@
                     </pic:cNvPicPr>
                   </pic:nvPicPr>
                   <pic:blipFill>
-                    <a:blip r:embed="rId13">
+                    <a:blip r:embed="rId14">
                       <a:extLst>
                         <a:ext uri="{28A0092B-C50C-407E-A947-70E740481C1C}">
                           <a14:useLocalDpi xmlns:a14="http://schemas.microsoft.com/office/drawing/2010/main" val="0"/>
@@ -5704,6 +5756,7 @@
     </w:p>
     <w:p>
       <w:r>
+        <w:lastRenderedPageBreak/>
         <w:t>Jako alternatywną metodę, która mogłaby wpłynąć na „urozmaicenie” generowanych zdać, rozważano usunięcie z korpusu tzw. Stop-words, czyli nieinformacyjnych słów, które mają wysoką częstotliwość występowania w zdaniu.</w:t>
       </w:r>
       <w:r>
@@ -5719,10 +5772,7 @@
         </w:numPr>
       </w:pPr>
       <w:r>
-        <w:t xml:space="preserve">Modele </w:t>
-      </w:r>
-      <w:r>
-        <w:t>dla partii</w:t>
+        <w:t>Modele dla partii</w:t>
       </w:r>
     </w:p>
     <w:p>
@@ -6626,7 +6676,6 @@
                 <w:szCs w:val="18"/>
                 <w:lang w:eastAsia="pl-PL"/>
               </w:rPr>
-              <w:lastRenderedPageBreak/>
               <w:t>Samoobrona</w:t>
             </w:r>
           </w:p>
@@ -6707,13 +6756,26 @@
         </w:tc>
       </w:tr>
     </w:tbl>
-    <w:p/>
     <w:p>
       <w:r>
         <w:t>Wartości są istotnie wyższe, oczekiwane się więc ciekawsze wyniki.</w:t>
       </w:r>
       <w:r>
         <w:t xml:space="preserve"> W pierwszej kolejności sprawdzimy jaki jest czas generowania modeli z zależności od stopnia złożenia i wygenerujemy wyniki.</w:t>
+      </w:r>
+      <w:r>
+        <w:t xml:space="preserve"> </w:t>
+      </w:r>
+    </w:p>
+    <w:p>
+      <w:r>
+        <w:t>Modele 1-gramowe (7 modeli) wygenerowały się w nieco ponad minutę, 2 – gramowe</w:t>
+      </w:r>
+      <w:r>
+        <w:t xml:space="preserve"> minutę dłużej</w:t>
+      </w:r>
+      <w:r>
+        <w:t xml:space="preserve">. </w:t>
       </w:r>
     </w:p>
     <w:p>
@@ -6728,6 +6790,104 @@
         <w:t>Generowanie przemówień dla partii</w:t>
       </w:r>
     </w:p>
+    <w:p>
+      <w:r>
+        <w:t>W ramach ciekawostki poniżej dwa przemówienia wygenerowane dla dwóch różnych partii z modeli 2-gramowych.</w:t>
+      </w:r>
+    </w:p>
+    <w:p>
+      <w:pPr>
+        <w:shd w:val="clear" w:color="auto" w:fill="FFFFFF"/>
+        <w:tabs>
+          <w:tab w:val="left" w:pos="916"/>
+          <w:tab w:val="left" w:pos="1832"/>
+          <w:tab w:val="left" w:pos="2748"/>
+          <w:tab w:val="left" w:pos="3664"/>
+          <w:tab w:val="left" w:pos="4580"/>
+          <w:tab w:val="left" w:pos="5496"/>
+          <w:tab w:val="left" w:pos="6412"/>
+          <w:tab w:val="left" w:pos="7328"/>
+          <w:tab w:val="left" w:pos="8244"/>
+          <w:tab w:val="left" w:pos="9160"/>
+          <w:tab w:val="left" w:pos="10076"/>
+          <w:tab w:val="left" w:pos="10992"/>
+          <w:tab w:val="left" w:pos="11908"/>
+          <w:tab w:val="left" w:pos="12824"/>
+          <w:tab w:val="left" w:pos="13740"/>
+          <w:tab w:val="left" w:pos="14656"/>
+        </w:tabs>
+        <w:wordWrap w:val="0"/>
+        <w:spacing w:after="0" w:line="240" w:lineRule="auto"/>
+        <w:textAlignment w:val="baseline"/>
+        <w:rPr>
+          <w:rFonts w:ascii="Courier New" w:eastAsia="Times New Roman" w:hAnsi="Courier New" w:cs="Courier New"/>
+          <w:color w:val="000000"/>
+          <w:sz w:val="21"/>
+          <w:szCs w:val="21"/>
+          <w:lang w:val="en-US"/>
+        </w:rPr>
+      </w:pPr>
+      <w:r>
+        <w:rPr>
+          <w:rFonts w:ascii="Courier New" w:eastAsia="Times New Roman" w:hAnsi="Courier New" w:cs="Courier New"/>
+          <w:color w:val="000000"/>
+          <w:sz w:val="21"/>
+          <w:szCs w:val="21"/>
+        </w:rPr>
+        <w:t xml:space="preserve">'Proponowane przez rząd projekt ustawy był przygotowany przez poprzedni rząd. Dobrze ponad 50% mandatów w sejmie był forsowany przede wszystkim. Chciałbym przeprosić pana ministra o wyjaśnienie waszej strategii politycznej bo. Dzisiaj ustosunkować do apeli osób głuchoniemych dotyczących sztucznego systemu językowo-migowego. Natomiast wybory samorządowe dlatego też możliwość przedłużenia funkcjonowania podatku importowego. Z playbacku. Nie utrudnią nam szukania tego co wiadomo z którym zwracały. Nie zgodnie z art. Panie piotrowicz do sytuacji w praktyce w tym sejmie na. </w:t>
+      </w:r>
+      <w:r>
+        <w:rPr>
+          <w:rFonts w:ascii="Courier New" w:eastAsia="Times New Roman" w:hAnsi="Courier New" w:cs="Courier New"/>
+          <w:color w:val="000000"/>
+          <w:sz w:val="21"/>
+          <w:szCs w:val="21"/>
+          <w:lang w:val="en-US"/>
+        </w:rPr>
+        <w:t>Nie zabiegać.'</w:t>
+      </w:r>
+    </w:p>
+    <w:p/>
+    <w:p>
+      <w:pPr>
+        <w:tabs>
+          <w:tab w:val="left" w:pos="916"/>
+          <w:tab w:val="left" w:pos="1832"/>
+          <w:tab w:val="left" w:pos="2748"/>
+          <w:tab w:val="left" w:pos="3664"/>
+          <w:tab w:val="left" w:pos="4580"/>
+          <w:tab w:val="left" w:pos="5496"/>
+          <w:tab w:val="left" w:pos="6412"/>
+          <w:tab w:val="left" w:pos="7328"/>
+          <w:tab w:val="left" w:pos="8244"/>
+          <w:tab w:val="left" w:pos="9160"/>
+          <w:tab w:val="left" w:pos="10076"/>
+          <w:tab w:val="left" w:pos="10992"/>
+          <w:tab w:val="left" w:pos="11908"/>
+          <w:tab w:val="left" w:pos="12824"/>
+          <w:tab w:val="left" w:pos="13740"/>
+          <w:tab w:val="left" w:pos="14656"/>
+        </w:tabs>
+        <w:wordWrap w:val="0"/>
+        <w:spacing w:after="0" w:line="291" w:lineRule="atLeast"/>
+        <w:textAlignment w:val="baseline"/>
+        <w:rPr>
+          <w:rFonts w:ascii="Courier New" w:eastAsia="Times New Roman" w:hAnsi="Courier New" w:cs="Courier New"/>
+          <w:color w:val="000000"/>
+          <w:sz w:val="20"/>
+          <w:szCs w:val="20"/>
+        </w:rPr>
+      </w:pPr>
+      <w:r>
+        <w:rPr>
+          <w:rFonts w:ascii="Courier New" w:eastAsia="Times New Roman" w:hAnsi="Courier New" w:cs="Courier New"/>
+          <w:color w:val="000000"/>
+          <w:sz w:val="20"/>
+          <w:szCs w:val="20"/>
+        </w:rPr>
+        <w:t>'Prezydent złamał konstytucję a składał przysięgę że będzie też źle. Po najniższych cenach natomiast ten kto dysponuje mediami obok zarabiania. Wywiadów środowiskowych. Nieszczęściem w postaci podatków zapłacą wasze dzieci i walczyć o. Wysoki koszt kredytu inwestycyjnego zaciągniętego przez kasy chorych musi mu. W posiedzeniu komisji gospodarki o rządowym projekcie ustawy o zmianie. Zdziwienie i twierdzi że możliwa tu będzie. I nagłaśniane przez media od lat popieramy wszystkie racjonalne inicjatywy. Można wyrobić zysk z pracy. Wysoka cena będą odpowiedzialne za dopuszczenie do obciążenia podatkowymi kosztami.'</w:t>
+      </w:r>
+    </w:p>
     <w:p/>
     <w:p>
       <w:pPr>
@@ -6743,15 +6903,25 @@
     </w:p>
     <w:p>
       <w:r>
-        <w:t>Dla modeli 1-gramowych.</w:t>
-      </w:r>
-      <w:bookmarkStart w:id="0" w:name="_GoBack"/>
-      <w:bookmarkEnd w:id="0"/>
-    </w:p>
-    <w:p>
-      <w:r>
+        <w:t xml:space="preserve">Modele dla partii budowane są na zdecydowanie większych korpusach, co pozwala </w:t>
+      </w:r>
+      <w:r>
+        <w:t xml:space="preserve">oczekiwać, że zwracane wyniki będą bardziej stabilne. Sprawdzono wartości perplexity dla tych samych zdań. </w:t>
+      </w:r>
+      <w:r>
+        <w:t>Dla modeli 1-gramowych</w:t>
+      </w:r>
+      <w:r>
+        <w:t xml:space="preserve"> otrzymano następujące wyniki.</w:t>
+      </w:r>
+    </w:p>
+    <w:p>
+      <w:r>
+        <w:rPr>
+          <w:noProof/>
+        </w:rPr>
         <w:drawing>
-          <wp:inline distT="0" distB="0" distL="0" distR="0">
+          <wp:inline distT="0" distB="0" distL="0" distR="0" wp14:anchorId="70CC1D3B" wp14:editId="618A5638">
             <wp:extent cx="5562600" cy="2676525"/>
             <wp:effectExtent l="0" t="0" r="0" b="9525"/>
             <wp:docPr id="10" name="Obraz 10"/>
@@ -6768,7 +6938,7 @@
                     </pic:cNvPicPr>
                   </pic:nvPicPr>
                   <pic:blipFill>
-                    <a:blip r:embed="rId14">
+                    <a:blip r:embed="rId15">
                       <a:extLst>
                         <a:ext uri="{28A0092B-C50C-407E-A947-70E740481C1C}">
                           <a14:useLocalDpi xmlns:a14="http://schemas.microsoft.com/office/drawing/2010/main" val="0"/>
@@ -6801,6 +6971,77 @@
       </w:r>
     </w:p>
     <w:p>
+      <w:r>
+        <w:t>Porównano następnie wyniki dla modeli 1 i 2 gramowych.</w:t>
+      </w:r>
+    </w:p>
+    <w:p>
+      <w:pPr>
+        <w:jc w:val="center"/>
+      </w:pPr>
+      <w:r>
+        <w:rPr>
+          <w:noProof/>
+        </w:rPr>
+        <w:drawing>
+          <wp:inline distT="0" distB="0" distL="0" distR="0" wp14:anchorId="564A2868" wp14:editId="113445AA">
+            <wp:extent cx="5678057" cy="2281027"/>
+            <wp:effectExtent l="0" t="0" r="0" b="5080"/>
+            <wp:docPr id="12" name="Obraz 12"/>
+            <wp:cNvGraphicFramePr>
+              <a:graphicFrameLocks xmlns:a="http://schemas.openxmlformats.org/drawingml/2006/main" noChangeAspect="1"/>
+            </wp:cNvGraphicFramePr>
+            <a:graphic xmlns:a="http://schemas.openxmlformats.org/drawingml/2006/main">
+              <a:graphicData uri="http://schemas.openxmlformats.org/drawingml/2006/picture">
+                <pic:pic xmlns:pic="http://schemas.openxmlformats.org/drawingml/2006/picture">
+                  <pic:nvPicPr>
+                    <pic:cNvPr id="0" name="Picture 3"/>
+                    <pic:cNvPicPr>
+                      <a:picLocks noChangeAspect="1" noChangeArrowheads="1"/>
+                    </pic:cNvPicPr>
+                  </pic:nvPicPr>
+                  <pic:blipFill>
+                    <a:blip r:embed="rId16" cstate="print">
+                      <a:extLst>
+                        <a:ext uri="{28A0092B-C50C-407E-A947-70E740481C1C}">
+                          <a14:useLocalDpi xmlns:a14="http://schemas.microsoft.com/office/drawing/2010/main" val="0"/>
+                        </a:ext>
+                      </a:extLst>
+                    </a:blip>
+                    <a:srcRect/>
+                    <a:stretch>
+                      <a:fillRect/>
+                    </a:stretch>
+                  </pic:blipFill>
+                  <pic:spPr bwMode="auto">
+                    <a:xfrm>
+                      <a:off x="0" y="0"/>
+                      <a:ext cx="5705614" cy="2292097"/>
+                    </a:xfrm>
+                    <a:prstGeom prst="rect">
+                      <a:avLst/>
+                    </a:prstGeom>
+                    <a:noFill/>
+                  </pic:spPr>
+                </pic:pic>
+              </a:graphicData>
+            </a:graphic>
+          </wp:inline>
+        </w:drawing>
+      </w:r>
+    </w:p>
+    <w:p>
+      <w:r>
+        <w:t xml:space="preserve">Można zauważyć, że dla modelu 1-gramowego wartości perplexity są dużo niższe co wynika </w:t>
+      </w:r>
+      <w:r>
+        <w:t>m.in. z tego, że łatwiej trafić na wyrażenie dwuwyrazowe, które się w modelu pojawia niż 3 wyrazowe.</w:t>
+      </w:r>
+      <w:r>
+        <w:t xml:space="preserve"> Na pewno widać większą stabilność wyników. Porównywanie konkretnych wartości pomiędzy modelami zdecydowanie ma więcej sensu.</w:t>
+      </w:r>
+    </w:p>
+    <w:p>
       <w:pPr>
         <w:pStyle w:val="Nagwek1"/>
         <w:numPr>
@@ -6812,6 +7053,34 @@
         <w:t>Najbardziej prawdopodobne zdanie dla partii</w:t>
       </w:r>
     </w:p>
+    <w:p>
+      <w:pPr>
+        <w:pStyle w:val="Nagwek1"/>
+        <w:numPr>
+          <w:ilvl w:val="0"/>
+          <w:numId w:val="6"/>
+        </w:numPr>
+      </w:pPr>
+      <w:r>
+        <w:t>Topic modeling</w:t>
+      </w:r>
+    </w:p>
+    <w:p/>
+    <w:p>
+      <w:pPr>
+        <w:pStyle w:val="Nagwek1"/>
+        <w:numPr>
+          <w:ilvl w:val="0"/>
+          <w:numId w:val="6"/>
+        </w:numPr>
+      </w:pPr>
+      <w:r>
+        <w:lastRenderedPageBreak/>
+        <w:t>Analiza sentymentu</w:t>
+      </w:r>
+    </w:p>
+    <w:p/>
+    <w:p/>
     <w:sectPr>
       <w:pgSz w:w="11906" w:h="16838"/>
       <w:pgMar w:top="1417" w:right="1417" w:bottom="1417" w:left="1417" w:header="708" w:footer="708" w:gutter="0"/>
@@ -6823,7 +7092,7 @@
 </file>
 
 <file path=word/numbering.xml><?xml version="1.0" encoding="utf-8"?>
-<w:numbering xmlns:wpc="http://schemas.microsoft.com/office/word/2010/wordprocessingCanvas" xmlns:cx="http://schemas.microsoft.com/office/drawing/2014/chartex" xmlns:cx1="http://schemas.microsoft.com/office/drawing/2015/9/8/chartex" xmlns:cx2="http://schemas.microsoft.com/office/drawing/2015/10/21/chartex" xmlns:cx3="http://schemas.microsoft.com/office/drawing/2016/5/9/chartex" xmlns:cx4="http://schemas.microsoft.com/office/drawing/2016/5/10/chartex" xmlns:cx5="http://schemas.microsoft.com/office/drawing/2016/5/11/chartex" xmlns:cx6="http://schemas.microsoft.com/office/drawing/2016/5/12/chartex" xmlns:cx7="http://schemas.microsoft.com/office/drawing/2016/5/13/chartex" xmlns:cx8="http://schemas.microsoft.com/office/drawing/2016/5/14/chartex" xmlns:mc="http://schemas.openxmlformats.org/markup-compatibility/2006" xmlns:aink="http://schemas.microsoft.com/office/drawing/2016/ink" xmlns:am3d="http://schemas.microsoft.com/office/drawing/2017/model3d" xmlns:o="urn:schemas-microsoft-com:office:office" xmlns:r="http://schemas.openxmlformats.org/officeDocument/2006/relationships" xmlns:m="http://schemas.openxmlformats.org/officeDocument/2006/math" xmlns:v="urn:schemas-microsoft-com:vml" xmlns:wp14="http://schemas.microsoft.com/office/word/2010/wordprocessingDrawing" xmlns:wp="http://schemas.openxmlformats.org/drawingml/2006/wordprocessingDrawing" xmlns:w10="urn:schemas-microsoft-com:office:word" xmlns:w="http://schemas.openxmlformats.org/wordprocessingml/2006/main" xmlns:w14="http://schemas.microsoft.com/office/word/2010/wordml" xmlns:w15="http://schemas.microsoft.com/office/word/2012/wordml" xmlns:w16cex="http://schemas.microsoft.com/office/word/2018/wordml/cex" xmlns:w16cid="http://schemas.microsoft.com/office/word/2016/wordml/cid" xmlns:w16="http://schemas.microsoft.com/office/word/2018/wordml" xmlns:w16se="http://schemas.microsoft.com/office/word/2015/wordml/symex" xmlns:wpg="http://schemas.microsoft.com/office/word/2010/wordprocessingGroup" xmlns:wpi="http://schemas.microsoft.com/office/word/2010/wordprocessingInk" xmlns:wne="http://schemas.microsoft.com/office/word/2006/wordml" xmlns:wps="http://schemas.microsoft.com/office/word/2010/wordprocessingShape" mc:Ignorable="w14 w15 w16se w16cid w16 w16cex wp14">
+<w:numbering xmlns:wpc="http://schemas.microsoft.com/office/word/2010/wordprocessingCanvas" xmlns:cx="http://schemas.microsoft.com/office/drawing/2014/chartex" xmlns:cx1="http://schemas.microsoft.com/office/drawing/2015/9/8/chartex" xmlns:cx2="http://schemas.microsoft.com/office/drawing/2015/10/21/chartex" xmlns:cx3="http://schemas.microsoft.com/office/drawing/2016/5/9/chartex" xmlns:cx4="http://schemas.microsoft.com/office/drawing/2016/5/10/chartex" xmlns:cx5="http://schemas.microsoft.com/office/drawing/2016/5/11/chartex" xmlns:cx6="http://schemas.microsoft.com/office/drawing/2016/5/12/chartex" xmlns:cx7="http://schemas.microsoft.com/office/drawing/2016/5/13/chartex" xmlns:cx8="http://schemas.microsoft.com/office/drawing/2016/5/14/chartex" xmlns:mc="http://schemas.openxmlformats.org/markup-compatibility/2006" xmlns:aink="http://schemas.microsoft.com/office/drawing/2016/ink" xmlns:am3d="http://schemas.microsoft.com/office/drawing/2017/model3d" xmlns:o="urn:schemas-microsoft-com:office:office" xmlns:r="http://schemas.openxmlformats.org/officeDocument/2006/relationships" xmlns:m="http://schemas.openxmlformats.org/officeDocument/2006/math" xmlns:v="urn:schemas-microsoft-com:vml" xmlns:wp14="http://schemas.microsoft.com/office/word/2010/wordprocessingDrawing" xmlns:wp="http://schemas.openxmlformats.org/drawingml/2006/wordprocessingDrawing" xmlns:w10="urn:schemas-microsoft-com:office:word" xmlns:w="http://schemas.openxmlformats.org/wordprocessingml/2006/main" xmlns:w14="http://schemas.microsoft.com/office/word/2010/wordml" xmlns:w15="http://schemas.microsoft.com/office/word/2012/wordml" xmlns:w16cid="http://schemas.microsoft.com/office/word/2016/wordml/cid" xmlns:w16se="http://schemas.microsoft.com/office/word/2015/wordml/symex" xmlns:wpg="http://schemas.microsoft.com/office/word/2010/wordprocessingGroup" xmlns:wpi="http://schemas.microsoft.com/office/word/2010/wordprocessingInk" xmlns:wne="http://schemas.microsoft.com/office/word/2006/wordml" xmlns:wps="http://schemas.microsoft.com/office/word/2010/wordprocessingShape" mc:Ignorable="w14 w15 w16se w16cid wp14">
   <w:abstractNum w:abstractNumId="0" w15:restartNumberingAfterBreak="0">
     <w:nsid w:val="025A5EF9"/>
     <w:multiLevelType w:val="hybridMultilevel"/>
@@ -7857,7 +8126,7 @@
 </file>
 
 <file path=word/styles.xml><?xml version="1.0" encoding="utf-8"?>
-<w:styles xmlns:mc="http://schemas.openxmlformats.org/markup-compatibility/2006" xmlns:r="http://schemas.openxmlformats.org/officeDocument/2006/relationships" xmlns:w="http://schemas.openxmlformats.org/wordprocessingml/2006/main" xmlns:w14="http://schemas.microsoft.com/office/word/2010/wordml" xmlns:w15="http://schemas.microsoft.com/office/word/2012/wordml" xmlns:w16cex="http://schemas.microsoft.com/office/word/2018/wordml/cex" xmlns:w16cid="http://schemas.microsoft.com/office/word/2016/wordml/cid" xmlns:w16="http://schemas.microsoft.com/office/word/2018/wordml" xmlns:w16se="http://schemas.microsoft.com/office/word/2015/wordml/symex" mc:Ignorable="w14 w15 w16se w16cid w16 w16cex">
+<w:styles xmlns:mc="http://schemas.openxmlformats.org/markup-compatibility/2006" xmlns:r="http://schemas.openxmlformats.org/officeDocument/2006/relationships" xmlns:w="http://schemas.openxmlformats.org/wordprocessingml/2006/main" xmlns:w14="http://schemas.microsoft.com/office/word/2010/wordml" xmlns:w15="http://schemas.microsoft.com/office/word/2012/wordml" xmlns:w16cid="http://schemas.microsoft.com/office/word/2016/wordml/cid" xmlns:w16se="http://schemas.microsoft.com/office/word/2015/wordml/symex" mc:Ignorable="w14 w15 w16se w16cid">
   <w:docDefaults>
     <w:rPrDefault>
       <w:rPr>

</xml_diff>

<commit_message>
generowanie zdan dla partii
</commit_message>
<xml_diff>
--- a/02_konspekt/fragmenty pracy.docx
+++ b/02_konspekt/fragmenty pracy.docx
@@ -1,6 +1,6 @@
 
 <file path=word/document.xml><?xml version="1.0" encoding="utf-8"?>
-<w:document xmlns:wpc="http://schemas.microsoft.com/office/word/2010/wordprocessingCanvas" xmlns:cx="http://schemas.microsoft.com/office/drawing/2014/chartex" xmlns:cx1="http://schemas.microsoft.com/office/drawing/2015/9/8/chartex" xmlns:cx2="http://schemas.microsoft.com/office/drawing/2015/10/21/chartex" xmlns:cx3="http://schemas.microsoft.com/office/drawing/2016/5/9/chartex" xmlns:cx4="http://schemas.microsoft.com/office/drawing/2016/5/10/chartex" xmlns:cx5="http://schemas.microsoft.com/office/drawing/2016/5/11/chartex" xmlns:cx6="http://schemas.microsoft.com/office/drawing/2016/5/12/chartex" xmlns:cx7="http://schemas.microsoft.com/office/drawing/2016/5/13/chartex" xmlns:cx8="http://schemas.microsoft.com/office/drawing/2016/5/14/chartex" xmlns:mc="http://schemas.openxmlformats.org/markup-compatibility/2006" xmlns:aink="http://schemas.microsoft.com/office/drawing/2016/ink" xmlns:am3d="http://schemas.microsoft.com/office/drawing/2017/model3d" xmlns:o="urn:schemas-microsoft-com:office:office" xmlns:r="http://schemas.openxmlformats.org/officeDocument/2006/relationships" xmlns:m="http://schemas.openxmlformats.org/officeDocument/2006/math" xmlns:v="urn:schemas-microsoft-com:vml" xmlns:wp14="http://schemas.microsoft.com/office/word/2010/wordprocessingDrawing" xmlns:wp="http://schemas.openxmlformats.org/drawingml/2006/wordprocessingDrawing" xmlns:w10="urn:schemas-microsoft-com:office:word" xmlns:w="http://schemas.openxmlformats.org/wordprocessingml/2006/main" xmlns:w14="http://schemas.microsoft.com/office/word/2010/wordml" xmlns:w15="http://schemas.microsoft.com/office/word/2012/wordml" xmlns:w16cid="http://schemas.microsoft.com/office/word/2016/wordml/cid" xmlns:w16se="http://schemas.microsoft.com/office/word/2015/wordml/symex" xmlns:wpg="http://schemas.microsoft.com/office/word/2010/wordprocessingGroup" xmlns:wpi="http://schemas.microsoft.com/office/word/2010/wordprocessingInk" xmlns:wne="http://schemas.microsoft.com/office/word/2006/wordml" xmlns:wps="http://schemas.microsoft.com/office/word/2010/wordprocessingShape" mc:Ignorable="w14 w15 w16se w16cid wp14">
+<w:document xmlns:wpc="http://schemas.microsoft.com/office/word/2010/wordprocessingCanvas" xmlns:cx="http://schemas.microsoft.com/office/drawing/2014/chartex" xmlns:cx1="http://schemas.microsoft.com/office/drawing/2015/9/8/chartex" xmlns:cx2="http://schemas.microsoft.com/office/drawing/2015/10/21/chartex" xmlns:cx3="http://schemas.microsoft.com/office/drawing/2016/5/9/chartex" xmlns:cx4="http://schemas.microsoft.com/office/drawing/2016/5/10/chartex" xmlns:cx5="http://schemas.microsoft.com/office/drawing/2016/5/11/chartex" xmlns:cx6="http://schemas.microsoft.com/office/drawing/2016/5/12/chartex" xmlns:cx7="http://schemas.microsoft.com/office/drawing/2016/5/13/chartex" xmlns:cx8="http://schemas.microsoft.com/office/drawing/2016/5/14/chartex" xmlns:mc="http://schemas.openxmlformats.org/markup-compatibility/2006" xmlns:aink="http://schemas.microsoft.com/office/drawing/2016/ink" xmlns:am3d="http://schemas.microsoft.com/office/drawing/2017/model3d" xmlns:o="urn:schemas-microsoft-com:office:office" xmlns:r="http://schemas.openxmlformats.org/officeDocument/2006/relationships" xmlns:m="http://schemas.openxmlformats.org/officeDocument/2006/math" xmlns:v="urn:schemas-microsoft-com:vml" xmlns:wp14="http://schemas.microsoft.com/office/word/2010/wordprocessingDrawing" xmlns:wp="http://schemas.openxmlformats.org/drawingml/2006/wordprocessingDrawing" xmlns:w10="urn:schemas-microsoft-com:office:word" xmlns:w="http://schemas.openxmlformats.org/wordprocessingml/2006/main" xmlns:w14="http://schemas.microsoft.com/office/word/2010/wordml" xmlns:w15="http://schemas.microsoft.com/office/word/2012/wordml" xmlns:w16cex="http://schemas.microsoft.com/office/word/2018/wordml/cex" xmlns:w16cid="http://schemas.microsoft.com/office/word/2016/wordml/cid" xmlns:w16="http://schemas.microsoft.com/office/word/2018/wordml" xmlns:w16se="http://schemas.microsoft.com/office/word/2015/wordml/symex" xmlns:wpg="http://schemas.microsoft.com/office/word/2010/wordprocessingGroup" xmlns:wpi="http://schemas.microsoft.com/office/word/2010/wordprocessingInk" xmlns:wne="http://schemas.microsoft.com/office/word/2006/wordml" xmlns:wps="http://schemas.microsoft.com/office/word/2010/wordprocessingShape" mc:Ignorable="w14 w15 w16se w16cid w16 w16cex wp14">
   <w:body>
     <w:p>
       <w:pPr>
@@ -25,9 +25,11 @@
       <w:r>
         <w:t xml:space="preserve">Usunięcie wierszy z pustym </w:t>
       </w:r>
+      <w:proofErr w:type="spellStart"/>
       <w:r>
         <w:t>speech_raw</w:t>
       </w:r>
+      <w:proofErr w:type="spellEnd"/>
     </w:p>
     <w:p>
       <w:pPr>
@@ -108,6 +110,7 @@
       <w:r>
         <w:t>(</w:t>
       </w:r>
+      <w:proofErr w:type="spellStart"/>
       <w:r>
         <w:rPr>
           <w:i/>
@@ -115,6 +118,7 @@
         </w:rPr>
         <w:t>author_final</w:t>
       </w:r>
+      <w:proofErr w:type="spellEnd"/>
       <w:r>
         <w:t xml:space="preserve">) </w:t>
       </w:r>
@@ -127,6 +131,7 @@
       <w:r>
         <w:t xml:space="preserve"> </w:t>
       </w:r>
+      <w:proofErr w:type="spellStart"/>
       <w:r>
         <w:t>author</w:t>
       </w:r>
@@ -134,7 +139,11 @@
         <w:t>_final</w:t>
       </w:r>
       <w:r>
-        <w:t>.sql):</w:t>
+        <w:t>.sql</w:t>
+      </w:r>
+      <w:proofErr w:type="spellEnd"/>
+      <w:r>
+        <w:t>):</w:t>
       </w:r>
     </w:p>
     <w:p>
@@ -149,6 +158,7 @@
       <w:r>
         <w:t xml:space="preserve">Wiele wystąpień zaczyna się od schematu „Poseł Imię Nazwisko:”. Pierwsze występujące w takim kontekście imię i nazwisko przypisano jako dane autora z tekstu (kolumna </w:t>
       </w:r>
+      <w:proofErr w:type="spellStart"/>
       <w:r>
         <w:rPr>
           <w:i/>
@@ -156,6 +166,7 @@
         </w:rPr>
         <w:t>author_by_text</w:t>
       </w:r>
+      <w:proofErr w:type="spellEnd"/>
       <w:r>
         <w:t>).</w:t>
       </w:r>
@@ -188,6 +199,7 @@
       <w:r>
         <w:t xml:space="preserve">kolumna </w:t>
       </w:r>
+      <w:proofErr w:type="spellStart"/>
       <w:r>
         <w:rPr>
           <w:i/>
@@ -195,6 +207,7 @@
         </w:rPr>
         <w:t>author_by_id</w:t>
       </w:r>
+      <w:proofErr w:type="spellEnd"/>
       <w:r>
         <w:t>).</w:t>
       </w:r>
@@ -211,36 +224,49 @@
       <w:r>
         <w:t xml:space="preserve">Dla przypadków gdzie dla danego id, chociaż raz </w:t>
       </w:r>
+      <w:proofErr w:type="spellStart"/>
       <w:r>
         <w:rPr>
           <w:i/>
           <w:iCs/>
         </w:rPr>
-        <w:t xml:space="preserve">author_by_text </w:t>
-      </w:r>
-      <w:r>
-        <w:t xml:space="preserve">jest równe </w:t>
-      </w:r>
+        <w:t>author_by_text</w:t>
+      </w:r>
+      <w:proofErr w:type="spellEnd"/>
       <w:r>
         <w:rPr>
           <w:i/>
           <w:iCs/>
         </w:rPr>
-        <w:t>author_by_id</w:t>
-      </w:r>
-      <w:r>
-        <w:t>, przypisano te wartości</w:t>
-      </w:r>
-      <w:r>
-        <w:t xml:space="preserve"> jako </w:t>
-      </w:r>
+        <w:t xml:space="preserve"> </w:t>
+      </w:r>
+      <w:r>
+        <w:t xml:space="preserve">jest równe </w:t>
+      </w:r>
+      <w:proofErr w:type="spellStart"/>
       <w:r>
         <w:rPr>
           <w:i/>
           <w:iCs/>
         </w:rPr>
+        <w:t>author_by_id</w:t>
+      </w:r>
+      <w:proofErr w:type="spellEnd"/>
+      <w:r>
+        <w:t>, przypisano te wartości</w:t>
+      </w:r>
+      <w:r>
+        <w:t xml:space="preserve"> jako </w:t>
+      </w:r>
+      <w:proofErr w:type="spellStart"/>
+      <w:r>
+        <w:rPr>
+          <w:i/>
+          <w:iCs/>
+        </w:rPr>
         <w:t>author_final</w:t>
       </w:r>
+      <w:proofErr w:type="spellEnd"/>
       <w:r>
         <w:t>.</w:t>
       </w:r>
@@ -260,6 +286,7 @@
       <w:r>
         <w:t xml:space="preserve">a wartość </w:t>
       </w:r>
+      <w:proofErr w:type="spellStart"/>
       <w:r>
         <w:rPr>
           <w:i/>
@@ -267,9 +294,11 @@
         </w:rPr>
         <w:t>author_by_text</w:t>
       </w:r>
+      <w:proofErr w:type="spellEnd"/>
       <w:r>
         <w:t xml:space="preserve"> pojawia się najczęściej w obrębie danego id. Jeśli wartość była niepusta, została przypisana jako </w:t>
       </w:r>
+      <w:proofErr w:type="spellStart"/>
       <w:r>
         <w:rPr>
           <w:i/>
@@ -277,6 +306,7 @@
         </w:rPr>
         <w:t>author_final</w:t>
       </w:r>
+      <w:proofErr w:type="spellEnd"/>
       <w:r>
         <w:t>.</w:t>
       </w:r>
@@ -293,6 +323,7 @@
       <w:r>
         <w:t xml:space="preserve">Pozostałe przypadki to takie, gdzie najczęściej pole </w:t>
       </w:r>
+      <w:proofErr w:type="spellStart"/>
       <w:r>
         <w:rPr>
           <w:i/>
@@ -300,6 +331,7 @@
         </w:rPr>
         <w:t>author_by_text</w:t>
       </w:r>
+      <w:proofErr w:type="spellEnd"/>
       <w:r>
         <w:t xml:space="preserve"> było puste, tj. w tekście wystąpienia nie występowało zestawienie „Poseł Imię Nazwisko:”. Wynika to z różnej postaci plików  transkrypcją – dla części z nich fragmenty pogrubione na poniższym obrazku nie znalazły się w tekście dostępnym w bazie.</w:t>
       </w:r>
@@ -378,6 +410,7 @@
       <w:r>
         <w:t xml:space="preserve">Po zastosowaniu powyższych kroków w bazie brakowało przypisania </w:t>
       </w:r>
+      <w:proofErr w:type="spellStart"/>
       <w:r>
         <w:rPr>
           <w:i/>
@@ -385,6 +418,7 @@
         </w:rPr>
         <w:t>author_final</w:t>
       </w:r>
+      <w:proofErr w:type="spellEnd"/>
       <w:r>
         <w:t xml:space="preserve"> dla </w:t>
       </w:r>
@@ -416,7 +450,15 @@
         </w:numPr>
       </w:pPr>
       <w:r>
-        <w:t>Czyszczenie fragmentów przemówień (Python)</w:t>
+        <w:t>Czyszczenie fragmentów przemówień (</w:t>
+      </w:r>
+      <w:proofErr w:type="spellStart"/>
+      <w:r>
+        <w:t>Python</w:t>
+      </w:r>
+      <w:proofErr w:type="spellEnd"/>
+      <w:r>
+        <w:t>)</w:t>
       </w:r>
     </w:p>
     <w:p>
@@ -717,7 +759,15 @@
         <w:t xml:space="preserve"> ma przypisanego autora.</w:t>
       </w:r>
       <w:r>
-        <w:t xml:space="preserve"> Oba zestawy tesktów z różnym poziomem oczyszczenia będą stosowane w różnych analizach.</w:t>
+        <w:t xml:space="preserve"> Oba zestawy </w:t>
+      </w:r>
+      <w:proofErr w:type="spellStart"/>
+      <w:r>
+        <w:t>tesktów</w:t>
+      </w:r>
+      <w:proofErr w:type="spellEnd"/>
+      <w:r>
+        <w:t xml:space="preserve"> z różnym poziomem oczyszczenia będą stosowane w różnych analizach.</w:t>
       </w:r>
     </w:p>
     <w:p>
@@ -732,7 +782,15 @@
         <w:t>Łączenie fragmentów przemówień</w:t>
       </w:r>
       <w:r>
-        <w:t xml:space="preserve"> (python)</w:t>
+        <w:t xml:space="preserve"> (</w:t>
+      </w:r>
+      <w:proofErr w:type="spellStart"/>
+      <w:r>
+        <w:t>python</w:t>
+      </w:r>
+      <w:proofErr w:type="spellEnd"/>
+      <w:r>
+        <w:t>)</w:t>
       </w:r>
     </w:p>
     <w:p>
@@ -785,23 +843,44 @@
           <w:i/>
           <w:iCs/>
         </w:rPr>
-        <w:t>‘stop-words’</w:t>
-      </w:r>
-      <w:r>
-        <w:t xml:space="preserve"> </w:t>
-      </w:r>
-      <w:r>
-        <w:t xml:space="preserve">analizowano częstości w celu weryfikacji i rozszerzenia listy </w:t>
-      </w:r>
+        <w:t>‘stop-</w:t>
+      </w:r>
+      <w:proofErr w:type="spellStart"/>
       <w:r>
         <w:rPr>
           <w:i/>
           <w:iCs/>
         </w:rPr>
+        <w:t>words</w:t>
+      </w:r>
+      <w:proofErr w:type="spellEnd"/>
+      <w:r>
+        <w:rPr>
+          <w:i/>
+          <w:iCs/>
+        </w:rPr>
+        <w:t>’</w:t>
+      </w:r>
+      <w:r>
+        <w:t xml:space="preserve"> </w:t>
+      </w:r>
+      <w:r>
+        <w:t xml:space="preserve">analizowano częstości w celu weryfikacji i rozszerzenia listy </w:t>
+      </w:r>
+      <w:r>
+        <w:rPr>
+          <w:i/>
+          <w:iCs/>
+        </w:rPr>
         <w:t>‘stop-</w:t>
       </w:r>
-      <w:r>
-        <w:t>words’</w:t>
+      <w:proofErr w:type="spellStart"/>
+      <w:r>
+        <w:t>words</w:t>
+      </w:r>
+      <w:proofErr w:type="spellEnd"/>
+      <w:r>
+        <w:t>’</w:t>
       </w:r>
       <w:r>
         <w:t>. W wyniku analizy dodanie do niej następujące elementy, ze względu na niską wartość informacyjną i ryzyko wprowadzenia  zaburzeń do dalszych analiz:</w:t>
@@ -936,8 +1015,13 @@
         <w:t> mln słów. P</w:t>
       </w:r>
       <w:r>
-        <w:t>rzed lematyzacją</w:t>
-      </w:r>
+        <w:t xml:space="preserve">rzed </w:t>
+      </w:r>
+      <w:proofErr w:type="spellStart"/>
+      <w:r>
+        <w:t>lematyzacją</w:t>
+      </w:r>
+      <w:proofErr w:type="spellEnd"/>
       <w:r>
         <w:t xml:space="preserve"> w korpusie występuje </w:t>
       </w:r>
@@ -1016,6 +1100,7 @@
           <w:szCs w:val="21"/>
         </w:rPr>
       </w:pPr>
+      <w:proofErr w:type="spellStart"/>
       <w:r>
         <w:rPr>
           <w:color w:val="000000"/>
@@ -1024,6 +1109,7 @@
         </w:rPr>
         <w:t>babette</w:t>
       </w:r>
+      <w:proofErr w:type="spellEnd"/>
     </w:p>
     <w:p>
       <w:pPr>
@@ -1474,6 +1560,7 @@
                 <w:lang w:eastAsia="pl-PL"/>
               </w:rPr>
             </w:pPr>
+            <w:proofErr w:type="spellStart"/>
             <w:r>
               <w:rPr>
                 <w:rFonts w:ascii="Helvetica" w:eastAsia="Times New Roman" w:hAnsi="Helvetica" w:cs="Helvetica"/>
@@ -1486,6 +1573,7 @@
               </w:rPr>
               <w:t>author_final</w:t>
             </w:r>
+            <w:proofErr w:type="spellEnd"/>
           </w:p>
         </w:tc>
         <w:tc>
@@ -1551,6 +1639,7 @@
               </w:rPr>
               <w:t xml:space="preserve"> </w:t>
             </w:r>
+            <w:proofErr w:type="spellStart"/>
             <w:r>
               <w:rPr>
                 <w:rFonts w:ascii="Helvetica" w:eastAsia="Times New Roman" w:hAnsi="Helvetica" w:cs="Helvetica"/>
@@ -1575,6 +1664,7 @@
               </w:rPr>
               <w:t>ów</w:t>
             </w:r>
+            <w:proofErr w:type="spellEnd"/>
           </w:p>
         </w:tc>
         <w:tc>
@@ -2279,6 +2369,7 @@
                 <w:lang w:eastAsia="pl-PL"/>
               </w:rPr>
             </w:pPr>
+            <w:proofErr w:type="spellStart"/>
             <w:r>
               <w:rPr>
                 <w:rFonts w:ascii="Helvetica" w:eastAsia="Times New Roman" w:hAnsi="Helvetica" w:cs="Helvetica"/>
@@ -2291,6 +2382,7 @@
               </w:rPr>
               <w:t>author_final</w:t>
             </w:r>
+            <w:proofErr w:type="spellEnd"/>
           </w:p>
         </w:tc>
         <w:tc>
@@ -2356,6 +2448,7 @@
               </w:rPr>
               <w:t xml:space="preserve"> </w:t>
             </w:r>
+            <w:proofErr w:type="spellStart"/>
             <w:r>
               <w:rPr>
                 <w:rFonts w:ascii="Helvetica" w:eastAsia="Times New Roman" w:hAnsi="Helvetica" w:cs="Helvetica"/>
@@ -2380,6 +2473,7 @@
               </w:rPr>
               <w:t>ów</w:t>
             </w:r>
+            <w:proofErr w:type="spellEnd"/>
           </w:p>
         </w:tc>
         <w:tc>
@@ -3052,7 +3146,31 @@
         <w:ind w:left="0"/>
       </w:pPr>
       <w:r>
-        <w:t>P(zaliczeniowa|praca) = cnt(„praca zaliczeniowa”)/cnt(„praca ___”)</w:t>
+        <w:t>P(</w:t>
+      </w:r>
+      <w:proofErr w:type="spellStart"/>
+      <w:r>
+        <w:t>zaliczeniowa|praca</w:t>
+      </w:r>
+      <w:proofErr w:type="spellEnd"/>
+      <w:r>
+        <w:t xml:space="preserve">) = </w:t>
+      </w:r>
+      <w:proofErr w:type="spellStart"/>
+      <w:r>
+        <w:t>cnt</w:t>
+      </w:r>
+      <w:proofErr w:type="spellEnd"/>
+      <w:r>
+        <w:t>(„praca zaliczeniowa”)/</w:t>
+      </w:r>
+      <w:proofErr w:type="spellStart"/>
+      <w:r>
+        <w:t>cnt</w:t>
+      </w:r>
+      <w:proofErr w:type="spellEnd"/>
+      <w:r>
+        <w:t>(„praca ___”)</w:t>
       </w:r>
     </w:p>
     <w:p>
@@ -3061,10 +3179,26 @@
         <w:ind w:left="0"/>
       </w:pPr>
       <w:r>
-        <w:t>Gdzie ___ oznaca dowolne słowo</w:t>
-      </w:r>
-      <w:r>
-        <w:t xml:space="preserve"> a liczniki „cnt” zostały wygenerowane na korpusie, na którym trenowano model.</w:t>
+        <w:t xml:space="preserve">Gdzie ___ </w:t>
+      </w:r>
+      <w:proofErr w:type="spellStart"/>
+      <w:r>
+        <w:t>oznaca</w:t>
+      </w:r>
+      <w:proofErr w:type="spellEnd"/>
+      <w:r>
+        <w:t xml:space="preserve"> dowolne słowo</w:t>
+      </w:r>
+      <w:r>
+        <w:t xml:space="preserve"> a liczniki „</w:t>
+      </w:r>
+      <w:proofErr w:type="spellStart"/>
+      <w:r>
+        <w:t>cnt</w:t>
+      </w:r>
+      <w:proofErr w:type="spellEnd"/>
+      <w:r>
+        <w:t>” zostały wygenerowane na korpusie, na którym trenowano model.</w:t>
       </w:r>
     </w:p>
     <w:p>
@@ -3149,7 +3283,15 @@
         <w:t xml:space="preserve">Aby </w:t>
       </w:r>
       <w:r>
-        <w:t xml:space="preserve">uprościć i zautomatyzować konstrukcję modeli, przygotowano klasę ng_models (ng_models.py). Obiekt tej klasy jest modelem n-gramowym utworzonym zgodnie z przekazanymi parametrami </w:t>
+        <w:t xml:space="preserve">uprościć i zautomatyzować konstrukcję modeli, przygotowano klasę </w:t>
+      </w:r>
+      <w:proofErr w:type="spellStart"/>
+      <w:r>
+        <w:t>ng_models</w:t>
+      </w:r>
+      <w:proofErr w:type="spellEnd"/>
+      <w:r>
+        <w:t xml:space="preserve"> (ng_models.py). Obiekt tej klasy jest modelem n-gramowym utworzonym zgodnie z przekazanymi parametrami </w:t>
       </w:r>
       <w:r>
         <w:rPr>
@@ -3161,6 +3303,7 @@
       <w:r>
         <w:t xml:space="preserve"> oraz </w:t>
       </w:r>
+      <w:proofErr w:type="spellStart"/>
       <w:r>
         <w:rPr>
           <w:i/>
@@ -3168,9 +3311,11 @@
         </w:rPr>
         <w:t>corpus</w:t>
       </w:r>
+      <w:proofErr w:type="spellEnd"/>
       <w:r>
         <w:t xml:space="preserve">. Tworzenie modelu odbywa się z uwzględnieniem znaków specjalnych oznaczających początek i koniec zdania. Podczas jego konstrukcji następuje przetworzenie korpusu metodą </w:t>
       </w:r>
+      <w:proofErr w:type="spellStart"/>
       <w:r>
         <w:rPr>
           <w:i/>
@@ -3178,6 +3323,7 @@
         </w:rPr>
         <w:t>process_text</w:t>
       </w:r>
+      <w:proofErr w:type="spellEnd"/>
       <w:r>
         <w:t>, która m.in. usuwa znaki specjalne, duże litery, wielokrotne spacje.</w:t>
       </w:r>
@@ -3186,6 +3332,7 @@
       <w:r>
         <w:t xml:space="preserve">Za generowanie wypowiedzi odpowiada metoda </w:t>
       </w:r>
+      <w:proofErr w:type="spellStart"/>
       <w:r>
         <w:rPr>
           <w:b/>
@@ -3200,6 +3347,7 @@
         </w:rPr>
         <w:t>enerate</w:t>
       </w:r>
+      <w:proofErr w:type="spellEnd"/>
       <w:r>
         <w:t xml:space="preserve"> pozwalająca generować sekwencje zdań zadanej długości. Metoda zaczyna od losowego słowa z listy słów pojawiających się na początku zdań. Każde zdanie generowane jest oddzielnie do momentu aż zostanie wylosowany znacznik końca zdania, lub zostanie przekroczony parametr ograniczający długość zdania.</w:t>
       </w:r>
@@ -3253,7 +3401,23 @@
         <w:t xml:space="preserve"> wygenerowane z parametrami </w:t>
       </w:r>
       <w:r>
-        <w:t>(steps=10, max_sent=10)</w:t>
+        <w:t>(</w:t>
+      </w:r>
+      <w:proofErr w:type="spellStart"/>
+      <w:r>
+        <w:t>steps</w:t>
+      </w:r>
+      <w:proofErr w:type="spellEnd"/>
+      <w:r>
+        <w:t xml:space="preserve">=10, </w:t>
+      </w:r>
+      <w:proofErr w:type="spellStart"/>
+      <w:r>
+        <w:t>max_sent</w:t>
+      </w:r>
+      <w:proofErr w:type="spellEnd"/>
+      <w:r>
+        <w:t>=10)</w:t>
       </w:r>
       <w:r>
         <w:t>:</w:t>
@@ -3315,7 +3479,23 @@
         <w:t xml:space="preserve">Przykładowe przemówienie dla modelu 1-gramowego wygenerowane z parametrami </w:t>
       </w:r>
       <w:r>
-        <w:t>(steps=10, max_sent=</w:t>
+        <w:t>(</w:t>
+      </w:r>
+      <w:proofErr w:type="spellStart"/>
+      <w:r>
+        <w:t>steps</w:t>
+      </w:r>
+      <w:proofErr w:type="spellEnd"/>
+      <w:r>
+        <w:t xml:space="preserve">=10, </w:t>
+      </w:r>
+      <w:proofErr w:type="spellStart"/>
+      <w:r>
+        <w:t>max_sent</w:t>
+      </w:r>
+      <w:proofErr w:type="spellEnd"/>
+      <w:r>
+        <w:t>=</w:t>
       </w:r>
       <w:r>
         <w:t>20</w:t>
@@ -3367,7 +3547,29 @@
           <w:szCs w:val="21"/>
           <w:lang w:eastAsia="pl-PL"/>
         </w:rPr>
-        <w:t>'Natomiast takich uchwał dotyczących kwestii warunków prawnych w budowie. Szanowny panie marszałku. Pierwsza. W rozporządzeniu rady sądownictwa dopiero na swoich kompetencji i. To kolejny projekt i szczególnej państwowej służby ochrony państwa. W takiej potrzeby zwiększania środków europejskich demokratów formułuje wnioski. Szanowni państwo dzisiaj o szczególne znaczenie specjalnych jest wierną. Powiedzieliśmy do spółki na stworzenie nowej rezerwy zostanie skazany. Panie marszałku. Manipulowanie tą wersją projektu skłania do kilkuletnich zaniedbań i. Pierwszy pracę. Dopiero w związku z przeznaczeniem a przede wszystkim informacyjne. To proszę państwa dla poszczególnych powiatów oraz zniesienie ograniczeń. Przypuszczam że każda ze strony młodzieży oraz upoważnienie na. Później próbuje ogarnąć tej sprawie wyjścia naprzeciw wspomnę np. Można było. Potrzeba uchwalenia zaproponowanego przez radę ministrów. Jej do pana ministra tchórzewskiego byłego likwidatora majątku zagrożonego. Wprowadza tę izbę nie udało mi wiadomo że albo. Wysoki sejmie.'</w:t>
+        <w:t xml:space="preserve">'Natomiast takich uchwał dotyczących kwestii warunków prawnych w budowie. Szanowny panie marszałku. Pierwsza. W rozporządzeniu rady sądownictwa dopiero na swoich kompetencji i. To kolejny projekt i szczególnej państwowej służby ochrony państwa. W takiej potrzeby zwiększania środków europejskich demokratów formułuje wnioski. Szanowni państwo dzisiaj o szczególne znaczenie specjalnych jest wierną. Powiedzieliśmy do spółki na stworzenie nowej rezerwy zostanie skazany. Panie marszałku. Manipulowanie tą wersją projektu skłania do kilkuletnich zaniedbań i. Pierwszy pracę. Dopiero w związku z przeznaczeniem a przede wszystkim informacyjne. To proszę państwa dla poszczególnych powiatów oraz zniesienie ograniczeń. Przypuszczam że każda ze strony młodzieży oraz upoważnienie na. Później próbuje ogarnąć tej sprawie wyjścia naprzeciw wspomnę np. Można było. Potrzeba uchwalenia zaproponowanego przez radę ministrów. Jej do pana ministra </w:t>
+      </w:r>
+      <w:proofErr w:type="spellStart"/>
+      <w:r>
+        <w:rPr>
+          <w:rFonts w:ascii="Courier New" w:eastAsia="Times New Roman" w:hAnsi="Courier New" w:cs="Courier New"/>
+          <w:color w:val="000000"/>
+          <w:sz w:val="21"/>
+          <w:szCs w:val="21"/>
+          <w:lang w:eastAsia="pl-PL"/>
+        </w:rPr>
+        <w:t>tchórzewskiego</w:t>
+      </w:r>
+      <w:proofErr w:type="spellEnd"/>
+      <w:r>
+        <w:rPr>
+          <w:rFonts w:ascii="Courier New" w:eastAsia="Times New Roman" w:hAnsi="Courier New" w:cs="Courier New"/>
+          <w:color w:val="000000"/>
+          <w:sz w:val="21"/>
+          <w:szCs w:val="21"/>
+          <w:lang w:eastAsia="pl-PL"/>
+        </w:rPr>
+        <w:t xml:space="preserve"> byłego likwidatora majątku zagrożonego. Wprowadza tę izbę nie udało mi wiadomo że albo. Wysoki sejmie.'</w:t>
       </w:r>
     </w:p>
     <w:p>
@@ -3400,13 +3602,29 @@
         <w:t xml:space="preserve">wygenerowane z parametrami </w:t>
       </w:r>
       <w:r>
-        <w:t>(steps=</w:t>
+        <w:t>(</w:t>
+      </w:r>
+      <w:proofErr w:type="spellStart"/>
+      <w:r>
+        <w:t>steps</w:t>
+      </w:r>
+      <w:proofErr w:type="spellEnd"/>
+      <w:r>
+        <w:t>=</w:t>
       </w:r>
       <w:r>
         <w:t>10</w:t>
       </w:r>
       <w:r>
-        <w:t>, max_sent=10)</w:t>
+        <w:t xml:space="preserve">, </w:t>
+      </w:r>
+      <w:proofErr w:type="spellStart"/>
+      <w:r>
+        <w:t>max_sent</w:t>
+      </w:r>
+      <w:proofErr w:type="spellEnd"/>
+      <w:r>
+        <w:t>=10)</w:t>
       </w:r>
       <w:r>
         <w:t>:</w:t>
@@ -3493,13 +3711,29 @@
         <w:t xml:space="preserve">Przykładowe przemówienie dla modelu 2-gramowego wygenerowane z parametrami </w:t>
       </w:r>
       <w:r>
-        <w:t>(steps=</w:t>
+        <w:t>(</w:t>
+      </w:r>
+      <w:proofErr w:type="spellStart"/>
+      <w:r>
+        <w:t>steps</w:t>
+      </w:r>
+      <w:proofErr w:type="spellEnd"/>
+      <w:r>
+        <w:t>=</w:t>
       </w:r>
       <w:r>
         <w:t>10</w:t>
       </w:r>
       <w:r>
-        <w:t>, max_sent=</w:t>
+        <w:t xml:space="preserve">, </w:t>
+      </w:r>
+      <w:proofErr w:type="spellStart"/>
+      <w:r>
+        <w:t>max_sent</w:t>
+      </w:r>
+      <w:proofErr w:type="spellEnd"/>
+      <w:r>
+        <w:t>=</w:t>
       </w:r>
       <w:r>
         <w:t>20</w:t>
@@ -3551,8 +3785,9 @@
           <w:szCs w:val="21"/>
           <w:lang w:eastAsia="pl-PL"/>
         </w:rPr>
-        <w:t xml:space="preserve">'Chciałbym wykreślić ze sprawozdania... Powoli zanika a mogła to być może wykorzystawszy także niezły poziom techniczno-technologiczny jest znacznie lepszy niż ten który złożył przysięgę. Jednak prenumerować przez pocztę przez swoich i dlatego nie ma powodu do jakichkolwiek sytuacji które mogą naruszać wolności wykonywania zawodu. Czy zrewaloryzowana ale też o rozruchu. Nie ustosunkował.właśnie do tego że komitet badań naukowych lub organizacji społecznej o czym mówił pan prezes socha był łaskaw pan. To przekształcane w pracowniczy program emerytalny jest instytucją samofinansującą się która jest w pełni popiera i w imieniu posłów z. </w:t>
-      </w:r>
+        <w:t xml:space="preserve">'Chciałbym wykreślić ze sprawozdania... Powoli zanika a mogła to być może wykorzystawszy także niezły poziom techniczno-technologiczny jest znacznie lepszy niż ten który złożył przysięgę. Jednak prenumerować przez pocztę przez swoich i dlatego nie ma powodu do jakichkolwiek sytuacji które mogą naruszać wolności wykonywania zawodu. Czy zrewaloryzowana ale też o rozruchu. Nie </w:t>
+      </w:r>
+      <w:proofErr w:type="spellStart"/>
       <w:r>
         <w:rPr>
           <w:rFonts w:ascii="Courier New" w:eastAsia="Times New Roman" w:hAnsi="Courier New" w:cs="Courier New"/>
@@ -3561,6 +3796,27 @@
           <w:szCs w:val="21"/>
           <w:lang w:eastAsia="pl-PL"/>
         </w:rPr>
+        <w:t>ustosunkował.właśnie</w:t>
+      </w:r>
+      <w:proofErr w:type="spellEnd"/>
+      <w:r>
+        <w:rPr>
+          <w:rFonts w:ascii="Courier New" w:eastAsia="Times New Roman" w:hAnsi="Courier New" w:cs="Courier New"/>
+          <w:color w:val="000000"/>
+          <w:sz w:val="21"/>
+          <w:szCs w:val="21"/>
+          <w:lang w:eastAsia="pl-PL"/>
+        </w:rPr>
+        <w:t xml:space="preserve"> do tego że komitet badań naukowych lub organizacji społecznej o czym mówił pan prezes socha był łaskaw pan. To przekształcane w pracowniczy program emerytalny jest instytucją samofinansującą się która jest w pełni popiera i w imieniu posłów z. </w:t>
+      </w:r>
+      <w:r>
+        <w:rPr>
+          <w:rFonts w:ascii="Courier New" w:eastAsia="Times New Roman" w:hAnsi="Courier New" w:cs="Courier New"/>
+          <w:color w:val="000000"/>
+          <w:sz w:val="21"/>
+          <w:szCs w:val="21"/>
+          <w:lang w:eastAsia="pl-PL"/>
+        </w:rPr>
         <w:lastRenderedPageBreak/>
         <w:t>Będziemy kontrolować waszą działalność trybunał stanu który decyzją sejmu termin ten wydaje się tu toczy będzie miała zastosowanie w postępowaniu. Nie ochronę uprawnień najemców i dzierżawców które już dzisiaj plagi społecznej. Mówię wewnętrzna organizacja tego ratownictwa także. Gdyby obecne napięcia między przedstawicielami ministerstwa skarbu czy po przyjęciu będzie miała jedno pytanie: co pani poruszyła są prawnie chronione.'</w:t>
       </w:r>
@@ -3599,13 +3855,29 @@
         <w:t xml:space="preserve">Przykładowy tekst wygenerowany z parametrami </w:t>
       </w:r>
       <w:r>
-        <w:t>(steps=</w:t>
+        <w:t>(</w:t>
+      </w:r>
+      <w:proofErr w:type="spellStart"/>
+      <w:r>
+        <w:t>steps</w:t>
+      </w:r>
+      <w:proofErr w:type="spellEnd"/>
+      <w:r>
+        <w:t>=</w:t>
       </w:r>
       <w:r>
         <w:t>10</w:t>
       </w:r>
       <w:r>
-        <w:t>, max_sent=10)</w:t>
+        <w:t xml:space="preserve">, </w:t>
+      </w:r>
+      <w:proofErr w:type="spellStart"/>
+      <w:r>
+        <w:t>max_sent</w:t>
+      </w:r>
+      <w:proofErr w:type="spellEnd"/>
+      <w:r>
+        <w:t>=10)</w:t>
       </w:r>
       <w:r>
         <w:t>:</w:t>
@@ -3864,8 +4136,13 @@
       <w:r>
         <w:t xml:space="preserve">Mamy również możliwość przeanalizowania spójności danej sekwencji z modelem. Tj. jak prawdopodobne jest, że dane zdanie pochodzi z danego modelu. Można to szacować za pomocą wartości </w:t>
       </w:r>
-      <w:r>
-        <w:t xml:space="preserve">perplexity, która </w:t>
+      <w:proofErr w:type="spellStart"/>
+      <w:r>
+        <w:t>perplexity</w:t>
+      </w:r>
+      <w:proofErr w:type="spellEnd"/>
+      <w:r>
+        <w:t xml:space="preserve">, która </w:t>
       </w:r>
       <w:r>
         <w:t xml:space="preserve">generalnie służy do oceny </w:t>
@@ -3946,6 +4223,7 @@
         </w:rPr>
         <w:t>(</w:t>
       </w:r>
+      <w:proofErr w:type="spellStart"/>
       <w:r>
         <w:rPr>
           <w:rStyle w:val="mi"/>
@@ -3974,6 +4252,7 @@
         </w:rPr>
         <w:t>test</w:t>
       </w:r>
+      <w:proofErr w:type="spellEnd"/>
       <w:r>
         <w:rPr>
           <w:rStyle w:val="mo"/>
@@ -4046,7 +4325,33 @@
           <w:bdr w:val="none" w:sz="0" w:space="0" w:color="auto" w:frame="1"/>
           <w:shd w:val="clear" w:color="auto" w:fill="FFFFFF"/>
         </w:rPr>
-        <w:t> where </w:t>
+        <w:t> </w:t>
+      </w:r>
+      <w:proofErr w:type="spellStart"/>
+      <w:r>
+        <w:rPr>
+          <w:rStyle w:val="mtext"/>
+          <w:rFonts w:ascii="MathJax_Main" w:hAnsi="MathJax_Main" w:cs="Arial"/>
+          <w:color w:val="1F1F1F"/>
+          <w:sz w:val="26"/>
+          <w:szCs w:val="26"/>
+          <w:bdr w:val="none" w:sz="0" w:space="0" w:color="auto" w:frame="1"/>
+          <w:shd w:val="clear" w:color="auto" w:fill="FFFFFF"/>
+        </w:rPr>
+        <w:t>where</w:t>
+      </w:r>
+      <w:proofErr w:type="spellEnd"/>
+      <w:r>
+        <w:rPr>
+          <w:rStyle w:val="mtext"/>
+          <w:rFonts w:ascii="MathJax_Main" w:hAnsi="MathJax_Main" w:cs="Arial"/>
+          <w:color w:val="1F1F1F"/>
+          <w:sz w:val="26"/>
+          <w:szCs w:val="26"/>
+          <w:bdr w:val="none" w:sz="0" w:space="0" w:color="auto" w:frame="1"/>
+          <w:shd w:val="clear" w:color="auto" w:fill="FFFFFF"/>
+        </w:rPr>
+        <w:t> </w:t>
       </w:r>
       <w:r>
         <w:rPr>
@@ -4074,6 +4379,7 @@
         </w:rPr>
         <w:t>(</w:t>
       </w:r>
+      <w:proofErr w:type="spellStart"/>
       <w:r>
         <w:rPr>
           <w:rStyle w:val="mi"/>
@@ -4102,6 +4408,7 @@
         </w:rPr>
         <w:t>test</w:t>
       </w:r>
+      <w:proofErr w:type="spellEnd"/>
       <w:r>
         <w:rPr>
           <w:rStyle w:val="mo"/>
@@ -4416,20 +4723,9 @@
           <w:szCs w:val="22"/>
           <w:lang w:eastAsia="en-US"/>
         </w:rPr>
-        <w:t>Gdzie N jest długością zdania testowanego. Liczniki i indeksowanie są tak dopasowane aby uwzględniać pozycję początkową i końcową wyrazu w zdaniu poprzez uwzględnianiu w analizach dodatkowych tokenów oznaczających początek i koniec zdania.</w:t>
-      </w:r>
-    </w:p>
-    <w:p>
-      <w:pPr>
-        <w:pStyle w:val="NormalnyWeb"/>
-        <w:spacing w:before="0" w:beforeAutospacing="0" w:after="300" w:afterAutospacing="0" w:line="315" w:lineRule="atLeast"/>
-        <w:jc w:val="both"/>
-        <w:rPr>
-          <w:rFonts w:ascii="Arial" w:hAnsi="Arial" w:cs="Arial"/>
-          <w:sz w:val="21"/>
-          <w:szCs w:val="21"/>
-        </w:rPr>
-      </w:pPr>
+        <w:t xml:space="preserve">Gdzie N jest długością zdania testowanego. Liczniki i indeksowanie są tak dopasowane aby uwzględniać pozycję początkową i końcową wyrazu w zdaniu poprzez uwzględnianiu w analizach dodatkowych </w:t>
+      </w:r>
+      <w:proofErr w:type="spellStart"/>
       <w:r>
         <w:rPr>
           <w:rFonts w:asciiTheme="minorHAnsi" w:eastAsiaTheme="minorHAnsi" w:hAnsiTheme="minorHAnsi" w:cstheme="minorBidi"/>
@@ -4437,8 +4733,9 @@
           <w:szCs w:val="22"/>
           <w:lang w:eastAsia="en-US"/>
         </w:rPr>
-        <w:t xml:space="preserve">Aby zaadresować kwestię zerowania się iloczynu w przypadku pojawienia się n-gramów spoza korpusu, na którym trenowano model, wprowadza się różne metody wygładzania tej miary. </w:t>
-      </w:r>
+        <w:t>tokenów</w:t>
+      </w:r>
+      <w:proofErr w:type="spellEnd"/>
       <w:r>
         <w:rPr>
           <w:rFonts w:asciiTheme="minorHAnsi" w:eastAsiaTheme="minorHAnsi" w:hAnsiTheme="minorHAnsi" w:cstheme="minorBidi"/>
@@ -4446,7 +4743,57 @@
           <w:szCs w:val="22"/>
           <w:lang w:eastAsia="en-US"/>
         </w:rPr>
-        <w:t>Tutaj zastosujemy „add-1 smoothing”, która modyfikuje kalkulację pojedynczych prawdopodobieństw</w:t>
+        <w:t xml:space="preserve"> oznaczających początek i koniec zdania.</w:t>
+      </w:r>
+    </w:p>
+    <w:p>
+      <w:pPr>
+        <w:pStyle w:val="NormalnyWeb"/>
+        <w:spacing w:before="0" w:beforeAutospacing="0" w:after="300" w:afterAutospacing="0" w:line="315" w:lineRule="atLeast"/>
+        <w:jc w:val="both"/>
+        <w:rPr>
+          <w:rFonts w:ascii="Arial" w:hAnsi="Arial" w:cs="Arial"/>
+          <w:sz w:val="21"/>
+          <w:szCs w:val="21"/>
+        </w:rPr>
+      </w:pPr>
+      <w:r>
+        <w:rPr>
+          <w:rFonts w:asciiTheme="minorHAnsi" w:eastAsiaTheme="minorHAnsi" w:hAnsiTheme="minorHAnsi" w:cstheme="minorBidi"/>
+          <w:sz w:val="22"/>
+          <w:szCs w:val="22"/>
+          <w:lang w:eastAsia="en-US"/>
+        </w:rPr>
+        <w:t xml:space="preserve">Aby zaadresować kwestię zerowania się iloczynu w przypadku pojawienia się n-gramów spoza korpusu, na którym trenowano model, wprowadza się różne metody wygładzania tej miary. </w:t>
+      </w:r>
+      <w:r>
+        <w:rPr>
+          <w:rFonts w:asciiTheme="minorHAnsi" w:eastAsiaTheme="minorHAnsi" w:hAnsiTheme="minorHAnsi" w:cstheme="minorBidi"/>
+          <w:sz w:val="22"/>
+          <w:szCs w:val="22"/>
+          <w:lang w:eastAsia="en-US"/>
+        </w:rPr>
+        <w:t xml:space="preserve">Tutaj zastosujemy „add-1 </w:t>
+      </w:r>
+      <w:proofErr w:type="spellStart"/>
+      <w:r>
+        <w:rPr>
+          <w:rFonts w:asciiTheme="minorHAnsi" w:eastAsiaTheme="minorHAnsi" w:hAnsiTheme="minorHAnsi" w:cstheme="minorBidi"/>
+          <w:sz w:val="22"/>
+          <w:szCs w:val="22"/>
+          <w:lang w:eastAsia="en-US"/>
+        </w:rPr>
+        <w:t>smoothing</w:t>
+      </w:r>
+      <w:proofErr w:type="spellEnd"/>
+      <w:r>
+        <w:rPr>
+          <w:rFonts w:asciiTheme="minorHAnsi" w:eastAsiaTheme="minorHAnsi" w:hAnsiTheme="minorHAnsi" w:cstheme="minorBidi"/>
+          <w:sz w:val="22"/>
+          <w:szCs w:val="22"/>
+          <w:lang w:eastAsia="en-US"/>
+        </w:rPr>
+        <w:t>”, która modyfikuje kalkulację pojedynczych prawdopodobieństw</w:t>
       </w:r>
       <w:r>
         <w:rPr>
@@ -4496,6 +4843,7 @@
         </w:rPr>
         <w:t>(</w:t>
       </w:r>
+      <w:proofErr w:type="spellStart"/>
       <w:r>
         <w:rPr>
           <w:rStyle w:val="mord"/>
@@ -4516,6 +4864,7 @@
         </w:rPr>
         <w:t>i</w:t>
       </w:r>
+      <w:proofErr w:type="spellEnd"/>
       <w:r>
         <w:rPr>
           <w:rStyle w:val="vlist-s"/>
@@ -5013,6 +5362,7 @@
         </w:rPr>
         <w:t xml:space="preserve">Za kalkulację tej wielkości odpowiada metoda </w:t>
       </w:r>
+      <w:proofErr w:type="spellStart"/>
       <w:r>
         <w:rPr>
           <w:rFonts w:asciiTheme="minorHAnsi" w:eastAsiaTheme="minorHAnsi" w:hAnsiTheme="minorHAnsi" w:cstheme="minorBidi"/>
@@ -5024,6 +5374,7 @@
         </w:rPr>
         <w:t>perplexity</w:t>
       </w:r>
+      <w:proofErr w:type="spellEnd"/>
       <w:r>
         <w:rPr>
           <w:rFonts w:asciiTheme="minorHAnsi" w:eastAsiaTheme="minorHAnsi" w:hAnsiTheme="minorHAnsi" w:cstheme="minorBidi"/>
@@ -5033,6 +5384,7 @@
         </w:rPr>
         <w:t xml:space="preserve"> zaimplementowana dla klasy </w:t>
       </w:r>
+      <w:proofErr w:type="spellStart"/>
       <w:r>
         <w:rPr>
           <w:rFonts w:asciiTheme="minorHAnsi" w:eastAsiaTheme="minorHAnsi" w:hAnsiTheme="minorHAnsi" w:cstheme="minorBidi"/>
@@ -5044,6 +5396,7 @@
         </w:rPr>
         <w:t>ng_models</w:t>
       </w:r>
+      <w:proofErr w:type="spellEnd"/>
       <w:r>
         <w:rPr>
           <w:rFonts w:asciiTheme="minorHAnsi" w:eastAsiaTheme="minorHAnsi" w:hAnsiTheme="minorHAnsi" w:cstheme="minorBidi"/>
@@ -5290,7 +5643,15 @@
         <w:t>Na szaro zaznaczone są osoby, ze stosunkowo dużym zbiorem danych uczących.</w:t>
       </w:r>
       <w:r>
-        <w:t xml:space="preserve"> Widać, że ma to istotny wpływ w sytuacjach gdy oceniane są zdania „mało prawdopodobne”. Wówczas w kalkulacji prawdopodobieństwa ciągu wyrazów pojawiają się bardzo małe wartości, co z kolei przekłada się na wysokie perplexity.</w:t>
+        <w:t xml:space="preserve"> Widać, że ma to istotny wpływ w sytuacjach gdy oceniane są zdania „mało prawdopodobne”. Wówczas w kalkulacji prawdopodobieństwa ciągu wyrazów pojawiają się bardzo małe wartości, co z kolei przekłada się na wysokie </w:t>
+      </w:r>
+      <w:proofErr w:type="spellStart"/>
+      <w:r>
+        <w:t>perplexity</w:t>
+      </w:r>
+      <w:proofErr w:type="spellEnd"/>
+      <w:r>
+        <w:t>.</w:t>
       </w:r>
       <w:r>
         <w:t xml:space="preserve"> Ogółem prawdopodobieństwa mają podobne trendy dla wszystkich autorów, ale warto zauważyć zaburzenie kolejności pomiędzy zdaniami „Demokracja jest najlepszym systemem politycznym” a „Zupełnie przypadkowy układ pięciu słów”.</w:t>
@@ -5414,8 +5775,17 @@
         <w:t xml:space="preserve">Znając prawdopodobieństwa następowania kolejnych słów po sobie, można spróbować zbudować zdanie </w:t>
       </w:r>
       <w:r>
-        <w:t xml:space="preserve">minimalizujące wartość perplexity, tj. maksymalizujące prawdopodobieństwo „zobaczenia go w modelu”. W tym celu rozszerzono klasę </w:t>
-      </w:r>
+        <w:t xml:space="preserve">minimalizujące wartość </w:t>
+      </w:r>
+      <w:proofErr w:type="spellStart"/>
+      <w:r>
+        <w:t>perplexity</w:t>
+      </w:r>
+      <w:proofErr w:type="spellEnd"/>
+      <w:r>
+        <w:t xml:space="preserve">, tj. maksymalizujące prawdopodobieństwo „zobaczenia go w modelu”. W tym celu rozszerzono klasę </w:t>
+      </w:r>
+      <w:proofErr w:type="spellStart"/>
       <w:r>
         <w:rPr>
           <w:i/>
@@ -5423,9 +5793,11 @@
         </w:rPr>
         <w:t>ng_models</w:t>
       </w:r>
+      <w:proofErr w:type="spellEnd"/>
       <w:r>
         <w:t xml:space="preserve"> o metodę </w:t>
       </w:r>
+      <w:proofErr w:type="spellStart"/>
       <w:r>
         <w:rPr>
           <w:i/>
@@ -5433,6 +5805,7 @@
         </w:rPr>
         <w:t>mprob_sent</w:t>
       </w:r>
+      <w:proofErr w:type="spellEnd"/>
       <w:r>
         <w:t>.</w:t>
       </w:r>
@@ -5757,7 +6130,23 @@
     <w:p>
       <w:r>
         <w:lastRenderedPageBreak/>
-        <w:t>Jako alternatywną metodę, która mogłaby wpłynąć na „urozmaicenie” generowanych zdać, rozważano usunięcie z korpusu tzw. Stop-words, czyli nieinformacyjnych słów, które mają wysoką częstotliwość występowania w zdaniu.</w:t>
+        <w:t>Jako alternatywną metodę, która mogłaby wpłynąć na „urozmaicenie” generowanych zdać, rozważano usunięcie z korpusu tzw. Stop-</w:t>
+      </w:r>
+      <w:proofErr w:type="spellStart"/>
+      <w:r>
+        <w:t>words</w:t>
+      </w:r>
+      <w:proofErr w:type="spellEnd"/>
+      <w:r>
+        <w:t xml:space="preserve">, czyli </w:t>
+      </w:r>
+      <w:proofErr w:type="spellStart"/>
+      <w:r>
+        <w:t>nieinformacyjnych</w:t>
+      </w:r>
+      <w:proofErr w:type="spellEnd"/>
+      <w:r>
+        <w:t xml:space="preserve"> słów, które mają wysoką częstotliwość występowania w zdaniu.</w:t>
       </w:r>
       <w:r>
         <w:t xml:space="preserve"> To jednak mogłoby generować zdania nienaturalne w swojej gramatyce oraz </w:t>
@@ -5880,6 +6269,7 @@
                 <w:lang w:eastAsia="pl-PL"/>
               </w:rPr>
             </w:pPr>
+            <w:proofErr w:type="spellStart"/>
             <w:r>
               <w:rPr>
                 <w:rFonts w:ascii="Arial" w:eastAsia="Times New Roman" w:hAnsi="Arial" w:cs="Arial"/>
@@ -5892,6 +6282,7 @@
               </w:rPr>
               <w:t>liczba_sl_raw</w:t>
             </w:r>
+            <w:proofErr w:type="spellEnd"/>
           </w:p>
         </w:tc>
         <w:tc>
@@ -5921,6 +6312,7 @@
                 <w:lang w:eastAsia="pl-PL"/>
               </w:rPr>
             </w:pPr>
+            <w:proofErr w:type="spellStart"/>
             <w:r>
               <w:rPr>
                 <w:rFonts w:ascii="Arial" w:eastAsia="Times New Roman" w:hAnsi="Arial" w:cs="Arial"/>
@@ -5931,7 +6323,20 @@
                 <w:szCs w:val="18"/>
                 <w:lang w:eastAsia="pl-PL"/>
               </w:rPr>
-              <w:t>date_</w:t>
+              <w:t>date</w:t>
+            </w:r>
+            <w:proofErr w:type="spellEnd"/>
+            <w:r>
+              <w:rPr>
+                <w:rFonts w:ascii="Arial" w:eastAsia="Times New Roman" w:hAnsi="Arial" w:cs="Arial"/>
+                <w:b/>
+                <w:bCs/>
+                <w:color w:val="000000"/>
+                <w:sz w:val="18"/>
+                <w:szCs w:val="18"/>
+                <w:lang w:eastAsia="pl-PL"/>
+              </w:rPr>
+              <w:t>_</w:t>
             </w:r>
           </w:p>
         </w:tc>
@@ -6824,7 +7229,6 @@
           <w:color w:val="000000"/>
           <w:sz w:val="21"/>
           <w:szCs w:val="21"/>
-          <w:lang w:val="en-US"/>
         </w:rPr>
       </w:pPr>
       <w:r>
@@ -6834,15 +7238,34 @@
           <w:sz w:val="21"/>
           <w:szCs w:val="21"/>
         </w:rPr>
-        <w:t xml:space="preserve">'Proponowane przez rząd projekt ustawy był przygotowany przez poprzedni rząd. Dobrze ponad 50% mandatów w sejmie był forsowany przede wszystkim. Chciałbym przeprosić pana ministra o wyjaśnienie waszej strategii politycznej bo. Dzisiaj ustosunkować do apeli osób głuchoniemych dotyczących sztucznego systemu językowo-migowego. Natomiast wybory samorządowe dlatego też możliwość przedłużenia funkcjonowania podatku importowego. Z playbacku. Nie utrudnią nam szukania tego co wiadomo z którym zwracały. Nie zgodnie z art. Panie piotrowicz do sytuacji w praktyce w tym sejmie na. </w:t>
-      </w:r>
+        <w:t xml:space="preserve">'Proponowane przez rząd projekt ustawy był przygotowany przez poprzedni rząd. Dobrze ponad 50% mandatów w sejmie był forsowany przede wszystkim. Chciałbym przeprosić pana ministra o wyjaśnienie waszej strategii politycznej bo. Dzisiaj ustosunkować do apeli osób głuchoniemych dotyczących sztucznego systemu językowo-migowego. Natomiast wybory samorządowe dlatego też możliwość przedłużenia funkcjonowania podatku importowego. Z playbacku. Nie utrudnią nam szukania tego co wiadomo z którym zwracały. Nie zgodnie z art. Panie </w:t>
+      </w:r>
+      <w:proofErr w:type="spellStart"/>
       <w:r>
         <w:rPr>
           <w:rFonts w:ascii="Courier New" w:eastAsia="Times New Roman" w:hAnsi="Courier New" w:cs="Courier New"/>
           <w:color w:val="000000"/>
           <w:sz w:val="21"/>
           <w:szCs w:val="21"/>
-          <w:lang w:val="en-US"/>
+        </w:rPr>
+        <w:t>piotrowicz</w:t>
+      </w:r>
+      <w:proofErr w:type="spellEnd"/>
+      <w:r>
+        <w:rPr>
+          <w:rFonts w:ascii="Courier New" w:eastAsia="Times New Roman" w:hAnsi="Courier New" w:cs="Courier New"/>
+          <w:color w:val="000000"/>
+          <w:sz w:val="21"/>
+          <w:szCs w:val="21"/>
+        </w:rPr>
+        <w:t xml:space="preserve"> do sytuacji w praktyce w tym sejmie na. </w:t>
+      </w:r>
+      <w:r>
+        <w:rPr>
+          <w:rFonts w:ascii="Courier New" w:eastAsia="Times New Roman" w:hAnsi="Courier New" w:cs="Courier New"/>
+          <w:color w:val="000000"/>
+          <w:sz w:val="21"/>
+          <w:szCs w:val="21"/>
         </w:rPr>
         <w:t>Nie zabiegać.'</w:t>
       </w:r>
@@ -6906,7 +7329,15 @@
         <w:t xml:space="preserve">Modele dla partii budowane są na zdecydowanie większych korpusach, co pozwala </w:t>
       </w:r>
       <w:r>
-        <w:t xml:space="preserve">oczekiwać, że zwracane wyniki będą bardziej stabilne. Sprawdzono wartości perplexity dla tych samych zdań. </w:t>
+        <w:t xml:space="preserve">oczekiwać, że zwracane wyniki będą bardziej stabilne. Sprawdzono wartości </w:t>
+      </w:r>
+      <w:proofErr w:type="spellStart"/>
+      <w:r>
+        <w:t>perplexity</w:t>
+      </w:r>
+      <w:proofErr w:type="spellEnd"/>
+      <w:r>
+        <w:t xml:space="preserve"> dla tych samych zdań. </w:t>
       </w:r>
       <w:r>
         <w:t>Dla modeli 1-gramowych</w:t>
@@ -7032,7 +7463,15 @@
     </w:p>
     <w:p>
       <w:r>
-        <w:t xml:space="preserve">Można zauważyć, że dla modelu 1-gramowego wartości perplexity są dużo niższe co wynika </w:t>
+        <w:t xml:space="preserve">Można zauważyć, że dla modelu 1-gramowego wartości </w:t>
+      </w:r>
+      <w:proofErr w:type="spellStart"/>
+      <w:r>
+        <w:t>perplexity</w:t>
+      </w:r>
+      <w:proofErr w:type="spellEnd"/>
+      <w:r>
+        <w:t xml:space="preserve"> są dużo niższe co wynika </w:t>
       </w:r>
       <w:r>
         <w:t>m.in. z tego, że łatwiej trafić na wyrażenie dwuwyrazowe, które się w modelu pojawia niż 3 wyrazowe.</w:t>
@@ -7054,6 +7493,130 @@
       </w:r>
     </w:p>
     <w:p>
+      <w:r>
+        <w:t>Niestety generowanie najbardziej prawdopodobnego zdania</w:t>
+      </w:r>
+      <w:r>
+        <w:t xml:space="preserve"> z modeli dla partii przyniosło rozczarowujące rezultaty. Okazuje się, że dla tego zadania zwiększony rozmiar korpusu powoduje, że modele 1-gramowe stają się zbyt podobne. Generowane zdania były prawie identyczne. </w:t>
+      </w:r>
+    </w:p>
+    <w:p>
+      <w:r>
+        <w:lastRenderedPageBreak/>
+        <w:drawing>
+          <wp:inline distT="0" distB="0" distL="0" distR="0" wp14:anchorId="39BA5004" wp14:editId="6C202178">
+            <wp:extent cx="5760720" cy="2908935"/>
+            <wp:effectExtent l="0" t="0" r="0" b="5715"/>
+            <wp:docPr id="14" name="Obraz 14"/>
+            <wp:cNvGraphicFramePr>
+              <a:graphicFrameLocks xmlns:a="http://schemas.openxmlformats.org/drawingml/2006/main" noChangeAspect="1"/>
+            </wp:cNvGraphicFramePr>
+            <a:graphic xmlns:a="http://schemas.openxmlformats.org/drawingml/2006/main">
+              <a:graphicData uri="http://schemas.openxmlformats.org/drawingml/2006/picture">
+                <pic:pic xmlns:pic="http://schemas.openxmlformats.org/drawingml/2006/picture">
+                  <pic:nvPicPr>
+                    <pic:cNvPr id="0" name="Picture 2"/>
+                    <pic:cNvPicPr>
+                      <a:picLocks noChangeAspect="1" noChangeArrowheads="1"/>
+                    </pic:cNvPicPr>
+                  </pic:nvPicPr>
+                  <pic:blipFill>
+                    <a:blip r:embed="rId17">
+                      <a:extLst>
+                        <a:ext uri="{28A0092B-C50C-407E-A947-70E740481C1C}">
+                          <a14:useLocalDpi xmlns:a14="http://schemas.microsoft.com/office/drawing/2010/main" val="0"/>
+                        </a:ext>
+                      </a:extLst>
+                    </a:blip>
+                    <a:srcRect/>
+                    <a:stretch>
+                      <a:fillRect/>
+                    </a:stretch>
+                  </pic:blipFill>
+                  <pic:spPr bwMode="auto">
+                    <a:xfrm>
+                      <a:off x="0" y="0"/>
+                      <a:ext cx="5760720" cy="2908935"/>
+                    </a:xfrm>
+                    <a:prstGeom prst="rect">
+                      <a:avLst/>
+                    </a:prstGeom>
+                    <a:noFill/>
+                    <a:ln>
+                      <a:noFill/>
+                    </a:ln>
+                  </pic:spPr>
+                </pic:pic>
+              </a:graphicData>
+            </a:graphic>
+          </wp:inline>
+        </w:drawing>
+      </w:r>
+    </w:p>
+    <w:p>
+      <w:r>
+        <w:t xml:space="preserve">Dla modeli 2-gramowych </w:t>
+      </w:r>
+      <w:r>
+        <w:t>zdania są nieco bardziej zróżnicowane, ponieważ im dłuższe są n-gramy, na których opiera się model, tym mniejsza szansa, że będą się powtarzać w różnych korpusach równie często.</w:t>
+      </w:r>
+      <w:r>
+        <w:t xml:space="preserve"> Dalej jednak są dość podobne. </w:t>
+      </w:r>
+    </w:p>
+    <w:p>
+      <w:r>
+        <w:drawing>
+          <wp:inline distT="0" distB="0" distL="0" distR="0" wp14:anchorId="170FB1AE" wp14:editId="7E6735D9">
+            <wp:extent cx="5760720" cy="3023870"/>
+            <wp:effectExtent l="0" t="0" r="0" b="5080"/>
+            <wp:docPr id="16" name="Obraz 16"/>
+            <wp:cNvGraphicFramePr>
+              <a:graphicFrameLocks xmlns:a="http://schemas.openxmlformats.org/drawingml/2006/main" noChangeAspect="1"/>
+            </wp:cNvGraphicFramePr>
+            <a:graphic xmlns:a="http://schemas.openxmlformats.org/drawingml/2006/main">
+              <a:graphicData uri="http://schemas.openxmlformats.org/drawingml/2006/picture">
+                <pic:pic xmlns:pic="http://schemas.openxmlformats.org/drawingml/2006/picture">
+                  <pic:nvPicPr>
+                    <pic:cNvPr id="0" name="Picture 4"/>
+                    <pic:cNvPicPr>
+                      <a:picLocks noChangeAspect="1" noChangeArrowheads="1"/>
+                    </pic:cNvPicPr>
+                  </pic:nvPicPr>
+                  <pic:blipFill>
+                    <a:blip r:embed="rId18">
+                      <a:extLst>
+                        <a:ext uri="{28A0092B-C50C-407E-A947-70E740481C1C}">
+                          <a14:useLocalDpi xmlns:a14="http://schemas.microsoft.com/office/drawing/2010/main" val="0"/>
+                        </a:ext>
+                      </a:extLst>
+                    </a:blip>
+                    <a:srcRect/>
+                    <a:stretch>
+                      <a:fillRect/>
+                    </a:stretch>
+                  </pic:blipFill>
+                  <pic:spPr bwMode="auto">
+                    <a:xfrm>
+                      <a:off x="0" y="0"/>
+                      <a:ext cx="5760720" cy="3023870"/>
+                    </a:xfrm>
+                    <a:prstGeom prst="rect">
+                      <a:avLst/>
+                    </a:prstGeom>
+                    <a:noFill/>
+                    <a:ln>
+                      <a:noFill/>
+                    </a:ln>
+                  </pic:spPr>
+                </pic:pic>
+              </a:graphicData>
+            </a:graphic>
+          </wp:inline>
+        </w:drawing>
+      </w:r>
+    </w:p>
+    <w:p>
       <w:pPr>
         <w:pStyle w:val="Nagwek1"/>
         <w:numPr>
@@ -7061,8 +7624,13 @@
           <w:numId w:val="6"/>
         </w:numPr>
       </w:pPr>
-      <w:r>
-        <w:t>Topic modeling</w:t>
+      <w:proofErr w:type="spellStart"/>
+      <w:r>
+        <w:t>Topic</w:t>
+      </w:r>
+      <w:proofErr w:type="spellEnd"/>
+      <w:r>
+        <w:t xml:space="preserve"> modeling</w:t>
       </w:r>
     </w:p>
     <w:p/>
@@ -7075,7 +7643,6 @@
         </w:numPr>
       </w:pPr>
       <w:r>
-        <w:lastRenderedPageBreak/>
         <w:t>Analiza sentymentu</w:t>
       </w:r>
     </w:p>
@@ -7092,7 +7659,7 @@
 </file>
 
 <file path=word/numbering.xml><?xml version="1.0" encoding="utf-8"?>
-<w:numbering xmlns:wpc="http://schemas.microsoft.com/office/word/2010/wordprocessingCanvas" xmlns:cx="http://schemas.microsoft.com/office/drawing/2014/chartex" xmlns:cx1="http://schemas.microsoft.com/office/drawing/2015/9/8/chartex" xmlns:cx2="http://schemas.microsoft.com/office/drawing/2015/10/21/chartex" xmlns:cx3="http://schemas.microsoft.com/office/drawing/2016/5/9/chartex" xmlns:cx4="http://schemas.microsoft.com/office/drawing/2016/5/10/chartex" xmlns:cx5="http://schemas.microsoft.com/office/drawing/2016/5/11/chartex" xmlns:cx6="http://schemas.microsoft.com/office/drawing/2016/5/12/chartex" xmlns:cx7="http://schemas.microsoft.com/office/drawing/2016/5/13/chartex" xmlns:cx8="http://schemas.microsoft.com/office/drawing/2016/5/14/chartex" xmlns:mc="http://schemas.openxmlformats.org/markup-compatibility/2006" xmlns:aink="http://schemas.microsoft.com/office/drawing/2016/ink" xmlns:am3d="http://schemas.microsoft.com/office/drawing/2017/model3d" xmlns:o="urn:schemas-microsoft-com:office:office" xmlns:r="http://schemas.openxmlformats.org/officeDocument/2006/relationships" xmlns:m="http://schemas.openxmlformats.org/officeDocument/2006/math" xmlns:v="urn:schemas-microsoft-com:vml" xmlns:wp14="http://schemas.microsoft.com/office/word/2010/wordprocessingDrawing" xmlns:wp="http://schemas.openxmlformats.org/drawingml/2006/wordprocessingDrawing" xmlns:w10="urn:schemas-microsoft-com:office:word" xmlns:w="http://schemas.openxmlformats.org/wordprocessingml/2006/main" xmlns:w14="http://schemas.microsoft.com/office/word/2010/wordml" xmlns:w15="http://schemas.microsoft.com/office/word/2012/wordml" xmlns:w16cid="http://schemas.microsoft.com/office/word/2016/wordml/cid" xmlns:w16se="http://schemas.microsoft.com/office/word/2015/wordml/symex" xmlns:wpg="http://schemas.microsoft.com/office/word/2010/wordprocessingGroup" xmlns:wpi="http://schemas.microsoft.com/office/word/2010/wordprocessingInk" xmlns:wne="http://schemas.microsoft.com/office/word/2006/wordml" xmlns:wps="http://schemas.microsoft.com/office/word/2010/wordprocessingShape" mc:Ignorable="w14 w15 w16se w16cid wp14">
+<w:numbering xmlns:wpc="http://schemas.microsoft.com/office/word/2010/wordprocessingCanvas" xmlns:cx="http://schemas.microsoft.com/office/drawing/2014/chartex" xmlns:cx1="http://schemas.microsoft.com/office/drawing/2015/9/8/chartex" xmlns:cx2="http://schemas.microsoft.com/office/drawing/2015/10/21/chartex" xmlns:cx3="http://schemas.microsoft.com/office/drawing/2016/5/9/chartex" xmlns:cx4="http://schemas.microsoft.com/office/drawing/2016/5/10/chartex" xmlns:cx5="http://schemas.microsoft.com/office/drawing/2016/5/11/chartex" xmlns:cx6="http://schemas.microsoft.com/office/drawing/2016/5/12/chartex" xmlns:cx7="http://schemas.microsoft.com/office/drawing/2016/5/13/chartex" xmlns:cx8="http://schemas.microsoft.com/office/drawing/2016/5/14/chartex" xmlns:mc="http://schemas.openxmlformats.org/markup-compatibility/2006" xmlns:aink="http://schemas.microsoft.com/office/drawing/2016/ink" xmlns:am3d="http://schemas.microsoft.com/office/drawing/2017/model3d" xmlns:o="urn:schemas-microsoft-com:office:office" xmlns:r="http://schemas.openxmlformats.org/officeDocument/2006/relationships" xmlns:m="http://schemas.openxmlformats.org/officeDocument/2006/math" xmlns:v="urn:schemas-microsoft-com:vml" xmlns:wp14="http://schemas.microsoft.com/office/word/2010/wordprocessingDrawing" xmlns:wp="http://schemas.openxmlformats.org/drawingml/2006/wordprocessingDrawing" xmlns:w10="urn:schemas-microsoft-com:office:word" xmlns:w="http://schemas.openxmlformats.org/wordprocessingml/2006/main" xmlns:w14="http://schemas.microsoft.com/office/word/2010/wordml" xmlns:w15="http://schemas.microsoft.com/office/word/2012/wordml" xmlns:w16cex="http://schemas.microsoft.com/office/word/2018/wordml/cex" xmlns:w16cid="http://schemas.microsoft.com/office/word/2016/wordml/cid" xmlns:w16="http://schemas.microsoft.com/office/word/2018/wordml" xmlns:w16se="http://schemas.microsoft.com/office/word/2015/wordml/symex" xmlns:wpg="http://schemas.microsoft.com/office/word/2010/wordprocessingGroup" xmlns:wpi="http://schemas.microsoft.com/office/word/2010/wordprocessingInk" xmlns:wne="http://schemas.microsoft.com/office/word/2006/wordml" xmlns:wps="http://schemas.microsoft.com/office/word/2010/wordprocessingShape" mc:Ignorable="w14 w15 w16se w16cid w16 w16cex wp14">
   <w:abstractNum w:abstractNumId="0" w15:restartNumberingAfterBreak="0">
     <w:nsid w:val="025A5EF9"/>
     <w:multiLevelType w:val="hybridMultilevel"/>
@@ -8126,7 +8693,7 @@
 </file>
 
 <file path=word/styles.xml><?xml version="1.0" encoding="utf-8"?>
-<w:styles xmlns:mc="http://schemas.openxmlformats.org/markup-compatibility/2006" xmlns:r="http://schemas.openxmlformats.org/officeDocument/2006/relationships" xmlns:w="http://schemas.openxmlformats.org/wordprocessingml/2006/main" xmlns:w14="http://schemas.microsoft.com/office/word/2010/wordml" xmlns:w15="http://schemas.microsoft.com/office/word/2012/wordml" xmlns:w16cid="http://schemas.microsoft.com/office/word/2016/wordml/cid" xmlns:w16se="http://schemas.microsoft.com/office/word/2015/wordml/symex" mc:Ignorable="w14 w15 w16se w16cid">
+<w:styles xmlns:mc="http://schemas.openxmlformats.org/markup-compatibility/2006" xmlns:r="http://schemas.openxmlformats.org/officeDocument/2006/relationships" xmlns:w="http://schemas.openxmlformats.org/wordprocessingml/2006/main" xmlns:w14="http://schemas.microsoft.com/office/word/2010/wordml" xmlns:w15="http://schemas.microsoft.com/office/word/2012/wordml" xmlns:w16cex="http://schemas.microsoft.com/office/word/2018/wordml/cex" xmlns:w16cid="http://schemas.microsoft.com/office/word/2016/wordml/cid" xmlns:w16="http://schemas.microsoft.com/office/word/2018/wordml" xmlns:w16se="http://schemas.microsoft.com/office/word/2015/wordml/symex" mc:Ignorable="w14 w15 w16se w16cid w16 w16cex">
   <w:docDefaults>
     <w:rPrDefault>
       <w:rPr>

</xml_diff>